<commit_message>
Fleshed out process, analysis, and conclusion for analysis and updated ReadME with better-worded hypotheses
</commit_message>
<xml_diff>
--- a/Project1_Analysis.docx
+++ b/Project1_Analysis.docx
@@ -1,6 +1,6 @@
 
 <file path=word/document.xml><?xml version="1.0" encoding="utf-8"?>
-<w:document xmlns:wpc="http://schemas.microsoft.com/office/word/2010/wordprocessingCanvas" xmlns:cx="http://schemas.microsoft.com/office/drawing/2014/chartex" xmlns:cx1="http://schemas.microsoft.com/office/drawing/2015/9/8/chartex" xmlns:cx2="http://schemas.microsoft.com/office/drawing/2015/10/21/chartex" xmlns:cx3="http://schemas.microsoft.com/office/drawing/2016/5/9/chartex" xmlns:cx4="http://schemas.microsoft.com/office/drawing/2016/5/10/chartex" xmlns:cx5="http://schemas.microsoft.com/office/drawing/2016/5/11/chartex" xmlns:cx6="http://schemas.microsoft.com/office/drawing/2016/5/12/chartex" xmlns:cx7="http://schemas.microsoft.com/office/drawing/2016/5/13/chartex" xmlns:cx8="http://schemas.microsoft.com/office/drawing/2016/5/14/chartex" xmlns:mc="http://schemas.openxmlformats.org/markup-compatibility/2006" xmlns:aink="http://schemas.microsoft.com/office/drawing/2016/ink" xmlns:am3d="http://schemas.microsoft.com/office/drawing/2017/model3d" xmlns:o="urn:schemas-microsoft-com:office:office" xmlns:oel="http://schemas.microsoft.com/office/2019/extlst" xmlns:r="http://schemas.openxmlformats.org/officeDocument/2006/relationships" xmlns:m="http://schemas.openxmlformats.org/officeDocument/2006/math" xmlns:v="urn:schemas-microsoft-com:vml" xmlns:wp14="http://schemas.microsoft.com/office/word/2010/wordprocessingDrawing" xmlns:wp="http://schemas.openxmlformats.org/drawingml/2006/wordprocessingDrawing" xmlns:w10="urn:schemas-microsoft-com:office:word" xmlns:w="http://schemas.openxmlformats.org/wordprocessingml/2006/main" xmlns:w14="http://schemas.microsoft.com/office/word/2010/wordml" xmlns:w15="http://schemas.microsoft.com/office/word/2012/wordml" xmlns:w16cex="http://schemas.microsoft.com/office/word/2018/wordml/cex" xmlns:w16cid="http://schemas.microsoft.com/office/word/2016/wordml/cid" xmlns:w16="http://schemas.microsoft.com/office/word/2018/wordml" xmlns:w16du="http://schemas.microsoft.com/office/word/2023/wordml/word16du" xmlns:w16sdtdh="http://schemas.microsoft.com/office/word/2020/wordml/sdtdatahash" xmlns:w16se="http://schemas.microsoft.com/office/word/2015/wordml/symex" xmlns:wpg="http://schemas.microsoft.com/office/word/2010/wordprocessingGroup" xmlns:wpi="http://schemas.microsoft.com/office/word/2010/wordprocessingInk" xmlns:wne="http://schemas.microsoft.com/office/word/2006/wordml" xmlns:wps="http://schemas.microsoft.com/office/word/2010/wordprocessingShape" mc:Ignorable="w14 w15 w16se w16cid w16 w16cex w16sdtdh w16du wp14">
+<w:document xmlns:wpc="http://schemas.microsoft.com/office/word/2010/wordprocessingCanvas" xmlns:cx="http://schemas.microsoft.com/office/drawing/2014/chartex" xmlns:cx1="http://schemas.microsoft.com/office/drawing/2015/9/8/chartex" xmlns:cx2="http://schemas.microsoft.com/office/drawing/2015/10/21/chartex" xmlns:cx3="http://schemas.microsoft.com/office/drawing/2016/5/9/chartex" xmlns:cx4="http://schemas.microsoft.com/office/drawing/2016/5/10/chartex" xmlns:cx5="http://schemas.microsoft.com/office/drawing/2016/5/11/chartex" xmlns:cx6="http://schemas.microsoft.com/office/drawing/2016/5/12/chartex" xmlns:cx7="http://schemas.microsoft.com/office/drawing/2016/5/13/chartex" xmlns:cx8="http://schemas.microsoft.com/office/drawing/2016/5/14/chartex" xmlns:mc="http://schemas.openxmlformats.org/markup-compatibility/2006" xmlns:aink="http://schemas.microsoft.com/office/drawing/2016/ink" xmlns:am3d="http://schemas.microsoft.com/office/drawing/2017/model3d" xmlns:o="urn:schemas-microsoft-com:office:office" xmlns:oel="http://schemas.microsoft.com/office/2019/extlst" xmlns:r="http://schemas.openxmlformats.org/officeDocument/2006/relationships" xmlns:m="http://schemas.openxmlformats.org/officeDocument/2006/math" xmlns:v="urn:schemas-microsoft-com:vml" xmlns:wp14="http://schemas.microsoft.com/office/word/2010/wordprocessingDrawing" xmlns:wp="http://schemas.openxmlformats.org/drawingml/2006/wordprocessingDrawing" xmlns:w10="urn:schemas-microsoft-com:office:word" xmlns:w="http://schemas.openxmlformats.org/wordprocessingml/2006/main" xmlns:w14="http://schemas.microsoft.com/office/word/2010/wordml" xmlns:w15="http://schemas.microsoft.com/office/word/2012/wordml" xmlns:w16cex="http://schemas.microsoft.com/office/word/2018/wordml/cex" xmlns:w16cid="http://schemas.microsoft.com/office/word/2016/wordml/cid" xmlns:w16="http://schemas.microsoft.com/office/word/2018/wordml" xmlns:w16sdtdh="http://schemas.microsoft.com/office/word/2020/wordml/sdtdatahash" xmlns:w16se="http://schemas.microsoft.com/office/word/2015/wordml/symex" xmlns:wpg="http://schemas.microsoft.com/office/word/2010/wordprocessingGroup" xmlns:wpi="http://schemas.microsoft.com/office/word/2010/wordprocessingInk" xmlns:wne="http://schemas.microsoft.com/office/word/2006/wordml" xmlns:wps="http://schemas.microsoft.com/office/word/2010/wordprocessingShape" mc:Ignorable="w14 w15 w16se w16cid w16 w16cex w16sdtdh wp14">
   <w:body>
     <w:p>
       <w:pPr>
@@ -18,15 +18,106 @@
         </w:rPr>
       </w:pPr>
       <w:r>
+        <w:rPr>
+          <w:rFonts w:asciiTheme="minorBidi" w:hAnsiTheme="minorBidi"/>
+          <w:color w:val="000000" w:themeColor="text1"/>
+          <w:kern w:val="0"/>
+        </w:rPr>
+        <w:t>Group 1</w:t>
+      </w:r>
+    </w:p>
+    <w:p>
+      <w:pPr>
+        <w:tabs>
+          <w:tab w:val="left" w:pos="593"/>
+        </w:tabs>
+        <w:autoSpaceDE w:val="0"/>
+        <w:autoSpaceDN w:val="0"/>
+        <w:adjustRightInd w:val="0"/>
+        <w:spacing w:after="0" w:line="240" w:lineRule="auto"/>
+        <w:rPr>
+          <w:rFonts w:asciiTheme="minorBidi" w:hAnsiTheme="minorBidi"/>
+          <w:color w:val="000000" w:themeColor="text1"/>
+          <w:kern w:val="0"/>
+        </w:rPr>
+      </w:pPr>
+      <w:r>
+        <w:rPr>
+          <w:rFonts w:asciiTheme="minorBidi" w:hAnsiTheme="minorBidi"/>
+          <w:color w:val="000000" w:themeColor="text1"/>
+          <w:kern w:val="0"/>
+        </w:rPr>
+        <w:t>NU Data Viz</w:t>
+      </w:r>
+    </w:p>
+    <w:p>
+      <w:pPr>
+        <w:tabs>
+          <w:tab w:val="left" w:pos="593"/>
+        </w:tabs>
+        <w:autoSpaceDE w:val="0"/>
+        <w:autoSpaceDN w:val="0"/>
+        <w:adjustRightInd w:val="0"/>
+        <w:spacing w:after="0" w:line="240" w:lineRule="auto"/>
+        <w:rPr>
+          <w:rFonts w:asciiTheme="minorBidi" w:hAnsiTheme="minorBidi"/>
+          <w:color w:val="000000" w:themeColor="text1"/>
+          <w:kern w:val="0"/>
+        </w:rPr>
+      </w:pPr>
+      <w:r>
+        <w:rPr>
+          <w:rFonts w:asciiTheme="minorBidi" w:hAnsiTheme="minorBidi"/>
+          <w:color w:val="000000" w:themeColor="text1"/>
+          <w:kern w:val="0"/>
+        </w:rPr>
+        <w:t>Project 1</w:t>
+      </w:r>
+    </w:p>
+    <w:p>
+      <w:pPr>
+        <w:tabs>
+          <w:tab w:val="left" w:pos="593"/>
+        </w:tabs>
+        <w:autoSpaceDE w:val="0"/>
+        <w:autoSpaceDN w:val="0"/>
+        <w:adjustRightInd w:val="0"/>
+        <w:spacing w:after="0" w:line="240" w:lineRule="auto"/>
+        <w:rPr>
+          <w:rFonts w:asciiTheme="minorBidi" w:hAnsiTheme="minorBidi"/>
+          <w:color w:val="000000" w:themeColor="text1"/>
+          <w:kern w:val="0"/>
+        </w:rPr>
+      </w:pPr>
+      <w:r>
+        <w:rPr>
+          <w:rFonts w:asciiTheme="minorBidi" w:hAnsiTheme="minorBidi"/>
+          <w:color w:val="000000" w:themeColor="text1"/>
+          <w:kern w:val="0"/>
+        </w:rPr>
+        <w:t>June 17, 2024</w:t>
+      </w:r>
+    </w:p>
+    <w:p>
+      <w:pPr>
+        <w:tabs>
+          <w:tab w:val="left" w:pos="593"/>
+        </w:tabs>
+        <w:autoSpaceDE w:val="0"/>
+        <w:autoSpaceDN w:val="0"/>
+        <w:adjustRightInd w:val="0"/>
+        <w:spacing w:after="0" w:line="240" w:lineRule="auto"/>
+        <w:jc w:val="center"/>
         <w:rPr>
           <w:rFonts w:asciiTheme="minorBidi" w:hAnsiTheme="minorBidi"/>
           <w:b/>
           <w:bCs/>
           <w:color w:val="000000" w:themeColor="text1"/>
           <w:kern w:val="0"/>
-        </w:rPr>
-        <w:t>Our Hypotheses</w:t>
-      </w:r>
+          <w:sz w:val="28"/>
+          <w:szCs w:val="28"/>
+        </w:rPr>
+      </w:pPr>
       <w:r>
         <w:rPr>
           <w:rFonts w:asciiTheme="minorBidi" w:hAnsiTheme="minorBidi"/>
@@ -34,8 +125,779 @@
           <w:bCs/>
           <w:color w:val="000000" w:themeColor="text1"/>
           <w:kern w:val="0"/>
-        </w:rPr>
-        <w:t xml:space="preserve"> &amp; Findings</w:t>
+          <w:sz w:val="28"/>
+          <w:szCs w:val="28"/>
+        </w:rPr>
+        <w:t>Movie Success Analysis</w:t>
+      </w:r>
+    </w:p>
+    <w:p>
+      <w:pPr>
+        <w:tabs>
+          <w:tab w:val="left" w:pos="593"/>
+        </w:tabs>
+        <w:autoSpaceDE w:val="0"/>
+        <w:autoSpaceDN w:val="0"/>
+        <w:adjustRightInd w:val="0"/>
+        <w:spacing w:after="0" w:line="240" w:lineRule="auto"/>
+        <w:rPr>
+          <w:rFonts w:asciiTheme="minorBidi" w:hAnsiTheme="minorBidi"/>
+          <w:b/>
+          <w:bCs/>
+          <w:color w:val="000000" w:themeColor="text1"/>
+          <w:kern w:val="0"/>
+          <w:sz w:val="28"/>
+          <w:szCs w:val="28"/>
+        </w:rPr>
+      </w:pPr>
+      <w:r>
+        <w:rPr>
+          <w:rFonts w:asciiTheme="minorBidi" w:hAnsiTheme="minorBidi"/>
+          <w:b/>
+          <w:bCs/>
+          <w:color w:val="000000" w:themeColor="text1"/>
+          <w:kern w:val="0"/>
+          <w:sz w:val="28"/>
+          <w:szCs w:val="28"/>
+        </w:rPr>
+        <w:t>Process</w:t>
+      </w:r>
+    </w:p>
+    <w:p>
+      <w:pPr>
+        <w:tabs>
+          <w:tab w:val="left" w:pos="593"/>
+        </w:tabs>
+        <w:autoSpaceDE w:val="0"/>
+        <w:autoSpaceDN w:val="0"/>
+        <w:adjustRightInd w:val="0"/>
+        <w:spacing w:after="0" w:line="240" w:lineRule="auto"/>
+        <w:rPr>
+          <w:rFonts w:asciiTheme="minorBidi" w:hAnsiTheme="minorBidi"/>
+          <w:b/>
+          <w:bCs/>
+          <w:color w:val="000000" w:themeColor="text1"/>
+          <w:kern w:val="0"/>
+          <w:sz w:val="28"/>
+          <w:szCs w:val="28"/>
+        </w:rPr>
+      </w:pPr>
+    </w:p>
+    <w:p>
+      <w:pPr>
+        <w:tabs>
+          <w:tab w:val="left" w:pos="593"/>
+        </w:tabs>
+        <w:autoSpaceDE w:val="0"/>
+        <w:autoSpaceDN w:val="0"/>
+        <w:adjustRightInd w:val="0"/>
+        <w:spacing w:after="0" w:line="240" w:lineRule="auto"/>
+        <w:rPr>
+          <w:rFonts w:asciiTheme="minorBidi" w:hAnsiTheme="minorBidi"/>
+          <w:color w:val="000000" w:themeColor="text1"/>
+          <w:kern w:val="0"/>
+        </w:rPr>
+      </w:pPr>
+      <w:r>
+        <w:rPr>
+          <w:rFonts w:asciiTheme="minorBidi" w:hAnsiTheme="minorBidi"/>
+          <w:color w:val="000000" w:themeColor="text1"/>
+          <w:kern w:val="0"/>
+        </w:rPr>
+        <w:t>We chose to do our project on the movie industry because we were all interested in it.</w:t>
+      </w:r>
+      <w:r>
+        <w:rPr>
+          <w:rFonts w:asciiTheme="minorBidi" w:hAnsiTheme="minorBidi"/>
+          <w:color w:val="000000" w:themeColor="text1"/>
+          <w:kern w:val="0"/>
+        </w:rPr>
+        <w:t xml:space="preserve"> Our group leveraged the class activities we’ve learned so far to complete the process—from importing the csv files to cleaning the data to completing the analysis and visualizations. We imported the following libraries for completing the code: matplotlib, </w:t>
+      </w:r>
+      <w:proofErr w:type="spellStart"/>
+      <w:r>
+        <w:rPr>
+          <w:rFonts w:asciiTheme="minorBidi" w:hAnsiTheme="minorBidi"/>
+          <w:color w:val="000000" w:themeColor="text1"/>
+          <w:kern w:val="0"/>
+        </w:rPr>
+        <w:t>scipy</w:t>
+      </w:r>
+      <w:proofErr w:type="spellEnd"/>
+      <w:r>
+        <w:rPr>
+          <w:rFonts w:asciiTheme="minorBidi" w:hAnsiTheme="minorBidi"/>
+          <w:color w:val="000000" w:themeColor="text1"/>
+          <w:kern w:val="0"/>
+        </w:rPr>
+        <w:t xml:space="preserve">, </w:t>
+      </w:r>
+      <w:proofErr w:type="spellStart"/>
+      <w:proofErr w:type="gramStart"/>
+      <w:r>
+        <w:rPr>
+          <w:rFonts w:asciiTheme="minorBidi" w:hAnsiTheme="minorBidi"/>
+          <w:color w:val="000000" w:themeColor="text1"/>
+          <w:kern w:val="0"/>
+        </w:rPr>
+        <w:t>scipy.stats</w:t>
+      </w:r>
+      <w:proofErr w:type="spellEnd"/>
+      <w:proofErr w:type="gramEnd"/>
+      <w:r>
+        <w:rPr>
+          <w:rFonts w:asciiTheme="minorBidi" w:hAnsiTheme="minorBidi"/>
+          <w:color w:val="000000" w:themeColor="text1"/>
+          <w:kern w:val="0"/>
+        </w:rPr>
+        <w:t xml:space="preserve">, </w:t>
+      </w:r>
+      <w:proofErr w:type="spellStart"/>
+      <w:r>
+        <w:rPr>
+          <w:rFonts w:asciiTheme="minorBidi" w:hAnsiTheme="minorBidi"/>
+          <w:color w:val="000000" w:themeColor="text1"/>
+          <w:kern w:val="0"/>
+        </w:rPr>
+        <w:t>sklearn</w:t>
+      </w:r>
+      <w:proofErr w:type="spellEnd"/>
+      <w:r>
+        <w:rPr>
+          <w:rFonts w:asciiTheme="minorBidi" w:hAnsiTheme="minorBidi"/>
+          <w:color w:val="000000" w:themeColor="text1"/>
+          <w:kern w:val="0"/>
+        </w:rPr>
+        <w:t xml:space="preserve">, pandas, and </w:t>
+      </w:r>
+      <w:proofErr w:type="spellStart"/>
+      <w:r>
+        <w:rPr>
+          <w:rFonts w:asciiTheme="minorBidi" w:hAnsiTheme="minorBidi"/>
+          <w:color w:val="000000" w:themeColor="text1"/>
+          <w:kern w:val="0"/>
+        </w:rPr>
+        <w:t>numpy</w:t>
+      </w:r>
+      <w:proofErr w:type="spellEnd"/>
+      <w:r>
+        <w:rPr>
+          <w:rFonts w:asciiTheme="minorBidi" w:hAnsiTheme="minorBidi"/>
+          <w:color w:val="000000" w:themeColor="text1"/>
+          <w:kern w:val="0"/>
+        </w:rPr>
+        <w:t>.</w:t>
+      </w:r>
+    </w:p>
+    <w:p>
+      <w:pPr>
+        <w:tabs>
+          <w:tab w:val="left" w:pos="593"/>
+        </w:tabs>
+        <w:autoSpaceDE w:val="0"/>
+        <w:autoSpaceDN w:val="0"/>
+        <w:adjustRightInd w:val="0"/>
+        <w:spacing w:after="0" w:line="240" w:lineRule="auto"/>
+        <w:rPr>
+          <w:rFonts w:asciiTheme="minorBidi" w:hAnsiTheme="minorBidi"/>
+          <w:color w:val="000000" w:themeColor="text1"/>
+          <w:kern w:val="0"/>
+        </w:rPr>
+      </w:pPr>
+    </w:p>
+    <w:p>
+      <w:pPr>
+        <w:tabs>
+          <w:tab w:val="left" w:pos="593"/>
+        </w:tabs>
+        <w:autoSpaceDE w:val="0"/>
+        <w:autoSpaceDN w:val="0"/>
+        <w:adjustRightInd w:val="0"/>
+        <w:spacing w:after="0" w:line="240" w:lineRule="auto"/>
+        <w:rPr>
+          <w:rFonts w:asciiTheme="minorBidi" w:hAnsiTheme="minorBidi"/>
+          <w:color w:val="000000" w:themeColor="text1"/>
+          <w:kern w:val="0"/>
+        </w:rPr>
+      </w:pPr>
+      <w:r>
+        <w:rPr>
+          <w:rFonts w:asciiTheme="minorBidi" w:hAnsiTheme="minorBidi"/>
+          <w:color w:val="000000" w:themeColor="text1"/>
+          <w:kern w:val="0"/>
+        </w:rPr>
+        <w:t xml:space="preserve">We leveraged </w:t>
+      </w:r>
+      <w:r>
+        <w:rPr>
+          <w:rFonts w:asciiTheme="minorBidi" w:hAnsiTheme="minorBidi"/>
+          <w:color w:val="000000" w:themeColor="text1"/>
+          <w:kern w:val="0"/>
+        </w:rPr>
+        <w:t>Python</w:t>
+      </w:r>
+      <w:r>
+        <w:rPr>
+          <w:rFonts w:asciiTheme="minorBidi" w:hAnsiTheme="minorBidi"/>
+          <w:color w:val="000000" w:themeColor="text1"/>
+          <w:kern w:val="0"/>
+        </w:rPr>
+        <w:t xml:space="preserve"> code to merge two raw datasets (“imdb-movies-dataset.csv” and “top-500-movies.csv”) that we had converted </w:t>
+      </w:r>
+      <w:proofErr w:type="spellStart"/>
+      <w:r>
+        <w:rPr>
+          <w:rFonts w:asciiTheme="minorBidi" w:hAnsiTheme="minorBidi"/>
+          <w:color w:val="000000" w:themeColor="text1"/>
+          <w:kern w:val="0"/>
+        </w:rPr>
+        <w:t>dataframes</w:t>
+      </w:r>
+      <w:proofErr w:type="spellEnd"/>
+      <w:r>
+        <w:rPr>
+          <w:rFonts w:asciiTheme="minorBidi" w:hAnsiTheme="minorBidi"/>
+          <w:color w:val="000000" w:themeColor="text1"/>
+          <w:kern w:val="0"/>
+        </w:rPr>
+        <w:t>. We merged them on “Title</w:t>
+      </w:r>
+      <w:r>
+        <w:rPr>
+          <w:rFonts w:asciiTheme="minorBidi" w:hAnsiTheme="minorBidi"/>
+          <w:color w:val="000000" w:themeColor="text1"/>
+          <w:kern w:val="0"/>
+        </w:rPr>
+        <w:t>,</w:t>
+      </w:r>
+      <w:r>
+        <w:rPr>
+          <w:rFonts w:asciiTheme="minorBidi" w:hAnsiTheme="minorBidi"/>
+          <w:color w:val="000000" w:themeColor="text1"/>
+          <w:kern w:val="0"/>
+        </w:rPr>
+        <w:t xml:space="preserve">” seeing as that was the common factor between them. </w:t>
+      </w:r>
+      <w:r>
+        <w:rPr>
+          <w:rFonts w:asciiTheme="minorBidi" w:hAnsiTheme="minorBidi"/>
+          <w:color w:val="000000" w:themeColor="text1"/>
+          <w:kern w:val="0"/>
+        </w:rPr>
+        <w:t xml:space="preserve"> </w:t>
+      </w:r>
+      <w:r>
+        <w:rPr>
+          <w:rFonts w:asciiTheme="minorBidi" w:hAnsiTheme="minorBidi"/>
+          <w:color w:val="000000" w:themeColor="text1"/>
+          <w:kern w:val="0"/>
+        </w:rPr>
+        <w:t>We then narrowed them down to the columns we wanted to use and renamed them. Lastly, we dropped any null values. This narrowed our final dataset (“</w:t>
+      </w:r>
+      <w:proofErr w:type="spellStart"/>
+      <w:r>
+        <w:rPr>
+          <w:rFonts w:asciiTheme="minorBidi" w:hAnsiTheme="minorBidi"/>
+          <w:color w:val="000000" w:themeColor="text1"/>
+          <w:kern w:val="0"/>
+        </w:rPr>
+        <w:t>movie_clean_df</w:t>
+      </w:r>
+      <w:proofErr w:type="spellEnd"/>
+      <w:r>
+        <w:rPr>
+          <w:rFonts w:asciiTheme="minorBidi" w:hAnsiTheme="minorBidi"/>
+          <w:color w:val="000000" w:themeColor="text1"/>
+          <w:kern w:val="0"/>
+        </w:rPr>
+        <w:t xml:space="preserve">”) to 460 rows/datapoints. </w:t>
+      </w:r>
+    </w:p>
+    <w:p>
+      <w:pPr>
+        <w:tabs>
+          <w:tab w:val="left" w:pos="593"/>
+        </w:tabs>
+        <w:autoSpaceDE w:val="0"/>
+        <w:autoSpaceDN w:val="0"/>
+        <w:adjustRightInd w:val="0"/>
+        <w:spacing w:after="0" w:line="240" w:lineRule="auto"/>
+        <w:rPr>
+          <w:rFonts w:asciiTheme="minorBidi" w:hAnsiTheme="minorBidi"/>
+          <w:color w:val="000000" w:themeColor="text1"/>
+          <w:kern w:val="0"/>
+        </w:rPr>
+      </w:pPr>
+    </w:p>
+    <w:p>
+      <w:pPr>
+        <w:tabs>
+          <w:tab w:val="left" w:pos="593"/>
+        </w:tabs>
+        <w:autoSpaceDE w:val="0"/>
+        <w:autoSpaceDN w:val="0"/>
+        <w:adjustRightInd w:val="0"/>
+        <w:spacing w:after="0" w:line="240" w:lineRule="auto"/>
+        <w:rPr>
+          <w:rFonts w:asciiTheme="minorBidi" w:hAnsiTheme="minorBidi"/>
+          <w:color w:val="000000" w:themeColor="text1"/>
+          <w:kern w:val="0"/>
+        </w:rPr>
+      </w:pPr>
+      <w:r>
+        <w:rPr>
+          <w:rFonts w:asciiTheme="minorBidi" w:hAnsiTheme="minorBidi"/>
+          <w:color w:val="000000" w:themeColor="text1"/>
+          <w:kern w:val="0"/>
+        </w:rPr>
+        <w:t xml:space="preserve">We leveraged </w:t>
+      </w:r>
+      <w:r>
+        <w:rPr>
+          <w:rFonts w:asciiTheme="minorBidi" w:hAnsiTheme="minorBidi"/>
+          <w:color w:val="000000" w:themeColor="text1"/>
+          <w:kern w:val="0"/>
+        </w:rPr>
+        <w:t>Python</w:t>
+      </w:r>
+      <w:r>
+        <w:rPr>
+          <w:rFonts w:asciiTheme="minorBidi" w:hAnsiTheme="minorBidi"/>
+          <w:color w:val="000000" w:themeColor="text1"/>
+          <w:kern w:val="0"/>
+        </w:rPr>
+        <w:t xml:space="preserve"> to create scatter plots, box plots, and a bar graph to complete the analysis</w:t>
+      </w:r>
+      <w:r>
+        <w:rPr>
+          <w:rFonts w:asciiTheme="minorBidi" w:hAnsiTheme="minorBidi"/>
+          <w:color w:val="000000" w:themeColor="text1"/>
+          <w:kern w:val="0"/>
+        </w:rPr>
+        <w:t xml:space="preserve">. </w:t>
+      </w:r>
+      <w:r>
+        <w:rPr>
+          <w:rFonts w:asciiTheme="minorBidi" w:hAnsiTheme="minorBidi"/>
+          <w:color w:val="000000" w:themeColor="text1"/>
+          <w:kern w:val="0"/>
+        </w:rPr>
+        <w:t xml:space="preserve">To go along with these graphs, we continued to leverage </w:t>
+      </w:r>
+      <w:r>
+        <w:rPr>
+          <w:rFonts w:asciiTheme="minorBidi" w:hAnsiTheme="minorBidi"/>
+          <w:color w:val="000000" w:themeColor="text1"/>
+          <w:kern w:val="0"/>
+        </w:rPr>
+        <w:t>Python</w:t>
+      </w:r>
+      <w:r>
+        <w:rPr>
+          <w:rFonts w:asciiTheme="minorBidi" w:hAnsiTheme="minorBidi"/>
+          <w:color w:val="000000" w:themeColor="text1"/>
+          <w:kern w:val="0"/>
+        </w:rPr>
+        <w:t xml:space="preserve"> to find the linear regression (</w:t>
+      </w:r>
+      <w:proofErr w:type="spellStart"/>
+      <w:r>
+        <w:rPr>
+          <w:rFonts w:asciiTheme="minorBidi" w:hAnsiTheme="minorBidi"/>
+          <w:color w:val="000000" w:themeColor="text1"/>
+          <w:kern w:val="0"/>
+        </w:rPr>
+        <w:t>r</w:t>
+      </w:r>
+      <w:r>
+        <w:rPr>
+          <w:rFonts w:asciiTheme="minorBidi" w:hAnsiTheme="minorBidi"/>
+          <w:color w:val="000000" w:themeColor="text1"/>
+          <w:kern w:val="0"/>
+        </w:rPr>
+        <w:t>-values</w:t>
+      </w:r>
+      <w:proofErr w:type="spellEnd"/>
+      <w:r>
+        <w:rPr>
+          <w:rFonts w:asciiTheme="minorBidi" w:hAnsiTheme="minorBidi"/>
+          <w:color w:val="000000" w:themeColor="text1"/>
+          <w:kern w:val="0"/>
+        </w:rPr>
+        <w:t xml:space="preserve"> and p-values) for the scatter plots. For the </w:t>
+      </w:r>
+      <w:proofErr w:type="gramStart"/>
+      <w:r>
+        <w:rPr>
+          <w:rFonts w:asciiTheme="minorBidi" w:hAnsiTheme="minorBidi"/>
+          <w:color w:val="000000" w:themeColor="text1"/>
+          <w:kern w:val="0"/>
+        </w:rPr>
+        <w:t>two category</w:t>
+      </w:r>
+      <w:proofErr w:type="gramEnd"/>
+      <w:r>
+        <w:rPr>
+          <w:rFonts w:asciiTheme="minorBidi" w:hAnsiTheme="minorBidi"/>
+          <w:color w:val="000000" w:themeColor="text1"/>
+          <w:kern w:val="0"/>
+        </w:rPr>
+        <w:t xml:space="preserve"> boxplot (Opening Weekend by season)</w:t>
+      </w:r>
+      <w:r>
+        <w:rPr>
+          <w:rFonts w:asciiTheme="minorBidi" w:hAnsiTheme="minorBidi"/>
+          <w:color w:val="000000" w:themeColor="text1"/>
+          <w:kern w:val="0"/>
+        </w:rPr>
+        <w:t>,</w:t>
+      </w:r>
+      <w:r>
+        <w:rPr>
+          <w:rFonts w:asciiTheme="minorBidi" w:hAnsiTheme="minorBidi"/>
+          <w:color w:val="000000" w:themeColor="text1"/>
+          <w:kern w:val="0"/>
+        </w:rPr>
+        <w:t xml:space="preserve"> we found the t-statistic and p-value using independent t-testing. For multiple category box plots (MPAA Rating and Genre)</w:t>
+      </w:r>
+      <w:r>
+        <w:rPr>
+          <w:rFonts w:asciiTheme="minorBidi" w:hAnsiTheme="minorBidi"/>
+          <w:color w:val="000000" w:themeColor="text1"/>
+          <w:kern w:val="0"/>
+        </w:rPr>
+        <w:t>,</w:t>
+      </w:r>
+      <w:r>
+        <w:rPr>
+          <w:rFonts w:asciiTheme="minorBidi" w:hAnsiTheme="minorBidi"/>
+          <w:color w:val="000000" w:themeColor="text1"/>
+          <w:kern w:val="0"/>
+        </w:rPr>
+        <w:t xml:space="preserve"> we found the f-statistics and p-values using ANOVA testing.</w:t>
+      </w:r>
+    </w:p>
+    <w:p>
+      <w:pPr>
+        <w:tabs>
+          <w:tab w:val="left" w:pos="593"/>
+        </w:tabs>
+        <w:autoSpaceDE w:val="0"/>
+        <w:autoSpaceDN w:val="0"/>
+        <w:adjustRightInd w:val="0"/>
+        <w:spacing w:after="0" w:line="240" w:lineRule="auto"/>
+        <w:rPr>
+          <w:rFonts w:asciiTheme="minorBidi" w:hAnsiTheme="minorBidi"/>
+          <w:b/>
+          <w:bCs/>
+          <w:color w:val="000000" w:themeColor="text1"/>
+          <w:kern w:val="0"/>
+        </w:rPr>
+      </w:pPr>
+    </w:p>
+    <w:p>
+      <w:pPr>
+        <w:tabs>
+          <w:tab w:val="left" w:pos="593"/>
+        </w:tabs>
+        <w:autoSpaceDE w:val="0"/>
+        <w:autoSpaceDN w:val="0"/>
+        <w:adjustRightInd w:val="0"/>
+        <w:spacing w:after="0" w:line="240" w:lineRule="auto"/>
+        <w:rPr>
+          <w:rFonts w:asciiTheme="minorBidi" w:hAnsiTheme="minorBidi"/>
+          <w:b/>
+          <w:bCs/>
+          <w:color w:val="000000" w:themeColor="text1"/>
+          <w:kern w:val="0"/>
+          <w:sz w:val="28"/>
+          <w:szCs w:val="28"/>
+        </w:rPr>
+      </w:pPr>
+      <w:r>
+        <w:rPr>
+          <w:rFonts w:asciiTheme="minorBidi" w:hAnsiTheme="minorBidi"/>
+          <w:b/>
+          <w:bCs/>
+          <w:color w:val="000000" w:themeColor="text1"/>
+          <w:kern w:val="0"/>
+          <w:sz w:val="28"/>
+          <w:szCs w:val="28"/>
+        </w:rPr>
+        <w:t>Hypotheses (&amp; Null Hypotheses)</w:t>
+      </w:r>
+    </w:p>
+    <w:p>
+      <w:pPr>
+        <w:tabs>
+          <w:tab w:val="left" w:pos="593"/>
+        </w:tabs>
+        <w:autoSpaceDE w:val="0"/>
+        <w:autoSpaceDN w:val="0"/>
+        <w:adjustRightInd w:val="0"/>
+        <w:spacing w:after="0" w:line="240" w:lineRule="auto"/>
+        <w:rPr>
+          <w:rFonts w:asciiTheme="minorBidi" w:hAnsiTheme="minorBidi"/>
+          <w:b/>
+          <w:bCs/>
+          <w:color w:val="000000" w:themeColor="text1"/>
+          <w:kern w:val="0"/>
+          <w:sz w:val="28"/>
+          <w:szCs w:val="28"/>
+        </w:rPr>
+      </w:pPr>
+    </w:p>
+    <w:p>
+      <w:pPr>
+        <w:pStyle w:val="ListParagraph"/>
+        <w:numPr>
+          <w:ilvl w:val="0"/>
+          <w:numId w:val="2"/>
+        </w:numPr>
+        <w:tabs>
+          <w:tab w:val="left" w:pos="593"/>
+        </w:tabs>
+        <w:autoSpaceDE w:val="0"/>
+        <w:autoSpaceDN w:val="0"/>
+        <w:adjustRightInd w:val="0"/>
+        <w:spacing w:after="0" w:line="240" w:lineRule="auto"/>
+        <w:rPr>
+          <w:rFonts w:asciiTheme="minorBidi" w:hAnsiTheme="minorBidi"/>
+          <w:b/>
+          <w:bCs/>
+          <w:color w:val="000000" w:themeColor="text1"/>
+          <w:kern w:val="0"/>
+        </w:rPr>
+      </w:pPr>
+      <w:r>
+        <w:rPr>
+          <w:rFonts w:asciiTheme="minorBidi" w:hAnsiTheme="minorBidi"/>
+          <w:color w:val="000000" w:themeColor="text1"/>
+          <w:kern w:val="0"/>
+        </w:rPr>
+        <w:t>Higher production costs increase worldwide sales (Null: Higher production costs do not result in higher or lower worldwide sales).</w:t>
+      </w:r>
+    </w:p>
+    <w:p>
+      <w:pPr>
+        <w:pStyle w:val="ListParagraph"/>
+        <w:numPr>
+          <w:ilvl w:val="0"/>
+          <w:numId w:val="2"/>
+        </w:numPr>
+        <w:tabs>
+          <w:tab w:val="left" w:pos="593"/>
+        </w:tabs>
+        <w:autoSpaceDE w:val="0"/>
+        <w:autoSpaceDN w:val="0"/>
+        <w:adjustRightInd w:val="0"/>
+        <w:spacing w:after="0" w:line="240" w:lineRule="auto"/>
+        <w:rPr>
+          <w:rFonts w:asciiTheme="minorBidi" w:hAnsiTheme="minorBidi"/>
+          <w:b/>
+          <w:bCs/>
+          <w:color w:val="000000" w:themeColor="text1"/>
+          <w:kern w:val="0"/>
+        </w:rPr>
+      </w:pPr>
+      <w:r>
+        <w:rPr>
+          <w:rFonts w:asciiTheme="minorBidi" w:hAnsiTheme="minorBidi"/>
+          <w:color w:val="000000" w:themeColor="text1"/>
+          <w:kern w:val="0"/>
+        </w:rPr>
+        <w:t>There is a significant difference between movie genres when it comes to profitability (Null: There is no significant difference in profitability between movie genres)</w:t>
+      </w:r>
+      <w:r>
+        <w:rPr>
+          <w:rFonts w:asciiTheme="minorBidi" w:hAnsiTheme="minorBidi"/>
+          <w:color w:val="000000" w:themeColor="text1"/>
+          <w:kern w:val="0"/>
+        </w:rPr>
+        <w:t>.</w:t>
+      </w:r>
+    </w:p>
+    <w:p>
+      <w:pPr>
+        <w:pStyle w:val="ListParagraph"/>
+        <w:numPr>
+          <w:ilvl w:val="0"/>
+          <w:numId w:val="2"/>
+        </w:numPr>
+        <w:tabs>
+          <w:tab w:val="left" w:pos="593"/>
+        </w:tabs>
+        <w:autoSpaceDE w:val="0"/>
+        <w:autoSpaceDN w:val="0"/>
+        <w:adjustRightInd w:val="0"/>
+        <w:spacing w:after="0" w:line="240" w:lineRule="auto"/>
+        <w:rPr>
+          <w:rFonts w:asciiTheme="minorBidi" w:hAnsiTheme="minorBidi"/>
+          <w:b/>
+          <w:bCs/>
+          <w:color w:val="000000" w:themeColor="text1"/>
+          <w:kern w:val="0"/>
+        </w:rPr>
+      </w:pPr>
+      <w:r>
+        <w:rPr>
+          <w:rFonts w:asciiTheme="minorBidi" w:hAnsiTheme="minorBidi"/>
+          <w:color w:val="000000" w:themeColor="text1"/>
+          <w:kern w:val="0"/>
+        </w:rPr>
+        <w:t>T</w:t>
+      </w:r>
+      <w:r>
+        <w:rPr>
+          <w:rFonts w:asciiTheme="minorBidi" w:hAnsiTheme="minorBidi"/>
+          <w:color w:val="000000" w:themeColor="text1"/>
+          <w:kern w:val="0"/>
+        </w:rPr>
+        <w:t>here is a strong correlation between a movie’s opening weekend sales and its overall worldwide sales</w:t>
+      </w:r>
+      <w:r>
+        <w:rPr>
+          <w:rFonts w:asciiTheme="minorBidi" w:hAnsiTheme="minorBidi"/>
+          <w:color w:val="000000" w:themeColor="text1"/>
+          <w:kern w:val="0"/>
+        </w:rPr>
+        <w:t xml:space="preserve"> (Null: There is no correlation between a movie’s opening weekend sales and its overall worldwide sales).</w:t>
+      </w:r>
+    </w:p>
+    <w:p>
+      <w:pPr>
+        <w:pStyle w:val="ListParagraph"/>
+        <w:numPr>
+          <w:ilvl w:val="0"/>
+          <w:numId w:val="2"/>
+        </w:numPr>
+        <w:tabs>
+          <w:tab w:val="left" w:pos="593"/>
+        </w:tabs>
+        <w:autoSpaceDE w:val="0"/>
+        <w:autoSpaceDN w:val="0"/>
+        <w:adjustRightInd w:val="0"/>
+        <w:spacing w:after="0" w:line="240" w:lineRule="auto"/>
+        <w:rPr>
+          <w:rFonts w:asciiTheme="minorBidi" w:hAnsiTheme="minorBidi"/>
+          <w:b/>
+          <w:bCs/>
+          <w:color w:val="000000" w:themeColor="text1"/>
+          <w:kern w:val="0"/>
+        </w:rPr>
+      </w:pPr>
+      <w:r>
+        <w:rPr>
+          <w:rFonts w:asciiTheme="minorBidi" w:hAnsiTheme="minorBidi"/>
+          <w:color w:val="000000" w:themeColor="text1"/>
+          <w:kern w:val="0"/>
+        </w:rPr>
+        <w:t>Summer movies have higher opening weekend sales (Null: Summer movies do not have higher opening weekend sales compared to non-summer movies).</w:t>
+      </w:r>
+    </w:p>
+    <w:p>
+      <w:pPr>
+        <w:pStyle w:val="ListParagraph"/>
+        <w:numPr>
+          <w:ilvl w:val="0"/>
+          <w:numId w:val="2"/>
+        </w:numPr>
+        <w:tabs>
+          <w:tab w:val="left" w:pos="593"/>
+        </w:tabs>
+        <w:autoSpaceDE w:val="0"/>
+        <w:autoSpaceDN w:val="0"/>
+        <w:adjustRightInd w:val="0"/>
+        <w:spacing w:after="0" w:line="240" w:lineRule="auto"/>
+        <w:rPr>
+          <w:rFonts w:asciiTheme="minorBidi" w:hAnsiTheme="minorBidi"/>
+          <w:b/>
+          <w:bCs/>
+          <w:color w:val="000000" w:themeColor="text1"/>
+          <w:kern w:val="0"/>
+        </w:rPr>
+      </w:pPr>
+      <w:r>
+        <w:rPr>
+          <w:rFonts w:asciiTheme="minorBidi" w:hAnsiTheme="minorBidi"/>
+          <w:color w:val="000000" w:themeColor="text1"/>
+          <w:kern w:val="0"/>
+        </w:rPr>
+        <w:t>MPAA Rating significantly impacts worldwide sales</w:t>
+      </w:r>
+      <w:r>
+        <w:rPr>
+          <w:rFonts w:asciiTheme="minorBidi" w:hAnsiTheme="minorBidi"/>
+          <w:color w:val="000000" w:themeColor="text1"/>
+          <w:kern w:val="0"/>
+        </w:rPr>
+        <w:t xml:space="preserve"> (Null: T</w:t>
+      </w:r>
+      <w:r>
+        <w:rPr>
+          <w:rFonts w:asciiTheme="minorBidi" w:hAnsiTheme="minorBidi"/>
+          <w:color w:val="000000" w:themeColor="text1"/>
+          <w:kern w:val="0"/>
+        </w:rPr>
+        <w:t>here is no difference in worldwide sales when it comes to a movie’s MPAA Rating</w:t>
+      </w:r>
+      <w:r>
+        <w:rPr>
+          <w:rFonts w:asciiTheme="minorBidi" w:hAnsiTheme="minorBidi"/>
+          <w:color w:val="000000" w:themeColor="text1"/>
+          <w:kern w:val="0"/>
+        </w:rPr>
+        <w:t>).</w:t>
+      </w:r>
+    </w:p>
+    <w:p>
+      <w:pPr>
+        <w:tabs>
+          <w:tab w:val="left" w:pos="593"/>
+        </w:tabs>
+        <w:autoSpaceDE w:val="0"/>
+        <w:autoSpaceDN w:val="0"/>
+        <w:adjustRightInd w:val="0"/>
+        <w:spacing w:after="0" w:line="240" w:lineRule="auto"/>
+        <w:rPr>
+          <w:rFonts w:asciiTheme="minorBidi" w:hAnsiTheme="minorBidi"/>
+          <w:b/>
+          <w:bCs/>
+          <w:color w:val="000000" w:themeColor="text1"/>
+          <w:kern w:val="0"/>
+          <w:sz w:val="28"/>
+          <w:szCs w:val="28"/>
+        </w:rPr>
+      </w:pPr>
+    </w:p>
+    <w:p>
+      <w:pPr>
+        <w:tabs>
+          <w:tab w:val="left" w:pos="593"/>
+        </w:tabs>
+        <w:autoSpaceDE w:val="0"/>
+        <w:autoSpaceDN w:val="0"/>
+        <w:adjustRightInd w:val="0"/>
+        <w:spacing w:after="0" w:line="240" w:lineRule="auto"/>
+        <w:rPr>
+          <w:rFonts w:asciiTheme="minorBidi" w:hAnsiTheme="minorBidi"/>
+          <w:color w:val="000000" w:themeColor="text1"/>
+          <w:kern w:val="0"/>
+          <w:sz w:val="28"/>
+          <w:szCs w:val="28"/>
+        </w:rPr>
+      </w:pPr>
+      <w:r>
+        <w:rPr>
+          <w:rFonts w:asciiTheme="minorBidi" w:hAnsiTheme="minorBidi"/>
+          <w:b/>
+          <w:bCs/>
+          <w:color w:val="000000" w:themeColor="text1"/>
+          <w:kern w:val="0"/>
+          <w:sz w:val="28"/>
+          <w:szCs w:val="28"/>
+        </w:rPr>
+        <w:t>Analysis</w:t>
       </w:r>
     </w:p>
     <w:p>
@@ -104,71 +966,23 @@
           <w:color w:val="000000" w:themeColor="text1"/>
           <w:kern w:val="0"/>
         </w:rPr>
-        <w:t>Our first hypothesis is that h</w:t>
-      </w:r>
-      <w:r>
-        <w:rPr>
-          <w:rFonts w:asciiTheme="minorBidi" w:hAnsiTheme="minorBidi"/>
-          <w:color w:val="000000" w:themeColor="text1"/>
-          <w:kern w:val="0"/>
-        </w:rPr>
-        <w:t>igh</w:t>
-      </w:r>
-      <w:r>
-        <w:rPr>
-          <w:rFonts w:asciiTheme="minorBidi" w:hAnsiTheme="minorBidi"/>
-          <w:color w:val="000000" w:themeColor="text1"/>
-          <w:kern w:val="0"/>
-        </w:rPr>
-        <w:t>er</w:t>
-      </w:r>
-      <w:r>
-        <w:rPr>
-          <w:rFonts w:asciiTheme="minorBidi" w:hAnsiTheme="minorBidi"/>
-          <w:color w:val="000000" w:themeColor="text1"/>
-          <w:kern w:val="0"/>
-        </w:rPr>
-        <w:t xml:space="preserve"> production cost</w:t>
-      </w:r>
-      <w:r>
-        <w:rPr>
-          <w:rFonts w:asciiTheme="minorBidi" w:hAnsiTheme="minorBidi"/>
-          <w:color w:val="000000" w:themeColor="text1"/>
-          <w:kern w:val="0"/>
-        </w:rPr>
-        <w:t>s</w:t>
-      </w:r>
-      <w:r>
-        <w:rPr>
-          <w:rFonts w:asciiTheme="minorBidi" w:hAnsiTheme="minorBidi"/>
-          <w:color w:val="000000" w:themeColor="text1"/>
-          <w:kern w:val="0"/>
-        </w:rPr>
-        <w:t xml:space="preserve"> </w:t>
-      </w:r>
-      <w:r>
-        <w:rPr>
-          <w:rFonts w:asciiTheme="minorBidi" w:hAnsiTheme="minorBidi"/>
-          <w:color w:val="000000" w:themeColor="text1"/>
-          <w:kern w:val="0"/>
-        </w:rPr>
-        <w:t xml:space="preserve">would </w:t>
-      </w:r>
-      <w:r>
-        <w:rPr>
-          <w:rFonts w:asciiTheme="minorBidi" w:hAnsiTheme="minorBidi"/>
-          <w:color w:val="000000" w:themeColor="text1"/>
-          <w:kern w:val="0"/>
-        </w:rPr>
-        <w:t>result in higher worldwide sales</w:t>
-      </w:r>
-      <w:r>
-        <w:rPr>
-          <w:rFonts w:asciiTheme="minorBidi" w:hAnsiTheme="minorBidi"/>
-          <w:color w:val="000000" w:themeColor="text1"/>
-          <w:kern w:val="0"/>
-        </w:rPr>
-        <w:t xml:space="preserve">. We argue that the more money a production company puts into a movie, the higher </w:t>
+        <w:t xml:space="preserve">Our first hypothesis is that higher production costs would </w:t>
+      </w:r>
+      <w:r>
+        <w:rPr>
+          <w:rFonts w:asciiTheme="minorBidi" w:hAnsiTheme="minorBidi"/>
+          <w:color w:val="000000" w:themeColor="text1"/>
+          <w:kern w:val="0"/>
+        </w:rPr>
+        <w:t>increase</w:t>
+      </w:r>
+      <w:r>
+        <w:rPr>
+          <w:rFonts w:asciiTheme="minorBidi" w:hAnsiTheme="minorBidi"/>
+          <w:color w:val="000000" w:themeColor="text1"/>
+          <w:kern w:val="0"/>
+        </w:rPr>
+        <w:t xml:space="preserve"> worldwide sales. We argue that the more money a production company puts into a movie, the higher </w:t>
       </w:r>
       <w:r>
         <w:rPr>
@@ -184,6 +998,7 @@
           <w:color w:val="000000" w:themeColor="text1"/>
           <w:kern w:val="0"/>
         </w:rPr>
+        <w:lastRenderedPageBreak/>
         <w:t xml:space="preserve">return they will see (thinking of action movies like </w:t>
       </w:r>
       <w:r>
@@ -208,7 +1023,25 @@
           <w:color w:val="000000" w:themeColor="text1"/>
           <w:kern w:val="0"/>
         </w:rPr>
-        <w:t>The null hypothesis in this instance would be that higher production costs do not result In higher or lower worldwide sales.</w:t>
+        <w:t xml:space="preserve">The null hypothesis in this instance would be that higher production costs do not result </w:t>
+      </w:r>
+      <w:proofErr w:type="gramStart"/>
+      <w:r>
+        <w:rPr>
+          <w:rFonts w:asciiTheme="minorBidi" w:hAnsiTheme="minorBidi"/>
+          <w:color w:val="000000" w:themeColor="text1"/>
+          <w:kern w:val="0"/>
+        </w:rPr>
+        <w:t>In</w:t>
+      </w:r>
+      <w:proofErr w:type="gramEnd"/>
+      <w:r>
+        <w:rPr>
+          <w:rFonts w:asciiTheme="minorBidi" w:hAnsiTheme="minorBidi"/>
+          <w:color w:val="000000" w:themeColor="text1"/>
+          <w:kern w:val="0"/>
+        </w:rPr>
+        <w:t xml:space="preserve"> higher or lower worldwide sales.</w:t>
       </w:r>
     </w:p>
     <w:p>
@@ -342,7 +1175,25 @@
         <w:rPr>
           <w:rFonts w:asciiTheme="minorBidi" w:hAnsiTheme="minorBidi"/>
         </w:rPr>
-        <w:t>An r-value of 0.55 between production cost and worldwide sales indicates a moderate positive correlation. This suggests that as production costs increase, worldwide sales tend to increase as well, but the relationship is not extremely strong.</w:t>
+        <w:t xml:space="preserve">An r-value of 0.55 between production cost and worldwide sales indicates a moderate positive correlation. This suggests that </w:t>
+      </w:r>
+      <w:r>
+        <w:rPr>
+          <w:rFonts w:asciiTheme="minorBidi" w:hAnsiTheme="minorBidi"/>
+        </w:rPr>
+        <w:t>worldwide sales also tend to increase as production costs</w:t>
+      </w:r>
+      <w:r>
+        <w:rPr>
+          <w:rFonts w:asciiTheme="minorBidi" w:hAnsiTheme="minorBidi"/>
+        </w:rPr>
+        <w:t xml:space="preserve"> increase</w:t>
+      </w:r>
+      <w:r>
+        <w:rPr>
+          <w:rFonts w:asciiTheme="minorBidi" w:hAnsiTheme="minorBidi"/>
+        </w:rPr>
+        <w:t>, but the relationship is not extremely strong.</w:t>
       </w:r>
       <w:r>
         <w:rPr>
@@ -408,34 +1259,6 @@
         </w:rPr>
         <w:t>. With a p-value significantly less than .05, we can safely reject the null hypothesis.</w:t>
       </w:r>
-    </w:p>
-    <w:p>
-      <w:pPr>
-        <w:tabs>
-          <w:tab w:val="left" w:pos="593"/>
-        </w:tabs>
-        <w:autoSpaceDE w:val="0"/>
-        <w:autoSpaceDN w:val="0"/>
-        <w:adjustRightInd w:val="0"/>
-        <w:spacing w:after="0" w:line="240" w:lineRule="auto"/>
-        <w:rPr>
-          <w:rFonts w:asciiTheme="minorBidi" w:hAnsiTheme="minorBidi"/>
-        </w:rPr>
-      </w:pPr>
-    </w:p>
-    <w:p>
-      <w:pPr>
-        <w:tabs>
-          <w:tab w:val="left" w:pos="593"/>
-        </w:tabs>
-        <w:autoSpaceDE w:val="0"/>
-        <w:autoSpaceDN w:val="0"/>
-        <w:adjustRightInd w:val="0"/>
-        <w:spacing w:after="0" w:line="240" w:lineRule="auto"/>
-        <w:rPr>
-          <w:rFonts w:asciiTheme="minorBidi" w:hAnsiTheme="minorBidi"/>
-        </w:rPr>
-      </w:pPr>
     </w:p>
     <w:p>
       <w:pPr>
@@ -479,119 +1302,96 @@
           <w:color w:val="000000" w:themeColor="text1"/>
           <w:kern w:val="0"/>
         </w:rPr>
+        <w:t>Profit Margin vs. Genre</w:t>
+      </w:r>
+    </w:p>
+    <w:p>
+      <w:pPr>
+        <w:tabs>
+          <w:tab w:val="left" w:pos="593"/>
+        </w:tabs>
+        <w:autoSpaceDE w:val="0"/>
+        <w:autoSpaceDN w:val="0"/>
+        <w:adjustRightInd w:val="0"/>
+        <w:spacing w:after="0" w:line="240" w:lineRule="auto"/>
+        <w:rPr>
+          <w:rFonts w:asciiTheme="minorBidi" w:hAnsiTheme="minorBidi"/>
+          <w:color w:val="000000" w:themeColor="text1"/>
+          <w:kern w:val="0"/>
+        </w:rPr>
+      </w:pPr>
+      <w:r>
+        <w:rPr>
+          <w:rFonts w:asciiTheme="minorBidi" w:hAnsiTheme="minorBidi"/>
+          <w:color w:val="000000" w:themeColor="text1"/>
+          <w:kern w:val="0"/>
+        </w:rPr>
+        <w:t xml:space="preserve">Our second hypothesis is that </w:t>
+      </w:r>
+      <w:r>
+        <w:rPr>
+          <w:rFonts w:asciiTheme="minorBidi" w:hAnsiTheme="minorBidi"/>
+          <w:color w:val="000000" w:themeColor="text1"/>
+          <w:kern w:val="0"/>
+        </w:rPr>
+        <w:t xml:space="preserve">genre has an impact on a movie’s profitability. </w:t>
+      </w:r>
+      <w:r>
+        <w:rPr>
+          <w:rFonts w:asciiTheme="minorBidi" w:hAnsiTheme="minorBidi"/>
+          <w:color w:val="000000" w:themeColor="text1"/>
+          <w:kern w:val="0"/>
+        </w:rPr>
+        <w:t>We define profit margin as (Worldwide Sales – Production Cost).</w:t>
+      </w:r>
+      <w:r>
+        <w:rPr>
+          <w:rFonts w:asciiTheme="minorBidi" w:hAnsiTheme="minorBidi"/>
+          <w:color w:val="000000" w:themeColor="text1"/>
+          <w:kern w:val="0"/>
+        </w:rPr>
+        <w:t xml:space="preserve"> The null hypothesis in this instance would be that there is no significant difference between a movie’s genre and its popularity.</w:t>
+      </w:r>
+    </w:p>
+    <w:p>
+      <w:pPr>
+        <w:tabs>
+          <w:tab w:val="left" w:pos="593"/>
+        </w:tabs>
+        <w:autoSpaceDE w:val="0"/>
+        <w:autoSpaceDN w:val="0"/>
+        <w:adjustRightInd w:val="0"/>
+        <w:spacing w:after="0" w:line="240" w:lineRule="auto"/>
+        <w:rPr>
+          <w:rFonts w:asciiTheme="minorBidi" w:hAnsiTheme="minorBidi"/>
+          <w:color w:val="000000" w:themeColor="text1"/>
+          <w:kern w:val="0"/>
+        </w:rPr>
+      </w:pPr>
+    </w:p>
+    <w:p>
+      <w:pPr>
+        <w:tabs>
+          <w:tab w:val="left" w:pos="593"/>
+        </w:tabs>
+        <w:autoSpaceDE w:val="0"/>
+        <w:autoSpaceDN w:val="0"/>
+        <w:adjustRightInd w:val="0"/>
+        <w:spacing w:after="0" w:line="240" w:lineRule="auto"/>
+        <w:rPr>
+          <w:rFonts w:asciiTheme="minorBidi" w:hAnsiTheme="minorBidi"/>
+          <w:color w:val="000000" w:themeColor="text1"/>
+          <w:kern w:val="0"/>
+        </w:rPr>
+      </w:pPr>
+      <w:r>
+        <w:rPr>
+          <w:rFonts w:asciiTheme="minorBidi" w:hAnsiTheme="minorBidi"/>
+          <w:noProof/>
+          <w:color w:val="000000" w:themeColor="text1"/>
+          <w:kern w:val="0"/>
+        </w:rPr>
         <w:lastRenderedPageBreak/>
-        <w:t>Profit Margin vs. Genre</w:t>
-      </w:r>
-    </w:p>
-    <w:p>
-      <w:pPr>
-        <w:tabs>
-          <w:tab w:val="left" w:pos="593"/>
-        </w:tabs>
-        <w:autoSpaceDE w:val="0"/>
-        <w:autoSpaceDN w:val="0"/>
-        <w:adjustRightInd w:val="0"/>
-        <w:spacing w:after="0" w:line="240" w:lineRule="auto"/>
-        <w:rPr>
-          <w:rFonts w:asciiTheme="minorBidi" w:hAnsiTheme="minorBidi"/>
-          <w:color w:val="000000" w:themeColor="text1"/>
-          <w:kern w:val="0"/>
-        </w:rPr>
-      </w:pPr>
-      <w:r>
-        <w:rPr>
-          <w:rFonts w:asciiTheme="minorBidi" w:hAnsiTheme="minorBidi"/>
-          <w:color w:val="000000" w:themeColor="text1"/>
-          <w:kern w:val="0"/>
-        </w:rPr>
-        <w:t>Our second hypothesis is that a</w:t>
-      </w:r>
-      <w:r>
-        <w:rPr>
-          <w:rFonts w:asciiTheme="minorBidi" w:hAnsiTheme="minorBidi"/>
-          <w:color w:val="000000" w:themeColor="text1"/>
-          <w:kern w:val="0"/>
-        </w:rPr>
-        <w:t>ction movies</w:t>
-      </w:r>
-      <w:r>
-        <w:rPr>
-          <w:rFonts w:asciiTheme="minorBidi" w:hAnsiTheme="minorBidi"/>
-          <w:color w:val="000000" w:themeColor="text1"/>
-          <w:kern w:val="0"/>
-        </w:rPr>
-        <w:t xml:space="preserve"> would</w:t>
-      </w:r>
-      <w:r>
-        <w:rPr>
-          <w:rFonts w:asciiTheme="minorBidi" w:hAnsiTheme="minorBidi"/>
-          <w:color w:val="000000" w:themeColor="text1"/>
-          <w:kern w:val="0"/>
-        </w:rPr>
-        <w:t xml:space="preserve"> have lower profit margin</w:t>
-      </w:r>
-      <w:r>
-        <w:rPr>
-          <w:rFonts w:asciiTheme="minorBidi" w:hAnsiTheme="minorBidi"/>
-          <w:color w:val="000000" w:themeColor="text1"/>
-          <w:kern w:val="0"/>
-        </w:rPr>
-        <w:t>s</w:t>
-      </w:r>
-      <w:r>
-        <w:rPr>
-          <w:rFonts w:asciiTheme="minorBidi" w:hAnsiTheme="minorBidi"/>
-          <w:color w:val="000000" w:themeColor="text1"/>
-          <w:kern w:val="0"/>
-        </w:rPr>
-        <w:t xml:space="preserve"> because they cost more</w:t>
-      </w:r>
-      <w:r>
-        <w:rPr>
-          <w:rFonts w:asciiTheme="minorBidi" w:hAnsiTheme="minorBidi"/>
-          <w:color w:val="000000" w:themeColor="text1"/>
-          <w:kern w:val="0"/>
-        </w:rPr>
-        <w:t xml:space="preserve"> to make. We define profit margin as (Worldwide Sales – Production Cost).</w:t>
-      </w:r>
-    </w:p>
-    <w:p>
-      <w:pPr>
-        <w:tabs>
-          <w:tab w:val="left" w:pos="593"/>
-        </w:tabs>
-        <w:autoSpaceDE w:val="0"/>
-        <w:autoSpaceDN w:val="0"/>
-        <w:adjustRightInd w:val="0"/>
-        <w:spacing w:after="0" w:line="240" w:lineRule="auto"/>
-        <w:rPr>
-          <w:rFonts w:asciiTheme="minorBidi" w:hAnsiTheme="minorBidi"/>
-          <w:color w:val="000000" w:themeColor="text1"/>
-          <w:kern w:val="0"/>
-        </w:rPr>
-      </w:pPr>
-    </w:p>
-    <w:p>
-      <w:pPr>
-        <w:tabs>
-          <w:tab w:val="left" w:pos="593"/>
-        </w:tabs>
-        <w:autoSpaceDE w:val="0"/>
-        <w:autoSpaceDN w:val="0"/>
-        <w:adjustRightInd w:val="0"/>
-        <w:spacing w:after="0" w:line="240" w:lineRule="auto"/>
-        <w:rPr>
-          <w:rFonts w:asciiTheme="minorBidi" w:hAnsiTheme="minorBidi"/>
-          <w:color w:val="000000" w:themeColor="text1"/>
-          <w:kern w:val="0"/>
-        </w:rPr>
-      </w:pPr>
-      <w:r>
-        <w:rPr>
-          <w:rFonts w:asciiTheme="minorBidi" w:hAnsiTheme="minorBidi"/>
-          <w:color w:val="000000" w:themeColor="text1"/>
-          <w:kern w:val="0"/>
-        </w:rPr>
         <w:drawing>
           <wp:inline distT="0" distB="0" distL="0" distR="0" wp14:anchorId="61EF84CB" wp14:editId="6A513EB9">
             <wp:extent cx="5943600" cy="5351780"/>
@@ -650,127 +1450,340 @@
           <w:color w:val="000000" w:themeColor="text1"/>
           <w:kern w:val="0"/>
         </w:rPr>
-        <w:t xml:space="preserve">The </w:t>
-      </w:r>
-      <w:r>
-        <w:rPr>
-          <w:rFonts w:asciiTheme="minorBidi" w:hAnsiTheme="minorBidi"/>
-          <w:color w:val="000000" w:themeColor="text1"/>
-          <w:kern w:val="0"/>
-        </w:rPr>
-        <w:t xml:space="preserve">p-value indicates whether or not we reject the null hypothesis. </w:t>
-      </w:r>
-      <w:r>
-        <w:rPr>
-          <w:rFonts w:asciiTheme="minorBidi" w:hAnsiTheme="minorBidi"/>
-          <w:color w:val="000000" w:themeColor="text1"/>
-          <w:kern w:val="0"/>
-        </w:rPr>
-        <w:t>I</w:t>
-      </w:r>
-      <w:r>
-        <w:rPr>
-          <w:rFonts w:asciiTheme="minorBidi" w:hAnsiTheme="minorBidi"/>
-          <w:color w:val="000000" w:themeColor="text1"/>
-          <w:kern w:val="0"/>
-        </w:rPr>
-        <w:t>n this instance, our p-value of .005 allows us to reject the null hypothesis, telling us that genre does have an impact on profit margin.</w:t>
-      </w:r>
-    </w:p>
-    <w:p>
-      <w:pPr>
-        <w:tabs>
-          <w:tab w:val="left" w:pos="593"/>
-        </w:tabs>
-        <w:autoSpaceDE w:val="0"/>
-        <w:autoSpaceDN w:val="0"/>
-        <w:adjustRightInd w:val="0"/>
-        <w:spacing w:after="0" w:line="240" w:lineRule="auto"/>
-        <w:rPr>
-          <w:rFonts w:asciiTheme="minorBidi" w:hAnsiTheme="minorBidi"/>
-          <w:color w:val="000000" w:themeColor="text1"/>
-          <w:kern w:val="0"/>
-        </w:rPr>
-      </w:pPr>
-    </w:p>
-    <w:p>
-      <w:pPr>
-        <w:tabs>
-          <w:tab w:val="left" w:pos="593"/>
-        </w:tabs>
-        <w:autoSpaceDE w:val="0"/>
-        <w:autoSpaceDN w:val="0"/>
-        <w:adjustRightInd w:val="0"/>
-        <w:spacing w:after="0" w:line="240" w:lineRule="auto"/>
-        <w:rPr>
-          <w:rFonts w:asciiTheme="minorBidi" w:hAnsiTheme="minorBidi"/>
-          <w:color w:val="000000" w:themeColor="text1"/>
-          <w:kern w:val="0"/>
-        </w:rPr>
-      </w:pPr>
-      <w:r>
-        <w:rPr>
-          <w:rFonts w:asciiTheme="minorBidi" w:hAnsiTheme="minorBidi"/>
-          <w:color w:val="000000" w:themeColor="text1"/>
-          <w:kern w:val="0"/>
-        </w:rPr>
-        <w:t xml:space="preserve">The </w:t>
-      </w:r>
-      <w:r>
-        <w:rPr>
-          <w:rFonts w:asciiTheme="minorBidi" w:hAnsiTheme="minorBidi"/>
-          <w:color w:val="000000" w:themeColor="text1"/>
-          <w:kern w:val="0"/>
-        </w:rPr>
-        <w:t>f-statistic indicates whether or not there are statistically significant differences (variance</w:t>
-      </w:r>
-      <w:r>
-        <w:rPr>
-          <w:rFonts w:asciiTheme="minorBidi" w:hAnsiTheme="minorBidi"/>
-          <w:color w:val="000000" w:themeColor="text1"/>
-          <w:kern w:val="0"/>
-        </w:rPr>
-        <w:t>s</w:t>
-      </w:r>
-      <w:r>
-        <w:rPr>
-          <w:rFonts w:asciiTheme="minorBidi" w:hAnsiTheme="minorBidi"/>
-          <w:color w:val="000000" w:themeColor="text1"/>
-          <w:kern w:val="0"/>
-        </w:rPr>
-        <w:t>) between the groups (genre</w:t>
-      </w:r>
-      <w:r>
-        <w:rPr>
-          <w:rFonts w:asciiTheme="minorBidi" w:hAnsiTheme="minorBidi"/>
-          <w:color w:val="000000" w:themeColor="text1"/>
-          <w:kern w:val="0"/>
-        </w:rPr>
-        <w:t>s</w:t>
-      </w:r>
-      <w:r>
-        <w:rPr>
-          <w:rFonts w:asciiTheme="minorBidi" w:hAnsiTheme="minorBidi"/>
-          <w:color w:val="000000" w:themeColor="text1"/>
-          <w:kern w:val="0"/>
-        </w:rPr>
-        <w:t xml:space="preserve">). </w:t>
-      </w:r>
-      <w:r>
-        <w:rPr>
-          <w:rFonts w:asciiTheme="minorBidi" w:hAnsiTheme="minorBidi"/>
-          <w:color w:val="000000" w:themeColor="text1"/>
-          <w:kern w:val="0"/>
-        </w:rPr>
-        <w:t>I</w:t>
-      </w:r>
-      <w:r>
-        <w:rPr>
-          <w:rFonts w:asciiTheme="minorBidi" w:hAnsiTheme="minorBidi"/>
-          <w:color w:val="000000" w:themeColor="text1"/>
-          <w:kern w:val="0"/>
-        </w:rPr>
-        <w:t>n this instance, our f-statistic of 2.757 (greater than 1.938 critical value) tells us there are statistically significant differences between genres.</w:t>
+        <w:t xml:space="preserve">In this instance, our p-value of .005 allows us to reject the null hypothesis, telling us that genre does </w:t>
+      </w:r>
+      <w:r>
+        <w:rPr>
+          <w:rFonts w:asciiTheme="minorBidi" w:hAnsiTheme="minorBidi"/>
+          <w:color w:val="000000" w:themeColor="text1"/>
+          <w:kern w:val="0"/>
+        </w:rPr>
+        <w:t>impact</w:t>
+      </w:r>
+      <w:r>
+        <w:rPr>
+          <w:rFonts w:asciiTheme="minorBidi" w:hAnsiTheme="minorBidi"/>
+          <w:color w:val="000000" w:themeColor="text1"/>
+          <w:kern w:val="0"/>
+        </w:rPr>
+        <w:t xml:space="preserve"> profit margin.</w:t>
+      </w:r>
+    </w:p>
+    <w:p>
+      <w:pPr>
+        <w:tabs>
+          <w:tab w:val="left" w:pos="593"/>
+        </w:tabs>
+        <w:autoSpaceDE w:val="0"/>
+        <w:autoSpaceDN w:val="0"/>
+        <w:adjustRightInd w:val="0"/>
+        <w:spacing w:after="0" w:line="240" w:lineRule="auto"/>
+        <w:rPr>
+          <w:rFonts w:asciiTheme="minorBidi" w:hAnsiTheme="minorBidi"/>
+          <w:color w:val="000000" w:themeColor="text1"/>
+          <w:kern w:val="0"/>
+        </w:rPr>
+      </w:pPr>
+    </w:p>
+    <w:p>
+      <w:pPr>
+        <w:tabs>
+          <w:tab w:val="left" w:pos="593"/>
+        </w:tabs>
+        <w:autoSpaceDE w:val="0"/>
+        <w:autoSpaceDN w:val="0"/>
+        <w:adjustRightInd w:val="0"/>
+        <w:spacing w:after="0" w:line="240" w:lineRule="auto"/>
+        <w:rPr>
+          <w:rFonts w:asciiTheme="minorBidi" w:hAnsiTheme="minorBidi"/>
+          <w:color w:val="000000" w:themeColor="text1"/>
+          <w:kern w:val="0"/>
+        </w:rPr>
+      </w:pPr>
+      <w:r>
+        <w:rPr>
+          <w:rFonts w:asciiTheme="minorBidi" w:hAnsiTheme="minorBidi"/>
+          <w:noProof/>
+          <w:color w:val="000000" w:themeColor="text1"/>
+          <w:kern w:val="0"/>
+        </w:rPr>
+        <w:drawing>
+          <wp:inline distT="0" distB="0" distL="0" distR="0" wp14:anchorId="32EF9C80" wp14:editId="0315BD5C">
+            <wp:extent cx="5575300" cy="1993900"/>
+            <wp:effectExtent l="0" t="0" r="0" b="0"/>
+            <wp:docPr id="376952132" name="Picture 1" descr="A table with numbers and a number of numbers&#10;&#10;Description automatically generated with medium confidence"/>
+            <wp:cNvGraphicFramePr>
+              <a:graphicFrameLocks xmlns:a="http://schemas.openxmlformats.org/drawingml/2006/main" noChangeAspect="1"/>
+            </wp:cNvGraphicFramePr>
+            <a:graphic xmlns:a="http://schemas.openxmlformats.org/drawingml/2006/main">
+              <a:graphicData uri="http://schemas.openxmlformats.org/drawingml/2006/picture">
+                <pic:pic xmlns:pic="http://schemas.openxmlformats.org/drawingml/2006/picture">
+                  <pic:nvPicPr>
+                    <pic:cNvPr id="376952132" name="Picture 1" descr="A table with numbers and a number of numbers&#10;&#10;Description automatically generated with medium confidence"/>
+                    <pic:cNvPicPr/>
+                  </pic:nvPicPr>
+                  <pic:blipFill>
+                    <a:blip r:embed="rId7">
+                      <a:extLst>
+                        <a:ext uri="{28A0092B-C50C-407E-A947-70E740481C1C}">
+                          <a14:useLocalDpi xmlns:a14="http://schemas.microsoft.com/office/drawing/2010/main" val="0"/>
+                        </a:ext>
+                      </a:extLst>
+                    </a:blip>
+                    <a:stretch>
+                      <a:fillRect/>
+                    </a:stretch>
+                  </pic:blipFill>
+                  <pic:spPr>
+                    <a:xfrm>
+                      <a:off x="0" y="0"/>
+                      <a:ext cx="5575300" cy="1993900"/>
+                    </a:xfrm>
+                    <a:prstGeom prst="rect">
+                      <a:avLst/>
+                    </a:prstGeom>
+                  </pic:spPr>
+                </pic:pic>
+              </a:graphicData>
+            </a:graphic>
+          </wp:inline>
+        </w:drawing>
+      </w:r>
+    </w:p>
+    <w:p>
+      <w:pPr>
+        <w:tabs>
+          <w:tab w:val="left" w:pos="593"/>
+        </w:tabs>
+        <w:autoSpaceDE w:val="0"/>
+        <w:autoSpaceDN w:val="0"/>
+        <w:adjustRightInd w:val="0"/>
+        <w:spacing w:after="0" w:line="240" w:lineRule="auto"/>
+        <w:rPr>
+          <w:rFonts w:asciiTheme="minorBidi" w:hAnsiTheme="minorBidi"/>
+          <w:color w:val="000000" w:themeColor="text1"/>
+          <w:kern w:val="0"/>
+        </w:rPr>
+      </w:pPr>
+    </w:p>
+    <w:p>
+      <w:pPr>
+        <w:tabs>
+          <w:tab w:val="left" w:pos="593"/>
+        </w:tabs>
+        <w:autoSpaceDE w:val="0"/>
+        <w:autoSpaceDN w:val="0"/>
+        <w:adjustRightInd w:val="0"/>
+        <w:spacing w:after="0" w:line="240" w:lineRule="auto"/>
+        <w:rPr>
+          <w:rFonts w:asciiTheme="minorBidi" w:hAnsiTheme="minorBidi"/>
+          <w:color w:val="000000" w:themeColor="text1"/>
+          <w:kern w:val="0"/>
+        </w:rPr>
+      </w:pPr>
+      <w:r>
+        <w:rPr>
+          <w:rFonts w:asciiTheme="minorBidi" w:hAnsiTheme="minorBidi"/>
+          <w:noProof/>
+          <w:color w:val="000000" w:themeColor="text1"/>
+          <w:kern w:val="0"/>
+        </w:rPr>
+        <w:lastRenderedPageBreak/>
+        <w:drawing>
+          <wp:inline distT="0" distB="0" distL="0" distR="0" wp14:anchorId="1D54D9A5" wp14:editId="28D4A885">
+            <wp:extent cx="5676900" cy="838200"/>
+            <wp:effectExtent l="0" t="0" r="0" b="0"/>
+            <wp:docPr id="1103311185" name="Picture 2" descr="A number of numbers on a white background&#10;&#10;Description automatically generated"/>
+            <wp:cNvGraphicFramePr>
+              <a:graphicFrameLocks xmlns:a="http://schemas.openxmlformats.org/drawingml/2006/main" noChangeAspect="1"/>
+            </wp:cNvGraphicFramePr>
+            <a:graphic xmlns:a="http://schemas.openxmlformats.org/drawingml/2006/main">
+              <a:graphicData uri="http://schemas.openxmlformats.org/drawingml/2006/picture">
+                <pic:pic xmlns:pic="http://schemas.openxmlformats.org/drawingml/2006/picture">
+                  <pic:nvPicPr>
+                    <pic:cNvPr id="1103311185" name="Picture 2" descr="A number of numbers on a white background&#10;&#10;Description automatically generated"/>
+                    <pic:cNvPicPr/>
+                  </pic:nvPicPr>
+                  <pic:blipFill>
+                    <a:blip r:embed="rId8">
+                      <a:extLst>
+                        <a:ext uri="{28A0092B-C50C-407E-A947-70E740481C1C}">
+                          <a14:useLocalDpi xmlns:a14="http://schemas.microsoft.com/office/drawing/2010/main" val="0"/>
+                        </a:ext>
+                      </a:extLst>
+                    </a:blip>
+                    <a:stretch>
+                      <a:fillRect/>
+                    </a:stretch>
+                  </pic:blipFill>
+                  <pic:spPr>
+                    <a:xfrm>
+                      <a:off x="0" y="0"/>
+                      <a:ext cx="5676900" cy="838200"/>
+                    </a:xfrm>
+                    <a:prstGeom prst="rect">
+                      <a:avLst/>
+                    </a:prstGeom>
+                  </pic:spPr>
+                </pic:pic>
+              </a:graphicData>
+            </a:graphic>
+          </wp:inline>
+        </w:drawing>
+      </w:r>
+    </w:p>
+    <w:p>
+      <w:pPr>
+        <w:tabs>
+          <w:tab w:val="left" w:pos="593"/>
+        </w:tabs>
+        <w:autoSpaceDE w:val="0"/>
+        <w:autoSpaceDN w:val="0"/>
+        <w:adjustRightInd w:val="0"/>
+        <w:spacing w:after="0" w:line="240" w:lineRule="auto"/>
+        <w:rPr>
+          <w:rFonts w:asciiTheme="minorBidi" w:hAnsiTheme="minorBidi"/>
+          <w:color w:val="000000" w:themeColor="text1"/>
+          <w:kern w:val="0"/>
+        </w:rPr>
+      </w:pPr>
+    </w:p>
+    <w:p>
+      <w:pPr>
+        <w:tabs>
+          <w:tab w:val="left" w:pos="593"/>
+        </w:tabs>
+        <w:autoSpaceDE w:val="0"/>
+        <w:autoSpaceDN w:val="0"/>
+        <w:adjustRightInd w:val="0"/>
+        <w:spacing w:after="0" w:line="240" w:lineRule="auto"/>
+        <w:rPr>
+          <w:rFonts w:asciiTheme="minorBidi" w:hAnsiTheme="minorBidi"/>
+          <w:color w:val="000000" w:themeColor="text1"/>
+          <w:kern w:val="0"/>
+        </w:rPr>
+      </w:pPr>
+    </w:p>
+    <w:p>
+      <w:pPr>
+        <w:rPr>
+          <w:rFonts w:asciiTheme="minorBidi" w:hAnsiTheme="minorBidi"/>
+        </w:rPr>
+      </w:pPr>
+      <w:r>
+        <w:rPr>
+          <w:rFonts w:asciiTheme="minorBidi" w:hAnsiTheme="minorBidi"/>
+        </w:rPr>
+        <w:t>T</w:t>
+      </w:r>
+      <w:r>
+        <w:rPr>
+          <w:rFonts w:asciiTheme="minorBidi" w:hAnsiTheme="minorBidi"/>
+        </w:rPr>
+        <w:t xml:space="preserve">he f-statistic measures the ratio of the variance explained by the model to the unexplained variance. We referenced an F distribution critical values chart to find that our critical value for the F-statistic is </w:t>
+      </w:r>
+      <w:r>
+        <w:rPr>
+          <w:rFonts w:asciiTheme="minorBidi" w:hAnsiTheme="minorBidi"/>
+        </w:rPr>
+        <w:t>1.938</w:t>
+      </w:r>
+      <w:r>
+        <w:rPr>
+          <w:rFonts w:asciiTheme="minorBidi" w:hAnsiTheme="minorBidi"/>
+        </w:rPr>
+        <w:t xml:space="preserve"> (we had </w:t>
+      </w:r>
+      <w:r>
+        <w:rPr>
+          <w:rFonts w:asciiTheme="minorBidi" w:hAnsiTheme="minorBidi"/>
+        </w:rPr>
+        <w:t>9</w:t>
+      </w:r>
+      <w:r>
+        <w:rPr>
+          <w:rFonts w:asciiTheme="minorBidi" w:hAnsiTheme="minorBidi"/>
+        </w:rPr>
+        <w:t xml:space="preserve"> groups and 460 observations). An F-statistic value of 4.89 in this instance suggests that the</w:t>
+      </w:r>
+      <w:r>
+        <w:rPr>
+          <w:rFonts w:asciiTheme="minorBidi" w:hAnsiTheme="minorBidi"/>
+        </w:rPr>
+        <w:t xml:space="preserve"> genre of a movie</w:t>
+      </w:r>
+      <w:r>
+        <w:rPr>
+          <w:rFonts w:asciiTheme="minorBidi" w:hAnsiTheme="minorBidi"/>
+        </w:rPr>
+        <w:t xml:space="preserve"> explains a meaningful portion of the variance in worldwide sales. </w:t>
+      </w:r>
+      <w:r>
+        <w:rPr>
+          <w:rFonts w:asciiTheme="minorBidi" w:hAnsiTheme="minorBidi"/>
+        </w:rPr>
+        <w:t>This furthers our ability to reject the null hypothesis.</w:t>
+      </w:r>
+    </w:p>
+    <w:p>
+      <w:pPr>
+        <w:rPr>
+          <w:rFonts w:asciiTheme="minorBidi" w:hAnsiTheme="minorBidi"/>
+        </w:rPr>
+      </w:pPr>
+      <w:r>
+        <w:rPr>
+          <w:rFonts w:asciiTheme="minorBidi" w:hAnsiTheme="minorBidi"/>
+        </w:rPr>
+        <w:t xml:space="preserve">Our statistical analysis allows us to safely reject the null hypothesis value and say that there is a significant difference in profitability when it comes to movie genre. When looking at the boxplot, </w:t>
+      </w:r>
+      <w:proofErr w:type="gramStart"/>
+      <w:r>
+        <w:rPr>
+          <w:rFonts w:asciiTheme="minorBidi" w:hAnsiTheme="minorBidi"/>
+        </w:rPr>
+        <w:t>it can be seen that Comedy</w:t>
+      </w:r>
+      <w:proofErr w:type="gramEnd"/>
+      <w:r>
+        <w:rPr>
+          <w:rFonts w:asciiTheme="minorBidi" w:hAnsiTheme="minorBidi"/>
+        </w:rPr>
+        <w:t xml:space="preserve">, Action, Adventure, and Dark Comedy are the most profitable. </w:t>
+      </w:r>
+      <w:r>
+        <w:rPr>
+          <w:rFonts w:asciiTheme="minorBidi" w:hAnsiTheme="minorBidi"/>
+        </w:rPr>
+        <w:t xml:space="preserve">Action also has a good </w:t>
+      </w:r>
+      <w:proofErr w:type="gramStart"/>
+      <w:r>
+        <w:rPr>
+          <w:rFonts w:asciiTheme="minorBidi" w:hAnsiTheme="minorBidi"/>
+        </w:rPr>
+        <w:t>amount</w:t>
+      </w:r>
+      <w:proofErr w:type="gramEnd"/>
+      <w:r>
+        <w:rPr>
+          <w:rFonts w:asciiTheme="minorBidi" w:hAnsiTheme="minorBidi"/>
+        </w:rPr>
+        <w:t xml:space="preserve"> of outliers on the upper part of the graph. Based on these findings, movie execs should capitalize on making </w:t>
+      </w:r>
+      <w:proofErr w:type="spellStart"/>
+      <w:r>
+        <w:rPr>
+          <w:rFonts w:asciiTheme="minorBidi" w:hAnsiTheme="minorBidi"/>
+        </w:rPr>
+        <w:t>fims</w:t>
+      </w:r>
+      <w:proofErr w:type="spellEnd"/>
+      <w:r>
+        <w:rPr>
+          <w:rFonts w:asciiTheme="minorBidi" w:hAnsiTheme="minorBidi"/>
+        </w:rPr>
+        <w:t xml:space="preserve"> in these genres if they want to see the most profitability.</w:t>
       </w:r>
     </w:p>
     <w:p>
@@ -839,48 +1852,72 @@
           <w:color w:val="000000" w:themeColor="text1"/>
           <w:kern w:val="0"/>
         </w:rPr>
+        <w:t xml:space="preserve">Our third hypothesis is that there is a strong correlation between a movie’s opening weekend sales and its overall worldwide sales. In other words, movies that do well on opening weekend </w:t>
+      </w:r>
+      <w:r>
+        <w:rPr>
+          <w:rFonts w:asciiTheme="minorBidi" w:hAnsiTheme="minorBidi"/>
+          <w:color w:val="000000" w:themeColor="text1"/>
+          <w:kern w:val="0"/>
+        </w:rPr>
+        <w:t>are more likely to do</w:t>
+      </w:r>
+      <w:r>
+        <w:rPr>
+          <w:rFonts w:asciiTheme="minorBidi" w:hAnsiTheme="minorBidi"/>
+          <w:color w:val="000000" w:themeColor="text1"/>
+          <w:kern w:val="0"/>
+        </w:rPr>
+        <w:t xml:space="preserve"> well overall.</w:t>
+      </w:r>
+      <w:r>
+        <w:rPr>
+          <w:rFonts w:asciiTheme="minorBidi" w:hAnsiTheme="minorBidi"/>
+          <w:color w:val="000000" w:themeColor="text1"/>
+          <w:kern w:val="0"/>
+        </w:rPr>
+        <w:t xml:space="preserve"> Our null hypothesis in this instance would be that there is no correlation between a movie’s opening weekend sales and its overall worldwide sales.</w:t>
+      </w:r>
+    </w:p>
+    <w:p>
+      <w:pPr>
+        <w:tabs>
+          <w:tab w:val="left" w:pos="593"/>
+        </w:tabs>
+        <w:autoSpaceDE w:val="0"/>
+        <w:autoSpaceDN w:val="0"/>
+        <w:adjustRightInd w:val="0"/>
+        <w:spacing w:after="0" w:line="240" w:lineRule="auto"/>
+        <w:rPr>
+          <w:rFonts w:asciiTheme="minorBidi" w:hAnsiTheme="minorBidi"/>
+          <w:color w:val="000000" w:themeColor="text1"/>
+          <w:kern w:val="0"/>
+        </w:rPr>
+      </w:pPr>
+    </w:p>
+    <w:p>
+      <w:pPr>
+        <w:tabs>
+          <w:tab w:val="left" w:pos="593"/>
+        </w:tabs>
+        <w:autoSpaceDE w:val="0"/>
+        <w:autoSpaceDN w:val="0"/>
+        <w:adjustRightInd w:val="0"/>
+        <w:spacing w:after="0" w:line="240" w:lineRule="auto"/>
+        <w:rPr>
+          <w:rFonts w:asciiTheme="minorBidi" w:hAnsiTheme="minorBidi"/>
+          <w:color w:val="000000" w:themeColor="text1"/>
+          <w:kern w:val="0"/>
+        </w:rPr>
+      </w:pPr>
+      <w:r>
+        <w:rPr>
+          <w:rFonts w:asciiTheme="minorBidi" w:hAnsiTheme="minorBidi"/>
+          <w:noProof/>
+          <w:color w:val="000000" w:themeColor="text1"/>
+          <w:kern w:val="0"/>
+        </w:rPr>
         <w:lastRenderedPageBreak/>
-        <w:t>Our third hypothesis is that there is a strong correlation between a movie’s opening weekend sales and its overall worldwide sales. In other words, movies that do well on opening weekend show a greater likelihood of doing well overall.</w:t>
-      </w:r>
-    </w:p>
-    <w:p>
-      <w:pPr>
-        <w:tabs>
-          <w:tab w:val="left" w:pos="593"/>
-        </w:tabs>
-        <w:autoSpaceDE w:val="0"/>
-        <w:autoSpaceDN w:val="0"/>
-        <w:adjustRightInd w:val="0"/>
-        <w:spacing w:after="0" w:line="240" w:lineRule="auto"/>
-        <w:rPr>
-          <w:rFonts w:asciiTheme="minorBidi" w:hAnsiTheme="minorBidi"/>
-          <w:color w:val="000000" w:themeColor="text1"/>
-          <w:kern w:val="0"/>
-        </w:rPr>
-      </w:pPr>
-    </w:p>
-    <w:p>
-      <w:pPr>
-        <w:tabs>
-          <w:tab w:val="left" w:pos="593"/>
-        </w:tabs>
-        <w:autoSpaceDE w:val="0"/>
-        <w:autoSpaceDN w:val="0"/>
-        <w:adjustRightInd w:val="0"/>
-        <w:spacing w:after="0" w:line="240" w:lineRule="auto"/>
-        <w:rPr>
-          <w:rFonts w:asciiTheme="minorBidi" w:hAnsiTheme="minorBidi"/>
-          <w:color w:val="000000" w:themeColor="text1"/>
-          <w:kern w:val="0"/>
-        </w:rPr>
-      </w:pPr>
-      <w:r>
-        <w:rPr>
-          <w:rFonts w:asciiTheme="minorBidi" w:hAnsiTheme="minorBidi"/>
-          <w:noProof/>
-          <w:color w:val="000000" w:themeColor="text1"/>
-          <w:kern w:val="0"/>
-        </w:rPr>
         <w:drawing>
           <wp:inline distT="0" distB="0" distL="0" distR="0" wp14:anchorId="7B5CAD4E" wp14:editId="4A0CB58D">
             <wp:extent cx="5905500" cy="4660900"/>
@@ -897,7 +1934,7 @@
                     <pic:cNvPicPr/>
                   </pic:nvPicPr>
                   <pic:blipFill>
-                    <a:blip r:embed="rId7">
+                    <a:blip r:embed="rId9">
                       <a:extLst>
                         <a:ext uri="{28A0092B-C50C-407E-A947-70E740481C1C}">
                           <a14:useLocalDpi xmlns:a14="http://schemas.microsoft.com/office/drawing/2010/main" val="0"/>
@@ -961,63 +1998,103 @@
           <w:color w:val="000000" w:themeColor="text1"/>
           <w:kern w:val="0"/>
         </w:rPr>
-        <w:t>An r-value of 0.81 between opening weekend sales and worldwide sales indicates a strong positive correlation. This suggests that movies with higher opening weekend sales tend to have higher worldwide sales.</w:t>
-      </w:r>
-    </w:p>
-    <w:p>
-      <w:pPr>
-        <w:tabs>
-          <w:tab w:val="left" w:pos="593"/>
-        </w:tabs>
-        <w:autoSpaceDE w:val="0"/>
-        <w:autoSpaceDN w:val="0"/>
-        <w:adjustRightInd w:val="0"/>
-        <w:spacing w:after="0" w:line="240" w:lineRule="auto"/>
-        <w:rPr>
-          <w:rFonts w:asciiTheme="minorBidi" w:hAnsiTheme="minorBidi"/>
-          <w:color w:val="000000" w:themeColor="text1"/>
-          <w:kern w:val="0"/>
-        </w:rPr>
-      </w:pPr>
-    </w:p>
-    <w:p>
-      <w:pPr>
-        <w:tabs>
-          <w:tab w:val="left" w:pos="593"/>
-        </w:tabs>
-        <w:autoSpaceDE w:val="0"/>
-        <w:autoSpaceDN w:val="0"/>
-        <w:adjustRightInd w:val="0"/>
-        <w:spacing w:after="0" w:line="240" w:lineRule="auto"/>
-        <w:rPr>
-          <w:rFonts w:asciiTheme="minorBidi" w:hAnsiTheme="minorBidi"/>
-          <w:color w:val="000000" w:themeColor="text1"/>
-          <w:kern w:val="0"/>
-        </w:rPr>
-      </w:pPr>
-      <w:r>
-        <w:rPr>
-          <w:rFonts w:asciiTheme="minorBidi" w:hAnsiTheme="minorBidi"/>
-          <w:color w:val="000000" w:themeColor="text1"/>
-          <w:kern w:val="0"/>
-        </w:rPr>
-        <w:t xml:space="preserve">In this instance, we have a p-value of </w:t>
-      </w:r>
-      <w:r>
-        <w:rPr>
-          <w:rFonts w:asciiTheme="minorBidi" w:hAnsiTheme="minorBidi"/>
-          <w:color w:val="000000" w:themeColor="text1"/>
-          <w:kern w:val="0"/>
-        </w:rPr>
-        <w:t>1.17e-107</w:t>
-      </w:r>
-      <w:r>
-        <w:rPr>
-          <w:rFonts w:asciiTheme="minorBidi" w:hAnsiTheme="minorBidi"/>
-          <w:color w:val="000000" w:themeColor="text1"/>
-          <w:kern w:val="0"/>
-        </w:rPr>
-        <w:t>. With a p-value significantly less than .05, we can safely reject the null hypothesis.</w:t>
+        <w:t>An r-value of 0.81 between opening weekend and worldwide sales indicates a strong positive correlation. This suggests that movies with higher opening weekend sales tend to have higher worldwide sales.</w:t>
+      </w:r>
+    </w:p>
+    <w:p>
+      <w:pPr>
+        <w:tabs>
+          <w:tab w:val="left" w:pos="593"/>
+        </w:tabs>
+        <w:autoSpaceDE w:val="0"/>
+        <w:autoSpaceDN w:val="0"/>
+        <w:adjustRightInd w:val="0"/>
+        <w:spacing w:after="0" w:line="240" w:lineRule="auto"/>
+        <w:rPr>
+          <w:rFonts w:asciiTheme="minorBidi" w:hAnsiTheme="minorBidi"/>
+          <w:color w:val="000000" w:themeColor="text1"/>
+          <w:kern w:val="0"/>
+        </w:rPr>
+      </w:pPr>
+    </w:p>
+    <w:p>
+      <w:pPr>
+        <w:tabs>
+          <w:tab w:val="left" w:pos="593"/>
+        </w:tabs>
+        <w:autoSpaceDE w:val="0"/>
+        <w:autoSpaceDN w:val="0"/>
+        <w:adjustRightInd w:val="0"/>
+        <w:spacing w:after="0" w:line="240" w:lineRule="auto"/>
+        <w:rPr>
+          <w:rFonts w:asciiTheme="minorBidi" w:hAnsiTheme="minorBidi"/>
+          <w:color w:val="000000" w:themeColor="text1"/>
+          <w:kern w:val="0"/>
+        </w:rPr>
+      </w:pPr>
+      <w:r>
+        <w:rPr>
+          <w:rFonts w:asciiTheme="minorBidi" w:hAnsiTheme="minorBidi"/>
+          <w:color w:val="000000" w:themeColor="text1"/>
+          <w:kern w:val="0"/>
+        </w:rPr>
+        <w:t xml:space="preserve">In this instance, </w:t>
+      </w:r>
+      <w:r>
+        <w:rPr>
+          <w:rFonts w:asciiTheme="minorBidi" w:hAnsiTheme="minorBidi"/>
+          <w:color w:val="000000" w:themeColor="text1"/>
+          <w:kern w:val="0"/>
+        </w:rPr>
+        <w:t>our p-value is</w:t>
+      </w:r>
+      <w:r>
+        <w:rPr>
+          <w:rFonts w:asciiTheme="minorBidi" w:hAnsiTheme="minorBidi"/>
+          <w:color w:val="000000" w:themeColor="text1"/>
+          <w:kern w:val="0"/>
+        </w:rPr>
+        <w:t xml:space="preserve"> 1.17e-107. With a p-value significantly less than .05, we can safely reject the null hypothesis.</w:t>
+      </w:r>
+    </w:p>
+    <w:p>
+      <w:pPr>
+        <w:tabs>
+          <w:tab w:val="left" w:pos="593"/>
+        </w:tabs>
+        <w:autoSpaceDE w:val="0"/>
+        <w:autoSpaceDN w:val="0"/>
+        <w:adjustRightInd w:val="0"/>
+        <w:spacing w:after="0" w:line="240" w:lineRule="auto"/>
+        <w:rPr>
+          <w:rFonts w:asciiTheme="minorBidi" w:hAnsiTheme="minorBidi"/>
+          <w:color w:val="000000" w:themeColor="text1"/>
+          <w:kern w:val="0"/>
+        </w:rPr>
+      </w:pPr>
+    </w:p>
+    <w:p>
+      <w:pPr>
+        <w:tabs>
+          <w:tab w:val="left" w:pos="593"/>
+        </w:tabs>
+        <w:autoSpaceDE w:val="0"/>
+        <w:autoSpaceDN w:val="0"/>
+        <w:adjustRightInd w:val="0"/>
+        <w:spacing w:after="0" w:line="240" w:lineRule="auto"/>
+        <w:rPr>
+          <w:rFonts w:asciiTheme="minorBidi" w:hAnsiTheme="minorBidi"/>
+          <w:color w:val="000000" w:themeColor="text1"/>
+          <w:kern w:val="0"/>
+        </w:rPr>
+      </w:pPr>
+      <w:r>
+        <w:rPr>
+          <w:rFonts w:asciiTheme="minorBidi" w:hAnsiTheme="minorBidi"/>
+          <w:color w:val="000000" w:themeColor="text1"/>
+          <w:kern w:val="0"/>
+        </w:rPr>
+        <w:t>When looking at this data, movie execs may want to capitalize on marketing, distribution, and press tours to ensure their opening weekends are as profitable as possible.</w:t>
       </w:r>
     </w:p>
     <w:p>
@@ -1102,15 +2179,49 @@
           <w:color w:val="000000" w:themeColor="text1"/>
           <w:kern w:val="0"/>
         </w:rPr>
-        <w:t>Our fourth hypothesis is that the release date plays a significant role in determining a movie’s opening weekend sales. In particular, s</w:t>
-      </w:r>
-      <w:r>
-        <w:rPr>
-          <w:rFonts w:asciiTheme="minorBidi" w:hAnsiTheme="minorBidi"/>
-          <w:color w:val="000000" w:themeColor="text1"/>
-          <w:kern w:val="0"/>
-        </w:rPr>
-        <w:t>ummer movies have higher opening weekend sales</w:t>
+        <w:t xml:space="preserve">Our fourth hypothesis is that the release date </w:t>
+      </w:r>
+      <w:r>
+        <w:rPr>
+          <w:rFonts w:asciiTheme="minorBidi" w:hAnsiTheme="minorBidi"/>
+          <w:color w:val="000000" w:themeColor="text1"/>
+          <w:kern w:val="0"/>
+        </w:rPr>
+        <w:t>significantly determines</w:t>
+      </w:r>
+      <w:r>
+        <w:rPr>
+          <w:rFonts w:asciiTheme="minorBidi" w:hAnsiTheme="minorBidi"/>
+          <w:color w:val="000000" w:themeColor="text1"/>
+          <w:kern w:val="0"/>
+        </w:rPr>
+        <w:t xml:space="preserve"> a movie’s opening weekend sales. </w:t>
+      </w:r>
+      <w:proofErr w:type="gramStart"/>
+      <w:r>
+        <w:rPr>
+          <w:rFonts w:asciiTheme="minorBidi" w:hAnsiTheme="minorBidi"/>
+          <w:color w:val="000000" w:themeColor="text1"/>
+          <w:kern w:val="0"/>
+        </w:rPr>
+        <w:t>In particular, s</w:t>
+      </w:r>
+      <w:r>
+        <w:rPr>
+          <w:rFonts w:asciiTheme="minorBidi" w:hAnsiTheme="minorBidi"/>
+          <w:color w:val="000000" w:themeColor="text1"/>
+          <w:kern w:val="0"/>
+        </w:rPr>
+        <w:t>ummer</w:t>
+      </w:r>
+      <w:proofErr w:type="gramEnd"/>
+      <w:r>
+        <w:rPr>
+          <w:rFonts w:asciiTheme="minorBidi" w:hAnsiTheme="minorBidi"/>
+          <w:color w:val="000000" w:themeColor="text1"/>
+          <w:kern w:val="0"/>
+        </w:rPr>
+        <w:t xml:space="preserve"> movies have higher opening weekend sales</w:t>
       </w:r>
       <w:r>
         <w:rPr>
@@ -1126,7 +2237,47 @@
           <w:color w:val="000000" w:themeColor="text1"/>
           <w:kern w:val="0"/>
         </w:rPr>
-        <w:t xml:space="preserve"> This hypothesis is based on our understanding that going to the movies is more popular during the summer.</w:t>
+        <w:t xml:space="preserve"> This hypothesis is based on our understanding that going to the movies is more p</w:t>
+      </w:r>
+      <w:r>
+        <w:rPr>
+          <w:rFonts w:asciiTheme="minorBidi" w:hAnsiTheme="minorBidi"/>
+          <w:color w:val="000000" w:themeColor="text1"/>
+          <w:kern w:val="0"/>
+        </w:rPr>
+        <w:t>revalent</w:t>
+      </w:r>
+      <w:r>
+        <w:rPr>
+          <w:rFonts w:asciiTheme="minorBidi" w:hAnsiTheme="minorBidi"/>
+          <w:color w:val="000000" w:themeColor="text1"/>
+          <w:kern w:val="0"/>
+        </w:rPr>
+        <w:t xml:space="preserve"> during the summer.</w:t>
+      </w:r>
+      <w:r>
+        <w:rPr>
+          <w:rFonts w:asciiTheme="minorBidi" w:hAnsiTheme="minorBidi"/>
+          <w:color w:val="000000" w:themeColor="text1"/>
+          <w:kern w:val="0"/>
+        </w:rPr>
+        <w:t xml:space="preserve"> Our null hypothesis is that s</w:t>
+      </w:r>
+      <w:r>
+        <w:rPr>
+          <w:rFonts w:asciiTheme="minorBidi" w:hAnsiTheme="minorBidi"/>
+          <w:color w:val="000000" w:themeColor="text1"/>
+          <w:kern w:val="0"/>
+        </w:rPr>
+        <w:t>ummer movies do not have higher opening weekend sales compared to non-summer movies</w:t>
+      </w:r>
+      <w:r>
+        <w:rPr>
+          <w:rFonts w:asciiTheme="minorBidi" w:hAnsiTheme="minorBidi"/>
+          <w:color w:val="000000" w:themeColor="text1"/>
+          <w:kern w:val="0"/>
+        </w:rPr>
+        <w:t>.</w:t>
       </w:r>
     </w:p>
     <w:p>
@@ -1184,7 +2335,7 @@
                     <pic:cNvPicPr/>
                   </pic:nvPicPr>
                   <pic:blipFill>
-                    <a:blip r:embed="rId8">
+                    <a:blip r:embed="rId10">
                       <a:extLst>
                         <a:ext uri="{28A0092B-C50C-407E-A947-70E740481C1C}">
                           <a14:useLocalDpi xmlns:a14="http://schemas.microsoft.com/office/drawing/2010/main" val="0"/>
@@ -1248,15 +2399,23 @@
           <w:color w:val="000000" w:themeColor="text1"/>
           <w:kern w:val="0"/>
         </w:rPr>
-        <w:t xml:space="preserve">We conducted in independent t-test. </w:t>
-      </w:r>
-      <w:r>
-        <w:rPr>
-          <w:rFonts w:asciiTheme="minorBidi" w:hAnsiTheme="minorBidi"/>
-          <w:color w:val="000000" w:themeColor="text1"/>
-          <w:kern w:val="0"/>
-        </w:rPr>
-        <w:t>The p-value of 0.0994 is greater than the commonly used benchmark of 0.05. This means that the difference in opening weekend sales between summer and non-summer movies is not statistically significant</w:t>
+        <w:t xml:space="preserve">The p-value of 0.0994 is greater than </w:t>
+      </w:r>
+      <w:r>
+        <w:rPr>
+          <w:rFonts w:asciiTheme="minorBidi" w:hAnsiTheme="minorBidi"/>
+          <w:color w:val="000000" w:themeColor="text1"/>
+          <w:kern w:val="0"/>
+        </w:rPr>
+        <w:t xml:space="preserve">our </w:t>
+      </w:r>
+      <w:r>
+        <w:rPr>
+          <w:rFonts w:asciiTheme="minorBidi" w:hAnsiTheme="minorBidi"/>
+          <w:color w:val="000000" w:themeColor="text1"/>
+          <w:kern w:val="0"/>
+        </w:rPr>
+        <w:t>benchmark of 0.05. This means the difference in opening weekend sales between summer and non-summer movies is not statistically significant</w:t>
       </w:r>
       <w:r>
         <w:rPr>
@@ -1304,55 +2463,111 @@
           <w:color w:val="000000" w:themeColor="text1"/>
           <w:kern w:val="0"/>
         </w:rPr>
-        <w:t>Although not statistically significant, the t-statistic of 1.65 and a p-value of 0.0994 indicate a trend that summer movies might have higher opening weekend sales compared to non-summer movies. This trend is approaching significance and may warrant further investigation with a larger sample size or additional data.</w:t>
-      </w:r>
-      <w:r>
-        <w:rPr>
-          <w:rFonts w:asciiTheme="minorBidi" w:hAnsiTheme="minorBidi"/>
-          <w:color w:val="000000" w:themeColor="text1"/>
-          <w:kern w:val="0"/>
-        </w:rPr>
-        <w:t xml:space="preserve"> </w:t>
-      </w:r>
-    </w:p>
-    <w:p>
-      <w:pPr>
-        <w:tabs>
-          <w:tab w:val="left" w:pos="593"/>
-        </w:tabs>
-        <w:autoSpaceDE w:val="0"/>
-        <w:autoSpaceDN w:val="0"/>
-        <w:adjustRightInd w:val="0"/>
-        <w:spacing w:after="0" w:line="240" w:lineRule="auto"/>
-        <w:rPr>
-          <w:rFonts w:asciiTheme="minorBidi" w:hAnsiTheme="minorBidi"/>
-          <w:color w:val="000000" w:themeColor="text1"/>
-          <w:kern w:val="0"/>
-        </w:rPr>
-      </w:pPr>
-    </w:p>
-    <w:p>
-      <w:pPr>
-        <w:tabs>
-          <w:tab w:val="left" w:pos="593"/>
-        </w:tabs>
-        <w:autoSpaceDE w:val="0"/>
-        <w:autoSpaceDN w:val="0"/>
-        <w:adjustRightInd w:val="0"/>
-        <w:spacing w:after="0" w:line="240" w:lineRule="auto"/>
-        <w:rPr>
-          <w:rFonts w:asciiTheme="minorBidi" w:hAnsiTheme="minorBidi"/>
-          <w:color w:val="000000" w:themeColor="text1"/>
-          <w:kern w:val="0"/>
-        </w:rPr>
-      </w:pPr>
-      <w:r>
-        <w:rPr>
-          <w:rFonts w:asciiTheme="minorBidi" w:hAnsiTheme="minorBidi"/>
-          <w:color w:val="000000" w:themeColor="text1"/>
-          <w:kern w:val="0"/>
-        </w:rPr>
-        <w:t>The p-value suggests that other factors beyond just the release season may be influencing opening weekend sales. These factors could include marketing efforts, competition from other movies, the popularity of the franchise, star power, etc.</w:t>
+        <w:t xml:space="preserve">Although not statistically significant, </w:t>
+      </w:r>
+      <w:r>
+        <w:rPr>
+          <w:rFonts w:asciiTheme="minorBidi" w:hAnsiTheme="minorBidi"/>
+          <w:color w:val="000000" w:themeColor="text1"/>
+          <w:kern w:val="0"/>
+        </w:rPr>
+        <w:t>w</w:t>
+      </w:r>
+      <w:r>
+        <w:rPr>
+          <w:rFonts w:asciiTheme="minorBidi" w:hAnsiTheme="minorBidi"/>
+          <w:color w:val="000000" w:themeColor="text1"/>
+          <w:kern w:val="0"/>
+        </w:rPr>
+        <w:t xml:space="preserve">e </w:t>
+      </w:r>
+      <w:r>
+        <w:rPr>
+          <w:rFonts w:asciiTheme="minorBidi" w:hAnsiTheme="minorBidi"/>
+          <w:color w:val="000000" w:themeColor="text1"/>
+          <w:kern w:val="0"/>
+        </w:rPr>
+        <w:t xml:space="preserve">also </w:t>
+      </w:r>
+      <w:r>
+        <w:rPr>
+          <w:rFonts w:asciiTheme="minorBidi" w:hAnsiTheme="minorBidi"/>
+          <w:color w:val="000000" w:themeColor="text1"/>
+          <w:kern w:val="0"/>
+        </w:rPr>
+        <w:t xml:space="preserve">conducted an independent t-test. </w:t>
+      </w:r>
+      <w:r>
+        <w:rPr>
+          <w:rFonts w:asciiTheme="minorBidi" w:hAnsiTheme="minorBidi"/>
+          <w:color w:val="000000" w:themeColor="text1"/>
+          <w:kern w:val="0"/>
+        </w:rPr>
+        <w:t>T</w:t>
+      </w:r>
+      <w:r>
+        <w:rPr>
+          <w:rFonts w:asciiTheme="minorBidi" w:hAnsiTheme="minorBidi"/>
+          <w:color w:val="000000" w:themeColor="text1"/>
+          <w:kern w:val="0"/>
+        </w:rPr>
+        <w:t xml:space="preserve">he t-statistic of 1.65 and a p-value of 0.0994 indicate a trend that summer movies might have higher opening weekend sales compared to non-summer movies. This trend is approaching significance and may warrant further investigation with a larger sample size or additional data. </w:t>
+      </w:r>
+    </w:p>
+    <w:p>
+      <w:pPr>
+        <w:tabs>
+          <w:tab w:val="left" w:pos="593"/>
+        </w:tabs>
+        <w:autoSpaceDE w:val="0"/>
+        <w:autoSpaceDN w:val="0"/>
+        <w:adjustRightInd w:val="0"/>
+        <w:spacing w:after="0" w:line="240" w:lineRule="auto"/>
+        <w:rPr>
+          <w:rFonts w:asciiTheme="minorBidi" w:hAnsiTheme="minorBidi"/>
+          <w:color w:val="000000" w:themeColor="text1"/>
+          <w:kern w:val="0"/>
+        </w:rPr>
+      </w:pPr>
+    </w:p>
+    <w:p>
+      <w:pPr>
+        <w:tabs>
+          <w:tab w:val="left" w:pos="593"/>
+        </w:tabs>
+        <w:autoSpaceDE w:val="0"/>
+        <w:autoSpaceDN w:val="0"/>
+        <w:adjustRightInd w:val="0"/>
+        <w:spacing w:after="0" w:line="240" w:lineRule="auto"/>
+        <w:rPr>
+          <w:rFonts w:asciiTheme="minorBidi" w:hAnsiTheme="minorBidi"/>
+          <w:color w:val="000000" w:themeColor="text1"/>
+          <w:kern w:val="0"/>
+        </w:rPr>
+      </w:pPr>
+      <w:r>
+        <w:rPr>
+          <w:rFonts w:asciiTheme="minorBidi" w:hAnsiTheme="minorBidi"/>
+          <w:color w:val="000000" w:themeColor="text1"/>
+          <w:kern w:val="0"/>
+        </w:rPr>
+        <w:t>The p-value suggests that other factors be</w:t>
+      </w:r>
+      <w:r>
+        <w:rPr>
+          <w:rFonts w:asciiTheme="minorBidi" w:hAnsiTheme="minorBidi"/>
+          <w:color w:val="000000" w:themeColor="text1"/>
+          <w:kern w:val="0"/>
+        </w:rPr>
+        <w:t>sides the release season may be influencing opening weekend sales. These factors could include marketing efforts, competition from other movies, the popularity of the franchise, and star power</w:t>
+      </w:r>
+      <w:r>
+        <w:rPr>
+          <w:rFonts w:asciiTheme="minorBidi" w:hAnsiTheme="minorBidi"/>
+          <w:color w:val="000000" w:themeColor="text1"/>
+          <w:kern w:val="0"/>
+        </w:rPr>
+        <w:t>.</w:t>
       </w:r>
     </w:p>
     <w:p>
@@ -1421,39 +2636,55 @@
           <w:color w:val="000000" w:themeColor="text1"/>
           <w:kern w:val="0"/>
         </w:rPr>
-        <w:t xml:space="preserve">Our fifth and last hypothesis is that MPAA Rating has a significant impact on worldwide sales. </w:t>
-      </w:r>
-      <w:r>
-        <w:rPr>
-          <w:rFonts w:asciiTheme="minorBidi" w:hAnsiTheme="minorBidi"/>
-          <w:color w:val="000000" w:themeColor="text1"/>
-          <w:kern w:val="0"/>
-        </w:rPr>
-        <w:t>G &amp; PG-rated movies have higher worldwide sales compared to PG-13</w:t>
-      </w:r>
-      <w:r>
-        <w:rPr>
-          <w:rFonts w:asciiTheme="minorBidi" w:hAnsiTheme="minorBidi"/>
-          <w:color w:val="000000" w:themeColor="text1"/>
-          <w:kern w:val="0"/>
-        </w:rPr>
-        <w:t xml:space="preserve"> &amp; </w:t>
-      </w:r>
-      <w:r>
-        <w:rPr>
-          <w:rFonts w:asciiTheme="minorBidi" w:hAnsiTheme="minorBidi"/>
-          <w:color w:val="000000" w:themeColor="text1"/>
-          <w:kern w:val="0"/>
-        </w:rPr>
-        <w:t>R-rated movies</w:t>
-      </w:r>
-      <w:r>
-        <w:rPr>
-          <w:rFonts w:asciiTheme="minorBidi" w:hAnsiTheme="minorBidi"/>
-          <w:color w:val="000000" w:themeColor="text1"/>
-          <w:kern w:val="0"/>
-        </w:rPr>
-        <w:t xml:space="preserve"> because they appeal to a wider audience (i.e. their audience includes children).</w:t>
+        <w:t xml:space="preserve">Our fifth and last hypothesis is that MPAA Rating </w:t>
+      </w:r>
+      <w:r>
+        <w:rPr>
+          <w:rFonts w:asciiTheme="minorBidi" w:hAnsiTheme="minorBidi"/>
+          <w:color w:val="000000" w:themeColor="text1"/>
+          <w:kern w:val="0"/>
+        </w:rPr>
+        <w:t>significantly impacts</w:t>
+      </w:r>
+      <w:r>
+        <w:rPr>
+          <w:rFonts w:asciiTheme="minorBidi" w:hAnsiTheme="minorBidi"/>
+          <w:color w:val="000000" w:themeColor="text1"/>
+          <w:kern w:val="0"/>
+        </w:rPr>
+        <w:t xml:space="preserve"> worldwide sales. </w:t>
+      </w:r>
+      <w:r>
+        <w:rPr>
+          <w:rFonts w:asciiTheme="minorBidi" w:hAnsiTheme="minorBidi"/>
+          <w:color w:val="000000" w:themeColor="text1"/>
+          <w:kern w:val="0"/>
+        </w:rPr>
+        <w:t>G</w:t>
+      </w:r>
+      <w:r>
+        <w:rPr>
+          <w:rFonts w:asciiTheme="minorBidi" w:hAnsiTheme="minorBidi"/>
+          <w:color w:val="000000" w:themeColor="text1"/>
+          <w:kern w:val="0"/>
+        </w:rPr>
+        <w:t>—and PG-rated movies have higher worldwide sales compared to PG-13—and R-rated movies because they appeal to a wider audience (i.e.,</w:t>
+      </w:r>
+      <w:r>
+        <w:rPr>
+          <w:rFonts w:asciiTheme="minorBidi" w:hAnsiTheme="minorBidi"/>
+          <w:color w:val="000000" w:themeColor="text1"/>
+          <w:kern w:val="0"/>
+        </w:rPr>
+        <w:t xml:space="preserve"> their audience includes children).</w:t>
+      </w:r>
+      <w:r>
+        <w:rPr>
+          <w:rFonts w:asciiTheme="minorBidi" w:hAnsiTheme="minorBidi"/>
+          <w:color w:val="000000" w:themeColor="text1"/>
+          <w:kern w:val="0"/>
+        </w:rPr>
+        <w:t xml:space="preserve"> Our null hypothesis is that there is no difference in worldwide sales when it comes to a movie’s MPAA Rating.</w:t>
       </w:r>
     </w:p>
     <w:p>
@@ -1500,219 +2731,6 @@
                 <pic:pic xmlns:pic="http://schemas.openxmlformats.org/drawingml/2006/picture">
                   <pic:nvPicPr>
                     <pic:cNvPr id="1384658535" name="Picture 4" descr="A graph of a bar chart&#10;&#10;Description automatically generated with medium confidence"/>
-                    <pic:cNvPicPr/>
-                  </pic:nvPicPr>
-                  <pic:blipFill>
-                    <a:blip r:embed="rId9">
-                      <a:extLst>
-                        <a:ext uri="{28A0092B-C50C-407E-A947-70E740481C1C}">
-                          <a14:useLocalDpi xmlns:a14="http://schemas.microsoft.com/office/drawing/2010/main" val="0"/>
-                        </a:ext>
-                      </a:extLst>
-                    </a:blip>
-                    <a:stretch>
-                      <a:fillRect/>
-                    </a:stretch>
-                  </pic:blipFill>
-                  <pic:spPr>
-                    <a:xfrm>
-                      <a:off x="0" y="0"/>
-                      <a:ext cx="5943600" cy="3566160"/>
-                    </a:xfrm>
-                    <a:prstGeom prst="rect">
-                      <a:avLst/>
-                    </a:prstGeom>
-                  </pic:spPr>
-                </pic:pic>
-              </a:graphicData>
-            </a:graphic>
-          </wp:inline>
-        </w:drawing>
-      </w:r>
-    </w:p>
-    <w:p/>
-    <w:p>
-      <w:pPr>
-        <w:rPr>
-          <w:rFonts w:asciiTheme="minorBidi" w:hAnsiTheme="minorBidi"/>
-        </w:rPr>
-      </w:pPr>
-      <w:r>
-        <w:rPr>
-          <w:rFonts w:asciiTheme="minorBidi" w:hAnsiTheme="minorBidi"/>
-        </w:rPr>
-        <w:t xml:space="preserve">We conducted an ANOVA test. </w:t>
-      </w:r>
-      <w:r>
-        <w:rPr>
-          <w:rFonts w:asciiTheme="minorBidi" w:hAnsiTheme="minorBidi"/>
-        </w:rPr>
-        <w:t>The p-value of 0.00234 is well below the common threshold of 0.05. This indicates that there is a statistically significant difference in worldwide sales across different MPAA ratings. The low p-value suggests that the variation in worldwide sales is unlikely to be due to random chance, and the MPAA rating likely has a real impact on the sales.</w:t>
-      </w:r>
-      <w:r>
-        <w:rPr>
-          <w:rFonts w:asciiTheme="minorBidi" w:hAnsiTheme="minorBidi"/>
-        </w:rPr>
-        <w:t xml:space="preserve"> </w:t>
-      </w:r>
-      <w:r>
-        <w:rPr>
-          <w:rFonts w:asciiTheme="minorBidi" w:hAnsiTheme="minorBidi"/>
-        </w:rPr>
-        <w:t>Therefore, we can reject the null hypothesis.</w:t>
-      </w:r>
-    </w:p>
-    <w:p>
-      <w:pPr>
-        <w:rPr>
-          <w:rFonts w:asciiTheme="minorBidi" w:hAnsiTheme="minorBidi"/>
-        </w:rPr>
-      </w:pPr>
-      <w:r>
-        <w:rPr>
-          <w:rFonts w:asciiTheme="minorBidi" w:hAnsiTheme="minorBidi"/>
-          <w:noProof/>
-        </w:rPr>
-        <w:lastRenderedPageBreak/>
-        <w:drawing>
-          <wp:inline distT="0" distB="0" distL="0" distR="0" wp14:anchorId="2D374C20" wp14:editId="5366FD33">
-            <wp:extent cx="5891917" cy="3273287"/>
-            <wp:effectExtent l="0" t="0" r="1270" b="3810"/>
-            <wp:docPr id="2122027697" name="Picture 5" descr="A screenshot of a table&#10;&#10;Description automatically generated"/>
-            <wp:cNvGraphicFramePr>
-              <a:graphicFrameLocks xmlns:a="http://schemas.openxmlformats.org/drawingml/2006/main" noChangeAspect="1"/>
-            </wp:cNvGraphicFramePr>
-            <a:graphic xmlns:a="http://schemas.openxmlformats.org/drawingml/2006/main">
-              <a:graphicData uri="http://schemas.openxmlformats.org/drawingml/2006/picture">
-                <pic:pic xmlns:pic="http://schemas.openxmlformats.org/drawingml/2006/picture">
-                  <pic:nvPicPr>
-                    <pic:cNvPr id="2122027697" name="Picture 5" descr="A screenshot of a table&#10;&#10;Description automatically generated"/>
-                    <pic:cNvPicPr/>
-                  </pic:nvPicPr>
-                  <pic:blipFill>
-                    <a:blip r:embed="rId10">
-                      <a:extLst>
-                        <a:ext uri="{28A0092B-C50C-407E-A947-70E740481C1C}">
-                          <a14:useLocalDpi xmlns:a14="http://schemas.microsoft.com/office/drawing/2010/main" val="0"/>
-                        </a:ext>
-                      </a:extLst>
-                    </a:blip>
-                    <a:stretch>
-                      <a:fillRect/>
-                    </a:stretch>
-                  </pic:blipFill>
-                  <pic:spPr>
-                    <a:xfrm>
-                      <a:off x="0" y="0"/>
-                      <a:ext cx="5925940" cy="3292189"/>
-                    </a:xfrm>
-                    <a:prstGeom prst="rect">
-                      <a:avLst/>
-                    </a:prstGeom>
-                  </pic:spPr>
-                </pic:pic>
-              </a:graphicData>
-            </a:graphic>
-          </wp:inline>
-        </w:drawing>
-      </w:r>
-    </w:p>
-    <w:p>
-      <w:pPr>
-        <w:rPr>
-          <w:rFonts w:asciiTheme="minorBidi" w:hAnsiTheme="minorBidi"/>
-        </w:rPr>
-      </w:pPr>
-      <w:r>
-        <w:rPr>
-          <w:rFonts w:asciiTheme="minorBidi" w:hAnsiTheme="minorBidi"/>
-        </w:rPr>
-        <w:t>T</w:t>
-      </w:r>
-      <w:r>
-        <w:rPr>
-          <w:rFonts w:asciiTheme="minorBidi" w:hAnsiTheme="minorBidi"/>
-        </w:rPr>
-        <w:t>he f-statistic measures the ratio of the variance explained by the model to the unexplained variance</w:t>
-      </w:r>
-      <w:r>
-        <w:rPr>
-          <w:rFonts w:asciiTheme="minorBidi" w:hAnsiTheme="minorBidi"/>
-        </w:rPr>
-        <w:t>. We referenced an F distribution critical values chart to find that our critical value for the F-statistic is 2.0947 (we had 4 groups and 460 observations). An F-statistic</w:t>
-      </w:r>
-      <w:r>
-        <w:rPr>
-          <w:rFonts w:asciiTheme="minorBidi" w:hAnsiTheme="minorBidi"/>
-        </w:rPr>
-        <w:t xml:space="preserve"> value of 4.89 </w:t>
-      </w:r>
-      <w:r>
-        <w:rPr>
-          <w:rFonts w:asciiTheme="minorBidi" w:hAnsiTheme="minorBidi"/>
-        </w:rPr>
-        <w:t xml:space="preserve">in this instance </w:t>
-      </w:r>
-      <w:r>
-        <w:rPr>
-          <w:rFonts w:asciiTheme="minorBidi" w:hAnsiTheme="minorBidi"/>
-        </w:rPr>
-        <w:t>suggests that the MPAA rating explains a meaningful portion of the variance in worldwide sales.</w:t>
-      </w:r>
-      <w:r>
-        <w:rPr>
-          <w:rFonts w:asciiTheme="minorBidi" w:hAnsiTheme="minorBidi"/>
-        </w:rPr>
-        <w:t xml:space="preserve"> </w:t>
-      </w:r>
-    </w:p>
-    <w:p>
-      <w:pPr>
-        <w:rPr>
-          <w:rFonts w:asciiTheme="minorBidi" w:hAnsiTheme="minorBidi"/>
-        </w:rPr>
-      </w:pPr>
-      <w:r>
-        <w:rPr>
-          <w:rFonts w:asciiTheme="minorBidi" w:hAnsiTheme="minorBidi"/>
-        </w:rPr>
-        <w:t xml:space="preserve">The statistically significant f-statistic and p-value indicate that MPAA ratings have a meaningful impact on worldwide sales. Studios can leverage this insight for strategic decision-making in movie production, marketing, and distribution to maximize their financial returns. </w:t>
-      </w:r>
-    </w:p>
-    <w:p/>
-    <w:p/>
-    <w:p/>
-    <w:p/>
-    <w:p/>
-    <w:p/>
-    <w:p/>
-    <w:p/>
-    <w:p/>
-    <w:p>
-      <w:r>
-        <w:lastRenderedPageBreak/>
-        <w:t>Additional Analysis</w:t>
-      </w:r>
-    </w:p>
-    <w:p>
-      <w:r>
-        <w:rPr>
-          <w:rFonts w:asciiTheme="minorBidi" w:hAnsiTheme="minorBidi"/>
-          <w:noProof/>
-        </w:rPr>
-        <w:drawing>
-          <wp:inline distT="0" distB="0" distL="0" distR="0" wp14:anchorId="4C29DE4A" wp14:editId="18ED547F">
-            <wp:extent cx="5943600" cy="3566160"/>
-            <wp:effectExtent l="0" t="0" r="0" b="2540"/>
-            <wp:docPr id="378129406" name="Picture 6" descr="A graph of a number of actors&#10;&#10;Description automatically generated with medium confidence"/>
-            <wp:cNvGraphicFramePr>
-              <a:graphicFrameLocks xmlns:a="http://schemas.openxmlformats.org/drawingml/2006/main" noChangeAspect="1"/>
-            </wp:cNvGraphicFramePr>
-            <a:graphic xmlns:a="http://schemas.openxmlformats.org/drawingml/2006/main">
-              <a:graphicData uri="http://schemas.openxmlformats.org/drawingml/2006/picture">
-                <pic:pic xmlns:pic="http://schemas.openxmlformats.org/drawingml/2006/picture">
-                  <pic:nvPicPr>
-                    <pic:cNvPr id="378129406" name="Picture 6" descr="A graph of a number of actors&#10;&#10;Description automatically generated with medium confidence"/>
                     <pic:cNvPicPr/>
                   </pic:nvPicPr>
                   <pic:blipFill>
@@ -1743,16 +2761,425 @@
         </w:drawing>
       </w:r>
     </w:p>
-    <w:p/>
-    <w:p/>
-    <w:p/>
-    <w:p/>
-    <w:p>
-      <w:r>
-        <w:rPr>
+    <w:p>
+      <w:pPr>
+        <w:rPr>
+          <w:rFonts w:asciiTheme="minorBidi" w:hAnsiTheme="minorBidi"/>
+        </w:rPr>
+      </w:pPr>
+    </w:p>
+    <w:p>
+      <w:pPr>
+        <w:rPr>
+          <w:rFonts w:asciiTheme="minorBidi" w:hAnsiTheme="minorBidi"/>
+        </w:rPr>
+      </w:pPr>
+      <w:r>
+        <w:rPr>
+          <w:rFonts w:asciiTheme="minorBidi" w:hAnsiTheme="minorBidi"/>
+        </w:rPr>
+        <w:t xml:space="preserve">The p-value of 0.00234 is well below </w:t>
+      </w:r>
+      <w:r>
+        <w:rPr>
+          <w:rFonts w:asciiTheme="minorBidi" w:hAnsiTheme="minorBidi"/>
+        </w:rPr>
+        <w:t>our</w:t>
+      </w:r>
+      <w:r>
+        <w:rPr>
+          <w:rFonts w:asciiTheme="minorBidi" w:hAnsiTheme="minorBidi"/>
+        </w:rPr>
+        <w:t xml:space="preserve"> threshold of 0.05. This indicates a statistically significant difference in worldwide sales across different MPAA ratings. The low p-value suggests that the variation in worldwide sales is unlikely due to random chance, and the MPAA rating likely has a </w:t>
+      </w:r>
+      <w:r>
+        <w:rPr>
+          <w:rFonts w:asciiTheme="minorBidi" w:hAnsiTheme="minorBidi"/>
+        </w:rPr>
+        <w:t>tangible</w:t>
+      </w:r>
+      <w:r>
+        <w:rPr>
+          <w:rFonts w:asciiTheme="minorBidi" w:hAnsiTheme="minorBidi"/>
+        </w:rPr>
+        <w:t xml:space="preserve"> impact on the sales. </w:t>
+      </w:r>
+      <w:r>
+        <w:rPr>
+          <w:rFonts w:asciiTheme="minorBidi" w:hAnsiTheme="minorBidi"/>
+        </w:rPr>
+        <w:t>Therefore, we can reject the null hypothesis.</w:t>
+      </w:r>
+    </w:p>
+    <w:p>
+      <w:pPr>
+        <w:rPr>
+          <w:rFonts w:asciiTheme="minorBidi" w:hAnsiTheme="minorBidi"/>
+        </w:rPr>
+      </w:pPr>
+      <w:r>
+        <w:rPr>
+          <w:rFonts w:asciiTheme="minorBidi" w:hAnsiTheme="minorBidi"/>
           <w:noProof/>
         </w:rPr>
+        <w:drawing>
+          <wp:inline distT="0" distB="0" distL="0" distR="0" wp14:anchorId="576CE4FB" wp14:editId="4DB45A56">
+            <wp:extent cx="6010940" cy="1219200"/>
+            <wp:effectExtent l="0" t="0" r="0" b="0"/>
+            <wp:docPr id="604644698" name="Picture 3" descr="A table with numbers and text&#10;&#10;Description automatically generated"/>
+            <wp:cNvGraphicFramePr>
+              <a:graphicFrameLocks xmlns:a="http://schemas.openxmlformats.org/drawingml/2006/main" noChangeAspect="1"/>
+            </wp:cNvGraphicFramePr>
+            <a:graphic xmlns:a="http://schemas.openxmlformats.org/drawingml/2006/main">
+              <a:graphicData uri="http://schemas.openxmlformats.org/drawingml/2006/picture">
+                <pic:pic xmlns:pic="http://schemas.openxmlformats.org/drawingml/2006/picture">
+                  <pic:nvPicPr>
+                    <pic:cNvPr id="604644698" name="Picture 3" descr="A table with numbers and text&#10;&#10;Description automatically generated"/>
+                    <pic:cNvPicPr/>
+                  </pic:nvPicPr>
+                  <pic:blipFill>
+                    <a:blip r:embed="rId12">
+                      <a:extLst>
+                        <a:ext uri="{28A0092B-C50C-407E-A947-70E740481C1C}">
+                          <a14:useLocalDpi xmlns:a14="http://schemas.microsoft.com/office/drawing/2010/main" val="0"/>
+                        </a:ext>
+                      </a:extLst>
+                    </a:blip>
+                    <a:stretch>
+                      <a:fillRect/>
+                    </a:stretch>
+                  </pic:blipFill>
+                  <pic:spPr>
+                    <a:xfrm>
+                      <a:off x="0" y="0"/>
+                      <a:ext cx="6225511" cy="1262721"/>
+                    </a:xfrm>
+                    <a:prstGeom prst="rect">
+                      <a:avLst/>
+                    </a:prstGeom>
+                  </pic:spPr>
+                </pic:pic>
+              </a:graphicData>
+            </a:graphic>
+          </wp:inline>
+        </w:drawing>
+      </w:r>
+    </w:p>
+    <w:p>
+      <w:pPr>
+        <w:rPr>
+          <w:rFonts w:asciiTheme="minorBidi" w:hAnsiTheme="minorBidi"/>
+        </w:rPr>
+      </w:pPr>
+      <w:r>
+        <w:rPr>
+          <w:rFonts w:asciiTheme="minorBidi" w:hAnsiTheme="minorBidi"/>
+          <w:noProof/>
+        </w:rPr>
+        <w:drawing>
+          <wp:inline distT="0" distB="0" distL="0" distR="0" wp14:anchorId="50E892A5" wp14:editId="475A29D6">
+            <wp:extent cx="5978511" cy="897467"/>
+            <wp:effectExtent l="0" t="0" r="3810" b="4445"/>
+            <wp:docPr id="1288155926" name="Picture 4" descr="A table with numbers and a few words&#10;&#10;Description automatically generated with medium confidence"/>
+            <wp:cNvGraphicFramePr>
+              <a:graphicFrameLocks xmlns:a="http://schemas.openxmlformats.org/drawingml/2006/main" noChangeAspect="1"/>
+            </wp:cNvGraphicFramePr>
+            <a:graphic xmlns:a="http://schemas.openxmlformats.org/drawingml/2006/main">
+              <a:graphicData uri="http://schemas.openxmlformats.org/drawingml/2006/picture">
+                <pic:pic xmlns:pic="http://schemas.openxmlformats.org/drawingml/2006/picture">
+                  <pic:nvPicPr>
+                    <pic:cNvPr id="1288155926" name="Picture 4" descr="A table with numbers and a few words&#10;&#10;Description automatically generated with medium confidence"/>
+                    <pic:cNvPicPr/>
+                  </pic:nvPicPr>
+                  <pic:blipFill>
+                    <a:blip r:embed="rId13">
+                      <a:extLst>
+                        <a:ext uri="{28A0092B-C50C-407E-A947-70E740481C1C}">
+                          <a14:useLocalDpi xmlns:a14="http://schemas.microsoft.com/office/drawing/2010/main" val="0"/>
+                        </a:ext>
+                      </a:extLst>
+                    </a:blip>
+                    <a:stretch>
+                      <a:fillRect/>
+                    </a:stretch>
+                  </pic:blipFill>
+                  <pic:spPr>
+                    <a:xfrm>
+                      <a:off x="0" y="0"/>
+                      <a:ext cx="6024013" cy="904298"/>
+                    </a:xfrm>
+                    <a:prstGeom prst="rect">
+                      <a:avLst/>
+                    </a:prstGeom>
+                  </pic:spPr>
+                </pic:pic>
+              </a:graphicData>
+            </a:graphic>
+          </wp:inline>
+        </w:drawing>
+      </w:r>
+    </w:p>
+    <w:p>
+      <w:pPr>
+        <w:rPr>
+          <w:rFonts w:asciiTheme="minorBidi" w:hAnsiTheme="minorBidi"/>
+        </w:rPr>
+      </w:pPr>
+      <w:r>
+        <w:rPr>
+          <w:rFonts w:asciiTheme="minorBidi" w:hAnsiTheme="minorBidi"/>
+        </w:rPr>
+        <w:t xml:space="preserve">We </w:t>
+      </w:r>
+      <w:r>
+        <w:rPr>
+          <w:rFonts w:asciiTheme="minorBidi" w:hAnsiTheme="minorBidi"/>
+        </w:rPr>
+        <w:t xml:space="preserve">also </w:t>
+      </w:r>
+      <w:r>
+        <w:rPr>
+          <w:rFonts w:asciiTheme="minorBidi" w:hAnsiTheme="minorBidi"/>
+        </w:rPr>
+        <w:t xml:space="preserve">conducted an ANOVA test. </w:t>
+      </w:r>
+      <w:r>
+        <w:rPr>
+          <w:rFonts w:asciiTheme="minorBidi" w:hAnsiTheme="minorBidi"/>
+        </w:rPr>
+        <w:t>Again, t</w:t>
+      </w:r>
+      <w:r>
+        <w:rPr>
+          <w:rFonts w:asciiTheme="minorBidi" w:hAnsiTheme="minorBidi"/>
+        </w:rPr>
+        <w:t>he f-statistic measures the ratio of the variance explained by the model to the unexplained variance</w:t>
+      </w:r>
+      <w:r>
+        <w:rPr>
+          <w:rFonts w:asciiTheme="minorBidi" w:hAnsiTheme="minorBidi"/>
+        </w:rPr>
+        <w:t>. We referenced an F distribution critical values chart to find that our critical value for the F-statistic is 2.</w:t>
+      </w:r>
+      <w:r>
+        <w:rPr>
+          <w:rFonts w:asciiTheme="minorBidi" w:hAnsiTheme="minorBidi"/>
+        </w:rPr>
+        <w:t>605</w:t>
+      </w:r>
+      <w:r>
+        <w:rPr>
+          <w:rFonts w:asciiTheme="minorBidi" w:hAnsiTheme="minorBidi"/>
+        </w:rPr>
+        <w:t xml:space="preserve"> </w:t>
+      </w:r>
+      <w:r>
+        <w:rPr>
+          <w:rFonts w:asciiTheme="minorBidi" w:hAnsiTheme="minorBidi"/>
+        </w:rPr>
         <w:lastRenderedPageBreak/>
+        <w:t>(we had 4 groups and 460 observations). An F-statistic</w:t>
+      </w:r>
+      <w:r>
+        <w:rPr>
+          <w:rFonts w:asciiTheme="minorBidi" w:hAnsiTheme="minorBidi"/>
+        </w:rPr>
+        <w:t xml:space="preserve"> value of 4.89 suggests that the MPAA rating explains a meaningful portion of the variance in worldwide sales. </w:t>
+      </w:r>
+    </w:p>
+    <w:p>
+      <w:pPr>
+        <w:rPr>
+          <w:rFonts w:asciiTheme="minorBidi" w:hAnsiTheme="minorBidi"/>
+        </w:rPr>
+      </w:pPr>
+      <w:r>
+        <w:rPr>
+          <w:rFonts w:asciiTheme="minorBidi" w:hAnsiTheme="minorBidi"/>
+        </w:rPr>
+        <w:t xml:space="preserve">The statistically significant f-statistic and p-value indicate that MPAA ratings </w:t>
+      </w:r>
+      <w:r>
+        <w:rPr>
+          <w:rFonts w:asciiTheme="minorBidi" w:hAnsiTheme="minorBidi"/>
+        </w:rPr>
+        <w:t>directly impact</w:t>
+      </w:r>
+      <w:r>
+        <w:rPr>
+          <w:rFonts w:asciiTheme="minorBidi" w:hAnsiTheme="minorBidi"/>
+        </w:rPr>
+        <w:t xml:space="preserve"> worldwide sales. Studios can leverage this insight for strategic decision-making in movie production, marketing, and distribution to maximize their financial returns. </w:t>
+      </w:r>
+    </w:p>
+    <w:p>
+      <w:pPr>
+        <w:rPr>
+          <w:rFonts w:asciiTheme="minorBidi" w:hAnsiTheme="minorBidi"/>
+          <w:b/>
+          <w:bCs/>
+          <w:sz w:val="28"/>
+          <w:szCs w:val="28"/>
+        </w:rPr>
+      </w:pPr>
+      <w:r>
+        <w:rPr>
+          <w:rFonts w:asciiTheme="minorBidi" w:hAnsiTheme="minorBidi"/>
+          <w:b/>
+          <w:bCs/>
+          <w:sz w:val="28"/>
+          <w:szCs w:val="28"/>
+        </w:rPr>
+        <w:t>Additional Analysis</w:t>
+      </w:r>
+    </w:p>
+    <w:p>
+      <w:pPr>
+        <w:pStyle w:val="ListParagraph"/>
+        <w:numPr>
+          <w:ilvl w:val="0"/>
+          <w:numId w:val="1"/>
+        </w:numPr>
+        <w:rPr>
+          <w:rFonts w:asciiTheme="minorBidi" w:hAnsiTheme="minorBidi"/>
+        </w:rPr>
+      </w:pPr>
+      <w:r>
+        <w:rPr>
+          <w:rFonts w:asciiTheme="minorBidi" w:hAnsiTheme="minorBidi"/>
+        </w:rPr>
+        <w:t>Top 10 Actors by Total Worldwide Gross</w:t>
+      </w:r>
+    </w:p>
+    <w:p>
+      <w:pPr>
+        <w:rPr>
+          <w:rFonts w:asciiTheme="minorBidi" w:hAnsiTheme="minorBidi"/>
+        </w:rPr>
+      </w:pPr>
+      <w:r>
+        <w:rPr>
+          <w:rFonts w:asciiTheme="minorBidi" w:hAnsiTheme="minorBidi"/>
+          <w:noProof/>
+        </w:rPr>
+        <w:drawing>
+          <wp:inline distT="0" distB="0" distL="0" distR="0" wp14:anchorId="4C29DE4A" wp14:editId="18ED547F">
+            <wp:extent cx="5943600" cy="3566160"/>
+            <wp:effectExtent l="0" t="0" r="0" b="2540"/>
+            <wp:docPr id="378129406" name="Picture 6" descr="A graph of a number of actors&#10;&#10;Description automatically generated with medium confidence"/>
+            <wp:cNvGraphicFramePr>
+              <a:graphicFrameLocks xmlns:a="http://schemas.openxmlformats.org/drawingml/2006/main" noChangeAspect="1"/>
+            </wp:cNvGraphicFramePr>
+            <a:graphic xmlns:a="http://schemas.openxmlformats.org/drawingml/2006/main">
+              <a:graphicData uri="http://schemas.openxmlformats.org/drawingml/2006/picture">
+                <pic:pic xmlns:pic="http://schemas.openxmlformats.org/drawingml/2006/picture">
+                  <pic:nvPicPr>
+                    <pic:cNvPr id="378129406" name="Picture 6" descr="A graph of a number of actors&#10;&#10;Description automatically generated with medium confidence"/>
+                    <pic:cNvPicPr/>
+                  </pic:nvPicPr>
+                  <pic:blipFill>
+                    <a:blip r:embed="rId14">
+                      <a:extLst>
+                        <a:ext uri="{28A0092B-C50C-407E-A947-70E740481C1C}">
+                          <a14:useLocalDpi xmlns:a14="http://schemas.microsoft.com/office/drawing/2010/main" val="0"/>
+                        </a:ext>
+                      </a:extLst>
+                    </a:blip>
+                    <a:stretch>
+                      <a:fillRect/>
+                    </a:stretch>
+                  </pic:blipFill>
+                  <pic:spPr>
+                    <a:xfrm>
+                      <a:off x="0" y="0"/>
+                      <a:ext cx="5943600" cy="3566160"/>
+                    </a:xfrm>
+                    <a:prstGeom prst="rect">
+                      <a:avLst/>
+                    </a:prstGeom>
+                  </pic:spPr>
+                </pic:pic>
+              </a:graphicData>
+            </a:graphic>
+          </wp:inline>
+        </w:drawing>
+      </w:r>
+    </w:p>
+    <w:p>
+      <w:pPr>
+        <w:rPr>
+          <w:rFonts w:asciiTheme="minorBidi" w:hAnsiTheme="minorBidi"/>
+        </w:rPr>
+      </w:pPr>
+      <w:r>
+        <w:rPr>
+          <w:rFonts w:asciiTheme="minorBidi" w:hAnsiTheme="minorBidi"/>
+        </w:rPr>
+        <w:t xml:space="preserve">This information is useful in that it tells us (and those behind making movies) what actors play a significant role in the success of a movie. The idea is that by highlighting the actors that make their respective movies the most money, that information can be leveraged when deciding who to caste in the movie. </w:t>
+      </w:r>
+    </w:p>
+    <w:p>
+      <w:pPr>
+        <w:rPr>
+          <w:rFonts w:asciiTheme="minorBidi" w:hAnsiTheme="minorBidi"/>
+        </w:rPr>
+      </w:pPr>
+      <w:r>
+        <w:rPr>
+          <w:rFonts w:asciiTheme="minorBidi" w:hAnsiTheme="minorBidi"/>
+        </w:rPr>
+        <w:t>The top 3 thru 10 actors are relatively close in the total worldwide gross values they bring in. However, when we get to the top 2 actors, we see total worldwide gross skyrocket. The total worldwide gross value jumps 20.34% from Ian McKellen to Joe Russo. Moreover, the total worldwide gross value jumps 36.89%</w:t>
+      </w:r>
+      <w:r>
+        <w:rPr>
+          <w:rFonts w:asciiTheme="minorBidi" w:hAnsiTheme="minorBidi"/>
+        </w:rPr>
+        <w:t xml:space="preserve"> from Joe Russo and Robert Downey Jr. It looks like those Avengers and Iron Man movies made movie executives a pretty penny.</w:t>
+      </w:r>
+    </w:p>
+    <w:p>
+      <w:pPr>
+        <w:rPr>
+          <w:rFonts w:asciiTheme="minorBidi" w:hAnsiTheme="minorBidi"/>
+        </w:rPr>
+      </w:pPr>
+    </w:p>
+    <w:p>
+      <w:pPr>
+        <w:rPr>
+          <w:rFonts w:asciiTheme="minorBidi" w:hAnsiTheme="minorBidi"/>
+        </w:rPr>
+      </w:pPr>
+    </w:p>
+    <w:p>
+      <w:pPr>
+        <w:pStyle w:val="ListParagraph"/>
+        <w:numPr>
+          <w:ilvl w:val="0"/>
+          <w:numId w:val="1"/>
+        </w:numPr>
+        <w:rPr>
+          <w:rFonts w:asciiTheme="minorBidi" w:hAnsiTheme="minorBidi"/>
+        </w:rPr>
+      </w:pPr>
+      <w:r>
+        <w:rPr>
+          <w:rFonts w:asciiTheme="minorBidi" w:hAnsiTheme="minorBidi"/>
+        </w:rPr>
+        <w:t>Duration</w:t>
+      </w:r>
+    </w:p>
+    <w:p>
+      <w:pPr>
+        <w:rPr>
+          <w:rFonts w:asciiTheme="minorBidi" w:hAnsiTheme="minorBidi"/>
+        </w:rPr>
+      </w:pPr>
+      <w:r>
+        <w:rPr>
+          <w:rFonts w:asciiTheme="minorBidi" w:hAnsiTheme="minorBidi"/>
+          <w:noProof/>
+        </w:rPr>
         <w:drawing>
           <wp:inline distT="0" distB="0" distL="0" distR="0" wp14:anchorId="265A4EA7" wp14:editId="0E3FEA48">
             <wp:extent cx="5842000" cy="4381500"/>
@@ -1769,7 +3196,7 @@
                     <pic:cNvPicPr/>
                   </pic:nvPicPr>
                   <pic:blipFill>
-                    <a:blip r:embed="rId12">
+                    <a:blip r:embed="rId15">
                       <a:extLst>
                         <a:ext uri="{28A0092B-C50C-407E-A947-70E740481C1C}">
                           <a14:useLocalDpi xmlns:a14="http://schemas.microsoft.com/office/drawing/2010/main" val="0"/>
@@ -1797,8 +3224,14 @@
       </w:r>
     </w:p>
     <w:p>
-      <w:r>
-        <w:rPr>
+      <w:pPr>
+        <w:rPr>
+          <w:rFonts w:asciiTheme="minorBidi" w:hAnsiTheme="minorBidi"/>
+        </w:rPr>
+      </w:pPr>
+      <w:r>
+        <w:rPr>
+          <w:rFonts w:asciiTheme="minorBidi" w:hAnsiTheme="minorBidi"/>
           <w:noProof/>
         </w:rPr>
         <w:lastRenderedPageBreak/>
@@ -1818,7 +3251,7 @@
                     <pic:cNvPicPr/>
                   </pic:nvPicPr>
                   <pic:blipFill>
-                    <a:blip r:embed="rId13">
+                    <a:blip r:embed="rId16">
                       <a:extLst>
                         <a:ext uri="{28A0092B-C50C-407E-A947-70E740481C1C}">
                           <a14:useLocalDpi xmlns:a14="http://schemas.microsoft.com/office/drawing/2010/main" val="0"/>
@@ -1845,31 +3278,133 @@
         </w:drawing>
       </w:r>
     </w:p>
-    <w:p/>
-    <w:p>
-      <w:r>
-        <w:t>Both duration graphs have statistically significant p-values, which tell us that the duration of the film does have a positive correlation with a movie’s financial success and popularity.</w:t>
-      </w:r>
-    </w:p>
-    <w:p/>
-    <w:p>
-      <w:r>
-        <w:t>We could use this information to conduct additional analysis for many of the questions that we have above. As duration is positively related to worldwide sales, we can imagine it is also positively related to opening weekend sales as opening weekend sales has already been proven to be related to worldwide sales. We can also use this to further explain the relationship between a movie’s MPAA rating and worldwide sales</w:t>
-      </w:r>
-      <w:r>
+    <w:p>
+      <w:pPr>
+        <w:rPr>
+          <w:rFonts w:asciiTheme="minorBidi" w:hAnsiTheme="minorBidi"/>
+        </w:rPr>
+      </w:pPr>
+      <w:r>
+        <w:rPr>
+          <w:rFonts w:asciiTheme="minorBidi" w:hAnsiTheme="minorBidi"/>
+        </w:rPr>
+        <w:t xml:space="preserve">Both duration graphs have statistically significant p-values, which tell us that the duration of </w:t>
+      </w:r>
+      <w:r>
+        <w:rPr>
+          <w:rFonts w:asciiTheme="minorBidi" w:hAnsiTheme="minorBidi"/>
+        </w:rPr>
+        <w:t>a film does have a positive correlation with it</w:t>
+      </w:r>
+      <w:r>
+        <w:rPr>
+          <w:rFonts w:asciiTheme="minorBidi" w:hAnsiTheme="minorBidi"/>
+        </w:rPr>
+        <w:t>s financial success and popularity.</w:t>
+      </w:r>
+    </w:p>
+    <w:p>
+      <w:pPr>
+        <w:rPr>
+          <w:rFonts w:asciiTheme="minorBidi" w:hAnsiTheme="minorBidi"/>
+        </w:rPr>
+      </w:pPr>
+      <w:r>
+        <w:rPr>
+          <w:rFonts w:asciiTheme="minorBidi" w:hAnsiTheme="minorBidi"/>
+        </w:rPr>
+        <w:t xml:space="preserve">We could use this information to conduct additional analysis for many of the questions that we have above. As duration is positively related to worldwide sales, it is also positively related to opening weekend sales as opening weekend sales has already been proven to be related to worldwide sales. We can also use this to </w:t>
+      </w:r>
+      <w:r>
+        <w:rPr>
+          <w:rFonts w:asciiTheme="minorBidi" w:hAnsiTheme="minorBidi"/>
+        </w:rPr>
+        <w:t>explain further</w:t>
+      </w:r>
+      <w:r>
+        <w:rPr>
+          <w:rFonts w:asciiTheme="minorBidi" w:hAnsiTheme="minorBidi"/>
+        </w:rPr>
+        <w:t xml:space="preserve"> the relationship between a movie’s MPAA rating and worldwide sales</w:t>
+      </w:r>
+      <w:r>
+        <w:rPr>
+          <w:rFonts w:asciiTheme="minorBidi" w:hAnsiTheme="minorBidi"/>
+        </w:rPr>
         <w:t>, as well as its IMDB rating.</w:t>
       </w:r>
     </w:p>
-    <w:p/>
-    <w:p/>
-    <w:p/>
-    <w:p/>
-    <w:p>
-      <w:r>
-        <w:rPr>
+    <w:p>
+      <w:pPr>
+        <w:rPr>
+          <w:rFonts w:asciiTheme="minorBidi" w:hAnsiTheme="minorBidi"/>
+        </w:rPr>
+      </w:pPr>
+    </w:p>
+    <w:p>
+      <w:pPr>
+        <w:rPr>
+          <w:rFonts w:asciiTheme="minorBidi" w:hAnsiTheme="minorBidi"/>
+        </w:rPr>
+      </w:pPr>
+    </w:p>
+    <w:p>
+      <w:pPr>
+        <w:rPr>
+          <w:rFonts w:asciiTheme="minorBidi" w:hAnsiTheme="minorBidi"/>
+        </w:rPr>
+      </w:pPr>
+    </w:p>
+    <w:p>
+      <w:pPr>
+        <w:rPr>
+          <w:rFonts w:asciiTheme="minorBidi" w:hAnsiTheme="minorBidi"/>
+        </w:rPr>
+      </w:pPr>
+    </w:p>
+    <w:p>
+      <w:pPr>
+        <w:rPr>
+          <w:rFonts w:asciiTheme="minorBidi" w:hAnsiTheme="minorBidi"/>
+        </w:rPr>
+      </w:pPr>
+    </w:p>
+    <w:p>
+      <w:pPr>
+        <w:rPr>
+          <w:rFonts w:asciiTheme="minorBidi" w:hAnsiTheme="minorBidi"/>
+        </w:rPr>
+      </w:pPr>
+    </w:p>
+    <w:p>
+      <w:pPr>
+        <w:pStyle w:val="ListParagraph"/>
+        <w:numPr>
+          <w:ilvl w:val="0"/>
+          <w:numId w:val="1"/>
+        </w:numPr>
+        <w:rPr>
+          <w:rFonts w:asciiTheme="minorBidi" w:hAnsiTheme="minorBidi"/>
+        </w:rPr>
+      </w:pPr>
+      <w:r>
+        <w:rPr>
+          <w:rFonts w:asciiTheme="minorBidi" w:hAnsiTheme="minorBidi"/>
+        </w:rPr>
+        <w:t>Profit Margin vs. IMDB Rating</w:t>
+      </w:r>
+    </w:p>
+    <w:p>
+      <w:pPr>
+        <w:rPr>
+          <w:rFonts w:asciiTheme="minorBidi" w:hAnsiTheme="minorBidi"/>
+        </w:rPr>
+      </w:pPr>
+      <w:r>
+        <w:rPr>
+          <w:rFonts w:asciiTheme="minorBidi" w:hAnsiTheme="minorBidi"/>
           <w:noProof/>
         </w:rPr>
-        <w:lastRenderedPageBreak/>
         <w:drawing>
           <wp:inline distT="0" distB="0" distL="0" distR="0" wp14:anchorId="4502DD3D" wp14:editId="19EE4521">
             <wp:extent cx="5842000" cy="4381500"/>
@@ -1886,7 +3421,7 @@
                     <pic:cNvPicPr/>
                   </pic:nvPicPr>
                   <pic:blipFill>
-                    <a:blip r:embed="rId14">
+                    <a:blip r:embed="rId17">
                       <a:extLst>
                         <a:ext uri="{28A0092B-C50C-407E-A947-70E740481C1C}">
                           <a14:useLocalDpi xmlns:a14="http://schemas.microsoft.com/office/drawing/2010/main" val="0"/>
@@ -1913,36 +3448,443 @@
         </w:drawing>
       </w:r>
     </w:p>
-    <w:p/>
-    <w:p>
-      <w:r>
-        <w:t>In the graph above, you can see that a movie’s IMDB rating is a good indicator of its profit margin. A p-value of 4.82e-17 proves that this relationship is statistically significant.</w:t>
-      </w:r>
-    </w:p>
-    <w:p/>
-    <w:p/>
-    <w:p>
-      <w:r>
-        <w:t xml:space="preserve">While worldwide sales are a great indicator of a movie’s financial success, movie executives and the people who profit </w:t>
-      </w:r>
-      <w:r>
-        <w:t>from</w:t>
-      </w:r>
-      <w:r>
-        <w:t xml:space="preserve"> the movie are more concerned with profit margin. Most of our analysis focuses on worldwide sales, but if we were interested in optimizing a movie’s return on investment, we could </w:t>
-      </w:r>
-      <w:r>
-        <w:t>add more to</w:t>
-      </w:r>
-      <w:r>
-        <w:t xml:space="preserve"> our analysis </w:t>
-      </w:r>
-      <w:r>
-        <w:t>by including more graphs that use</w:t>
-      </w:r>
-      <w:r>
-        <w:t xml:space="preserve"> profit margin as the independent variable instead of worldwide sales. </w:t>
-      </w:r>
+    <w:p>
+      <w:pPr>
+        <w:rPr>
+          <w:rFonts w:asciiTheme="minorBidi" w:hAnsiTheme="minorBidi"/>
+        </w:rPr>
+      </w:pPr>
+    </w:p>
+    <w:p>
+      <w:pPr>
+        <w:rPr>
+          <w:rFonts w:asciiTheme="minorBidi" w:hAnsiTheme="minorBidi"/>
+        </w:rPr>
+      </w:pPr>
+      <w:r>
+        <w:rPr>
+          <w:rFonts w:asciiTheme="minorBidi" w:hAnsiTheme="minorBidi"/>
+        </w:rPr>
+        <w:t xml:space="preserve">In the graph above, </w:t>
+      </w:r>
+      <w:r>
+        <w:rPr>
+          <w:rFonts w:asciiTheme="minorBidi" w:hAnsiTheme="minorBidi"/>
+        </w:rPr>
+        <w:t>IMDB ratings are a good indicator of a movie'</w:t>
+      </w:r>
+      <w:r>
+        <w:rPr>
+          <w:rFonts w:asciiTheme="minorBidi" w:hAnsiTheme="minorBidi"/>
+        </w:rPr>
+        <w:t>s profit margin. A p-value of 4.82e-17 proves that this relationship is statistically significant.</w:t>
+      </w:r>
+      <w:r>
+        <w:rPr>
+          <w:rFonts w:asciiTheme="minorBidi" w:hAnsiTheme="minorBidi"/>
+        </w:rPr>
+        <w:t xml:space="preserve"> This tells movie executives that it’s important to leverage streaming platforms and press reviews to ensure their movie is seen by as many people as possible to maintain popularity and subsequently profits. When someone sees a movie on one of the streaming platforms after hearing a movie reporter talk about it, they are more likely to express their opinion on it and rate it favorably on IMDB.</w:t>
+      </w:r>
+    </w:p>
+    <w:p>
+      <w:pPr>
+        <w:rPr>
+          <w:rFonts w:asciiTheme="minorBidi" w:hAnsiTheme="minorBidi"/>
+        </w:rPr>
+      </w:pPr>
+    </w:p>
+    <w:p>
+      <w:pPr>
+        <w:rPr>
+          <w:rFonts w:asciiTheme="minorBidi" w:hAnsiTheme="minorBidi"/>
+          <w:b/>
+          <w:bCs/>
+          <w:sz w:val="28"/>
+          <w:szCs w:val="28"/>
+        </w:rPr>
+      </w:pPr>
+      <w:r>
+        <w:rPr>
+          <w:rFonts w:asciiTheme="minorBidi" w:hAnsiTheme="minorBidi"/>
+          <w:b/>
+          <w:bCs/>
+          <w:sz w:val="28"/>
+          <w:szCs w:val="28"/>
+        </w:rPr>
+        <w:t>Conclusion</w:t>
+      </w:r>
+    </w:p>
+    <w:p>
+      <w:pPr>
+        <w:pStyle w:val="ListParagraph"/>
+        <w:numPr>
+          <w:ilvl w:val="0"/>
+          <w:numId w:val="1"/>
+        </w:numPr>
+        <w:rPr>
+          <w:rFonts w:asciiTheme="minorBidi" w:hAnsiTheme="minorBidi"/>
+        </w:rPr>
+      </w:pPr>
+      <w:r>
+        <w:rPr>
+          <w:rFonts w:asciiTheme="minorBidi" w:hAnsiTheme="minorBidi"/>
+        </w:rPr>
+        <w:t>Opening Weekend and Genre</w:t>
+      </w:r>
+    </w:p>
+    <w:p>
+      <w:pPr>
+        <w:pStyle w:val="ListParagraph"/>
+        <w:numPr>
+          <w:ilvl w:val="1"/>
+          <w:numId w:val="1"/>
+        </w:numPr>
+        <w:rPr>
+          <w:rFonts w:asciiTheme="minorBidi" w:hAnsiTheme="minorBidi"/>
+        </w:rPr>
+      </w:pPr>
+      <w:r>
+        <w:rPr>
+          <w:rFonts w:asciiTheme="minorBidi" w:hAnsiTheme="minorBidi"/>
+        </w:rPr>
+        <w:t>The strong correlation (r</w:t>
+      </w:r>
+      <w:r>
+        <w:rPr>
+          <w:rFonts w:asciiTheme="minorBidi" w:hAnsiTheme="minorBidi"/>
+        </w:rPr>
+        <w:t xml:space="preserve"> = .81) between a movie’s opening weekend and its total worldwide sales demonstrated the importance of a profitable opening </w:t>
+      </w:r>
+      <w:r>
+        <w:rPr>
+          <w:rFonts w:asciiTheme="minorBidi" w:hAnsiTheme="minorBidi"/>
+        </w:rPr>
+        <w:lastRenderedPageBreak/>
+        <w:t>weekend. At the same time, genres like Comedy, Action, Adventure, and Dark Comedy have higher profits. Movie execs should therefore leverage this information to focus on producing movies in these genres and ensure they market them in a way the secures successful opening weekends.</w:t>
+      </w:r>
+    </w:p>
+    <w:p>
+      <w:pPr>
+        <w:pStyle w:val="ListParagraph"/>
+        <w:numPr>
+          <w:ilvl w:val="0"/>
+          <w:numId w:val="1"/>
+        </w:numPr>
+        <w:rPr>
+          <w:rFonts w:asciiTheme="minorBidi" w:hAnsiTheme="minorBidi"/>
+        </w:rPr>
+      </w:pPr>
+      <w:r>
+        <w:rPr>
+          <w:rFonts w:asciiTheme="minorBidi" w:hAnsiTheme="minorBidi"/>
+        </w:rPr>
+        <w:t>Production Costs and Profitability Across Genres</w:t>
+      </w:r>
+    </w:p>
+    <w:p>
+      <w:pPr>
+        <w:pStyle w:val="ListParagraph"/>
+        <w:numPr>
+          <w:ilvl w:val="1"/>
+          <w:numId w:val="1"/>
+        </w:numPr>
+        <w:rPr>
+          <w:rFonts w:asciiTheme="minorBidi" w:hAnsiTheme="minorBidi"/>
+        </w:rPr>
+      </w:pPr>
+      <w:r>
+        <w:rPr>
+          <w:rFonts w:asciiTheme="minorBidi" w:hAnsiTheme="minorBidi"/>
+        </w:rPr>
+        <w:t xml:space="preserve">While higher production costs generally lead to higher worldwide sales, the </w:t>
+      </w:r>
+      <w:r>
+        <w:rPr>
+          <w:rFonts w:asciiTheme="minorBidi" w:hAnsiTheme="minorBidi"/>
+        </w:rPr>
+        <w:t>degree</w:t>
+      </w:r>
+      <w:r>
+        <w:rPr>
+          <w:rFonts w:asciiTheme="minorBidi" w:hAnsiTheme="minorBidi"/>
+        </w:rPr>
+        <w:t xml:space="preserve"> of this correlation </w:t>
+      </w:r>
+      <w:r>
+        <w:rPr>
+          <w:rFonts w:asciiTheme="minorBidi" w:hAnsiTheme="minorBidi"/>
+        </w:rPr>
+        <w:t>changes</w:t>
+      </w:r>
+      <w:r>
+        <w:rPr>
+          <w:rFonts w:asciiTheme="minorBidi" w:hAnsiTheme="minorBidi"/>
+        </w:rPr>
+        <w:t xml:space="preserve"> across genres. Action and Adventure genres, known for their </w:t>
+      </w:r>
+      <w:r>
+        <w:rPr>
+          <w:rFonts w:asciiTheme="minorBidi" w:hAnsiTheme="minorBidi"/>
+        </w:rPr>
+        <w:t>big</w:t>
+      </w:r>
+      <w:r>
+        <w:rPr>
+          <w:rFonts w:asciiTheme="minorBidi" w:hAnsiTheme="minorBidi"/>
+        </w:rPr>
+        <w:t xml:space="preserve"> production budgets, </w:t>
+      </w:r>
+      <w:r>
+        <w:rPr>
+          <w:rFonts w:asciiTheme="minorBidi" w:hAnsiTheme="minorBidi"/>
+        </w:rPr>
+        <w:t>show</w:t>
+      </w:r>
+      <w:r>
+        <w:rPr>
+          <w:rFonts w:asciiTheme="minorBidi" w:hAnsiTheme="minorBidi"/>
+        </w:rPr>
+        <w:t xml:space="preserve"> significant returns on investment. However, the moderate positive correlation (r = 0.55) suggests that production costs </w:t>
+      </w:r>
+      <w:r>
+        <w:rPr>
+          <w:rFonts w:asciiTheme="minorBidi" w:hAnsiTheme="minorBidi"/>
+        </w:rPr>
+        <w:t xml:space="preserve">are not the determining factor in </w:t>
+      </w:r>
+      <w:r>
+        <w:rPr>
+          <w:rFonts w:asciiTheme="minorBidi" w:hAnsiTheme="minorBidi"/>
+        </w:rPr>
+        <w:t>guarantee</w:t>
+      </w:r>
+      <w:r>
+        <w:rPr>
+          <w:rFonts w:asciiTheme="minorBidi" w:hAnsiTheme="minorBidi"/>
+        </w:rPr>
+        <w:t>ing a movie’s</w:t>
+      </w:r>
+      <w:r>
+        <w:rPr>
+          <w:rFonts w:asciiTheme="minorBidi" w:hAnsiTheme="minorBidi"/>
+        </w:rPr>
+        <w:t xml:space="preserve"> success</w:t>
+      </w:r>
+      <w:r>
+        <w:rPr>
+          <w:rFonts w:asciiTheme="minorBidi" w:hAnsiTheme="minorBidi"/>
+        </w:rPr>
+        <w:t>. G</w:t>
+      </w:r>
+      <w:r>
+        <w:rPr>
+          <w:rFonts w:asciiTheme="minorBidi" w:hAnsiTheme="minorBidi"/>
+        </w:rPr>
+        <w:t xml:space="preserve">enre-specific audience appeal and marketing strategies also play </w:t>
+      </w:r>
+      <w:r>
+        <w:rPr>
+          <w:rFonts w:asciiTheme="minorBidi" w:hAnsiTheme="minorBidi"/>
+        </w:rPr>
+        <w:t>critical</w:t>
+      </w:r>
+      <w:r>
+        <w:rPr>
+          <w:rFonts w:asciiTheme="minorBidi" w:hAnsiTheme="minorBidi"/>
+        </w:rPr>
+        <w:t xml:space="preserve"> roles. </w:t>
+      </w:r>
+      <w:r>
+        <w:rPr>
+          <w:rFonts w:asciiTheme="minorBidi" w:hAnsiTheme="minorBidi"/>
+        </w:rPr>
+        <w:t xml:space="preserve">For instance, they could leverage the data surrounding popular actors and strategically give certain actors certain roles to boost profits. </w:t>
+      </w:r>
+      <w:r>
+        <w:rPr>
+          <w:rFonts w:asciiTheme="minorBidi" w:hAnsiTheme="minorBidi"/>
+        </w:rPr>
+        <w:t xml:space="preserve">This insight prompts </w:t>
+      </w:r>
+      <w:r>
+        <w:rPr>
+          <w:rFonts w:asciiTheme="minorBidi" w:hAnsiTheme="minorBidi"/>
+        </w:rPr>
+        <w:t>movie execs</w:t>
+      </w:r>
+      <w:r>
+        <w:rPr>
+          <w:rFonts w:asciiTheme="minorBidi" w:hAnsiTheme="minorBidi"/>
+        </w:rPr>
+        <w:t xml:space="preserve"> to balance investment in production with genre-specific market research to </w:t>
+      </w:r>
+      <w:r>
+        <w:rPr>
+          <w:rFonts w:asciiTheme="minorBidi" w:hAnsiTheme="minorBidi"/>
+        </w:rPr>
+        <w:t>ensure</w:t>
+      </w:r>
+      <w:r>
+        <w:rPr>
+          <w:rFonts w:asciiTheme="minorBidi" w:hAnsiTheme="minorBidi"/>
+        </w:rPr>
+        <w:t xml:space="preserve"> profitability.</w:t>
+      </w:r>
+    </w:p>
+    <w:p>
+      <w:pPr>
+        <w:pStyle w:val="ListParagraph"/>
+        <w:numPr>
+          <w:ilvl w:val="0"/>
+          <w:numId w:val="1"/>
+        </w:numPr>
+        <w:rPr>
+          <w:rFonts w:asciiTheme="minorBidi" w:hAnsiTheme="minorBidi"/>
+        </w:rPr>
+      </w:pPr>
+      <w:r>
+        <w:rPr>
+          <w:rFonts w:asciiTheme="minorBidi" w:hAnsiTheme="minorBidi"/>
+        </w:rPr>
+        <w:t>MPAA Rating and Audience Engagement</w:t>
+      </w:r>
+    </w:p>
+    <w:p>
+      <w:pPr>
+        <w:pStyle w:val="ListParagraph"/>
+        <w:numPr>
+          <w:ilvl w:val="1"/>
+          <w:numId w:val="1"/>
+        </w:numPr>
+        <w:rPr>
+          <w:rFonts w:asciiTheme="minorBidi" w:hAnsiTheme="minorBidi"/>
+        </w:rPr>
+      </w:pPr>
+      <w:r>
+        <w:t xml:space="preserve">The significant influence of MPAA </w:t>
+      </w:r>
+      <w:r>
+        <w:t>R</w:t>
+      </w:r>
+      <w:r>
+        <w:t xml:space="preserve">ating on worldwide sales (p = 0.00234) </w:t>
+      </w:r>
+      <w:r>
+        <w:t>displays</w:t>
+      </w:r>
+      <w:r>
+        <w:t xml:space="preserve"> audience preferences and viewing demographics. G and PG-rated movies attract </w:t>
+      </w:r>
+      <w:r>
+        <w:t>wider</w:t>
+      </w:r>
+      <w:r>
+        <w:t xml:space="preserve"> audiences, including families and younger viewers, translating into higher ticket sales globally. This finding </w:t>
+      </w:r>
+      <w:r>
+        <w:t>stresses</w:t>
+      </w:r>
+      <w:r>
+        <w:t xml:space="preserve"> the importance of </w:t>
+      </w:r>
+      <w:r>
+        <w:t>matching</w:t>
+      </w:r>
+      <w:r>
+        <w:t xml:space="preserve"> content with audience expectations to maximize </w:t>
+      </w:r>
+      <w:r>
+        <w:t>revenue and reach</w:t>
+      </w:r>
+      <w:r>
+        <w:t>. Studios can leverage MPAA ratings as a strategic tool in content development and marketing, ensuring alignment with audience preferences to enhance commercial success.</w:t>
+      </w:r>
+    </w:p>
+    <w:p>
+      <w:pPr>
+        <w:rPr>
+          <w:rFonts w:asciiTheme="minorBidi" w:hAnsiTheme="minorBidi"/>
+          <w:b/>
+          <w:bCs/>
+          <w:sz w:val="28"/>
+          <w:szCs w:val="28"/>
+        </w:rPr>
+      </w:pPr>
+      <w:r>
+        <w:rPr>
+          <w:rFonts w:asciiTheme="minorBidi" w:hAnsiTheme="minorBidi"/>
+          <w:b/>
+          <w:bCs/>
+          <w:sz w:val="28"/>
+          <w:szCs w:val="28"/>
+        </w:rPr>
+        <w:t>Limitations</w:t>
+      </w:r>
+    </w:p>
+    <w:p>
+      <w:pPr>
+        <w:pStyle w:val="ListParagraph"/>
+        <w:numPr>
+          <w:ilvl w:val="0"/>
+          <w:numId w:val="3"/>
+        </w:numPr>
+        <w:rPr>
+          <w:rFonts w:asciiTheme="minorBidi" w:hAnsiTheme="minorBidi"/>
+        </w:rPr>
+      </w:pPr>
+    </w:p>
+    <w:p>
+      <w:pPr>
+        <w:rPr>
+          <w:rFonts w:asciiTheme="minorBidi" w:hAnsiTheme="minorBidi"/>
+          <w:b/>
+          <w:bCs/>
+          <w:sz w:val="28"/>
+          <w:szCs w:val="28"/>
+        </w:rPr>
+      </w:pPr>
+      <w:r>
+        <w:rPr>
+          <w:rFonts w:asciiTheme="minorBidi" w:hAnsiTheme="minorBidi"/>
+          <w:b/>
+          <w:bCs/>
+          <w:sz w:val="28"/>
+          <w:szCs w:val="28"/>
+        </w:rPr>
+        <w:t>Additional Analysis if we had more time</w:t>
+      </w:r>
+    </w:p>
+    <w:p>
+      <w:pPr>
+        <w:pStyle w:val="ListParagraph"/>
+        <w:numPr>
+          <w:ilvl w:val="0"/>
+          <w:numId w:val="1"/>
+        </w:numPr>
+        <w:rPr>
+          <w:rFonts w:asciiTheme="minorBidi" w:hAnsiTheme="minorBidi"/>
+        </w:rPr>
+      </w:pPr>
+      <w:r>
+        <w:rPr>
+          <w:rFonts w:asciiTheme="minorBidi" w:hAnsiTheme="minorBidi"/>
+        </w:rPr>
+        <w:t xml:space="preserve">While worldwide sales are a great indicator of a movie’s financial success, movie executives and the people who profit from the movie are more concerned with profit margin. Most of our analysis focuses on worldwide sales, but if we were interested in optimizing a movie’s return on investment, we could add more to our analysis by including more graphs that use profit margin as the independent variable instead of worldwide sales. </w:t>
+      </w:r>
+    </w:p>
+    <w:p>
+      <w:pPr>
+        <w:pStyle w:val="ListParagraph"/>
+        <w:numPr>
+          <w:ilvl w:val="0"/>
+          <w:numId w:val="1"/>
+        </w:numPr>
+        <w:rPr>
+          <w:rFonts w:asciiTheme="minorBidi" w:hAnsiTheme="minorBidi"/>
+          <w:b/>
+          <w:bCs/>
+        </w:rPr>
+      </w:pPr>
     </w:p>
     <w:sectPr>
       <w:pgSz w:w="12240" w:h="15840"/>
@@ -1955,11 +3897,124 @@
 </file>
 
 <file path=word/numbering.xml><?xml version="1.0" encoding="utf-8"?>
-<w:numbering xmlns:wpc="http://schemas.microsoft.com/office/word/2010/wordprocessingCanvas" xmlns:cx="http://schemas.microsoft.com/office/drawing/2014/chartex" xmlns:cx1="http://schemas.microsoft.com/office/drawing/2015/9/8/chartex" xmlns:cx2="http://schemas.microsoft.com/office/drawing/2015/10/21/chartex" xmlns:cx3="http://schemas.microsoft.com/office/drawing/2016/5/9/chartex" xmlns:cx4="http://schemas.microsoft.com/office/drawing/2016/5/10/chartex" xmlns:cx5="http://schemas.microsoft.com/office/drawing/2016/5/11/chartex" xmlns:cx6="http://schemas.microsoft.com/office/drawing/2016/5/12/chartex" xmlns:cx7="http://schemas.microsoft.com/office/drawing/2016/5/13/chartex" xmlns:cx8="http://schemas.microsoft.com/office/drawing/2016/5/14/chartex" xmlns:mc="http://schemas.openxmlformats.org/markup-compatibility/2006" xmlns:aink="http://schemas.microsoft.com/office/drawing/2016/ink" xmlns:am3d="http://schemas.microsoft.com/office/drawing/2017/model3d" xmlns:o="urn:schemas-microsoft-com:office:office" xmlns:oel="http://schemas.microsoft.com/office/2019/extlst" xmlns:r="http://schemas.openxmlformats.org/officeDocument/2006/relationships" xmlns:m="http://schemas.openxmlformats.org/officeDocument/2006/math" xmlns:v="urn:schemas-microsoft-com:vml" xmlns:wp14="http://schemas.microsoft.com/office/word/2010/wordprocessingDrawing" xmlns:wp="http://schemas.openxmlformats.org/drawingml/2006/wordprocessingDrawing" xmlns:w10="urn:schemas-microsoft-com:office:word" xmlns:w="http://schemas.openxmlformats.org/wordprocessingml/2006/main" xmlns:w14="http://schemas.microsoft.com/office/word/2010/wordml" xmlns:w15="http://schemas.microsoft.com/office/word/2012/wordml" xmlns:w16cex="http://schemas.microsoft.com/office/word/2018/wordml/cex" xmlns:w16cid="http://schemas.microsoft.com/office/word/2016/wordml/cid" xmlns:w16="http://schemas.microsoft.com/office/word/2018/wordml" xmlns:w16du="http://schemas.microsoft.com/office/word/2023/wordml/word16du" xmlns:w16sdtdh="http://schemas.microsoft.com/office/word/2020/wordml/sdtdatahash" xmlns:w16se="http://schemas.microsoft.com/office/word/2015/wordml/symex" xmlns:wpg="http://schemas.microsoft.com/office/word/2010/wordprocessingGroup" xmlns:wpi="http://schemas.microsoft.com/office/word/2010/wordprocessingInk" xmlns:wne="http://schemas.microsoft.com/office/word/2006/wordml" xmlns:wps="http://schemas.microsoft.com/office/word/2010/wordprocessingShape" mc:Ignorable="w14 w15 w16se w16cid w16 w16cex w16sdtdh w16du wp14">
+<w:numbering xmlns:wpc="http://schemas.microsoft.com/office/word/2010/wordprocessingCanvas" xmlns:cx="http://schemas.microsoft.com/office/drawing/2014/chartex" xmlns:cx1="http://schemas.microsoft.com/office/drawing/2015/9/8/chartex" xmlns:cx2="http://schemas.microsoft.com/office/drawing/2015/10/21/chartex" xmlns:cx3="http://schemas.microsoft.com/office/drawing/2016/5/9/chartex" xmlns:cx4="http://schemas.microsoft.com/office/drawing/2016/5/10/chartex" xmlns:cx5="http://schemas.microsoft.com/office/drawing/2016/5/11/chartex" xmlns:cx6="http://schemas.microsoft.com/office/drawing/2016/5/12/chartex" xmlns:cx7="http://schemas.microsoft.com/office/drawing/2016/5/13/chartex" xmlns:cx8="http://schemas.microsoft.com/office/drawing/2016/5/14/chartex" xmlns:mc="http://schemas.openxmlformats.org/markup-compatibility/2006" xmlns:aink="http://schemas.microsoft.com/office/drawing/2016/ink" xmlns:am3d="http://schemas.microsoft.com/office/drawing/2017/model3d" xmlns:o="urn:schemas-microsoft-com:office:office" xmlns:oel="http://schemas.microsoft.com/office/2019/extlst" xmlns:r="http://schemas.openxmlformats.org/officeDocument/2006/relationships" xmlns:m="http://schemas.openxmlformats.org/officeDocument/2006/math" xmlns:v="urn:schemas-microsoft-com:vml" xmlns:wp14="http://schemas.microsoft.com/office/word/2010/wordprocessingDrawing" xmlns:wp="http://schemas.openxmlformats.org/drawingml/2006/wordprocessingDrawing" xmlns:w10="urn:schemas-microsoft-com:office:word" xmlns:w="http://schemas.openxmlformats.org/wordprocessingml/2006/main" xmlns:w14="http://schemas.microsoft.com/office/word/2010/wordml" xmlns:w15="http://schemas.microsoft.com/office/word/2012/wordml" xmlns:w16cex="http://schemas.microsoft.com/office/word/2018/wordml/cex" xmlns:w16cid="http://schemas.microsoft.com/office/word/2016/wordml/cid" xmlns:w16="http://schemas.microsoft.com/office/word/2018/wordml" xmlns:w16sdtdh="http://schemas.microsoft.com/office/word/2020/wordml/sdtdatahash" xmlns:w16se="http://schemas.microsoft.com/office/word/2015/wordml/symex" xmlns:wpg="http://schemas.microsoft.com/office/word/2010/wordprocessingGroup" xmlns:wpi="http://schemas.microsoft.com/office/word/2010/wordprocessingInk" xmlns:wne="http://schemas.microsoft.com/office/word/2006/wordml" xmlns:wps="http://schemas.microsoft.com/office/word/2010/wordprocessingShape" mc:Ignorable="w14 w15 w16se w16cid w16 w16cex w16sdtdh wp14">
   <w:abstractNum w:abstractNumId="0" w15:restartNumberingAfterBreak="0">
     <w:nsid w:val="292413D1"/>
     <w:multiLevelType w:val="hybridMultilevel"/>
-    <w:tmpl w:val="350A49BE"/>
+    <w:tmpl w:val="932A3B4E"/>
+    <w:lvl w:ilvl="0" w:tplc="04090001">
+      <w:start w:val="1"/>
+      <w:numFmt w:val="bullet"/>
+      <w:lvlText w:val=""/>
+      <w:lvlJc w:val="left"/>
+      <w:pPr>
+        <w:ind w:left="360" w:hanging="360"/>
+      </w:pPr>
+      <w:rPr>
+        <w:rFonts w:ascii="Symbol" w:hAnsi="Symbol" w:hint="default"/>
+      </w:rPr>
+    </w:lvl>
+    <w:lvl w:ilvl="1" w:tplc="04090003">
+      <w:start w:val="1"/>
+      <w:numFmt w:val="bullet"/>
+      <w:lvlText w:val="o"/>
+      <w:lvlJc w:val="left"/>
+      <w:pPr>
+        <w:ind w:left="1080" w:hanging="360"/>
+      </w:pPr>
+      <w:rPr>
+        <w:rFonts w:ascii="Courier New" w:hAnsi="Courier New" w:cs="Courier New" w:hint="default"/>
+      </w:rPr>
+    </w:lvl>
+    <w:lvl w:ilvl="2" w:tplc="04090005" w:tentative="1">
+      <w:start w:val="1"/>
+      <w:numFmt w:val="bullet"/>
+      <w:lvlText w:val=""/>
+      <w:lvlJc w:val="left"/>
+      <w:pPr>
+        <w:ind w:left="1800" w:hanging="360"/>
+      </w:pPr>
+      <w:rPr>
+        <w:rFonts w:ascii="Wingdings" w:hAnsi="Wingdings" w:hint="default"/>
+      </w:rPr>
+    </w:lvl>
+    <w:lvl w:ilvl="3" w:tplc="04090001" w:tentative="1">
+      <w:start w:val="1"/>
+      <w:numFmt w:val="bullet"/>
+      <w:lvlText w:val=""/>
+      <w:lvlJc w:val="left"/>
+      <w:pPr>
+        <w:ind w:left="2520" w:hanging="360"/>
+      </w:pPr>
+      <w:rPr>
+        <w:rFonts w:ascii="Symbol" w:hAnsi="Symbol" w:hint="default"/>
+      </w:rPr>
+    </w:lvl>
+    <w:lvl w:ilvl="4" w:tplc="04090003" w:tentative="1">
+      <w:start w:val="1"/>
+      <w:numFmt w:val="bullet"/>
+      <w:lvlText w:val="o"/>
+      <w:lvlJc w:val="left"/>
+      <w:pPr>
+        <w:ind w:left="3240" w:hanging="360"/>
+      </w:pPr>
+      <w:rPr>
+        <w:rFonts w:ascii="Courier New" w:hAnsi="Courier New" w:cs="Courier New" w:hint="default"/>
+      </w:rPr>
+    </w:lvl>
+    <w:lvl w:ilvl="5" w:tplc="04090005" w:tentative="1">
+      <w:start w:val="1"/>
+      <w:numFmt w:val="bullet"/>
+      <w:lvlText w:val=""/>
+      <w:lvlJc w:val="left"/>
+      <w:pPr>
+        <w:ind w:left="3960" w:hanging="360"/>
+      </w:pPr>
+      <w:rPr>
+        <w:rFonts w:ascii="Wingdings" w:hAnsi="Wingdings" w:hint="default"/>
+      </w:rPr>
+    </w:lvl>
+    <w:lvl w:ilvl="6" w:tplc="04090001" w:tentative="1">
+      <w:start w:val="1"/>
+      <w:numFmt w:val="bullet"/>
+      <w:lvlText w:val=""/>
+      <w:lvlJc w:val="left"/>
+      <w:pPr>
+        <w:ind w:left="4680" w:hanging="360"/>
+      </w:pPr>
+      <w:rPr>
+        <w:rFonts w:ascii="Symbol" w:hAnsi="Symbol" w:hint="default"/>
+      </w:rPr>
+    </w:lvl>
+    <w:lvl w:ilvl="7" w:tplc="04090003" w:tentative="1">
+      <w:start w:val="1"/>
+      <w:numFmt w:val="bullet"/>
+      <w:lvlText w:val="o"/>
+      <w:lvlJc w:val="left"/>
+      <w:pPr>
+        <w:ind w:left="5400" w:hanging="360"/>
+      </w:pPr>
+      <w:rPr>
+        <w:rFonts w:ascii="Courier New" w:hAnsi="Courier New" w:cs="Courier New" w:hint="default"/>
+      </w:rPr>
+    </w:lvl>
+    <w:lvl w:ilvl="8" w:tplc="04090005" w:tentative="1">
+      <w:start w:val="1"/>
+      <w:numFmt w:val="bullet"/>
+      <w:lvlText w:val=""/>
+      <w:lvlJc w:val="left"/>
+      <w:pPr>
+        <w:ind w:left="6120" w:hanging="360"/>
+      </w:pPr>
+      <w:rPr>
+        <w:rFonts w:ascii="Wingdings" w:hAnsi="Wingdings" w:hint="default"/>
+      </w:rPr>
+    </w:lvl>
+  </w:abstractNum>
+  <w:abstractNum w:abstractNumId="1" w15:restartNumberingAfterBreak="0">
+    <w:nsid w:val="4A945EBB"/>
+    <w:multiLevelType w:val="hybridMultilevel"/>
+    <w:tmpl w:val="E3860B76"/>
     <w:lvl w:ilvl="0" w:tplc="04090001">
       <w:start w:val="1"/>
       <w:numFmt w:val="bullet"/>
@@ -2069,14 +4124,133 @@
       </w:rPr>
     </w:lvl>
   </w:abstractNum>
+  <w:abstractNum w:abstractNumId="2" w15:restartNumberingAfterBreak="0">
+    <w:nsid w:val="6C9B3514"/>
+    <w:multiLevelType w:val="hybridMultilevel"/>
+    <w:tmpl w:val="FC6091BC"/>
+    <w:lvl w:ilvl="0" w:tplc="04090001">
+      <w:start w:val="1"/>
+      <w:numFmt w:val="bullet"/>
+      <w:lvlText w:val=""/>
+      <w:lvlJc w:val="left"/>
+      <w:pPr>
+        <w:ind w:left="360" w:hanging="360"/>
+      </w:pPr>
+      <w:rPr>
+        <w:rFonts w:ascii="Symbol" w:hAnsi="Symbol" w:hint="default"/>
+      </w:rPr>
+    </w:lvl>
+    <w:lvl w:ilvl="1" w:tplc="04090003" w:tentative="1">
+      <w:start w:val="1"/>
+      <w:numFmt w:val="bullet"/>
+      <w:lvlText w:val="o"/>
+      <w:lvlJc w:val="left"/>
+      <w:pPr>
+        <w:ind w:left="1080" w:hanging="360"/>
+      </w:pPr>
+      <w:rPr>
+        <w:rFonts w:ascii="Courier New" w:hAnsi="Courier New" w:cs="Courier New" w:hint="default"/>
+      </w:rPr>
+    </w:lvl>
+    <w:lvl w:ilvl="2" w:tplc="04090005" w:tentative="1">
+      <w:start w:val="1"/>
+      <w:numFmt w:val="bullet"/>
+      <w:lvlText w:val=""/>
+      <w:lvlJc w:val="left"/>
+      <w:pPr>
+        <w:ind w:left="1800" w:hanging="360"/>
+      </w:pPr>
+      <w:rPr>
+        <w:rFonts w:ascii="Wingdings" w:hAnsi="Wingdings" w:hint="default"/>
+      </w:rPr>
+    </w:lvl>
+    <w:lvl w:ilvl="3" w:tplc="04090001" w:tentative="1">
+      <w:start w:val="1"/>
+      <w:numFmt w:val="bullet"/>
+      <w:lvlText w:val=""/>
+      <w:lvlJc w:val="left"/>
+      <w:pPr>
+        <w:ind w:left="2520" w:hanging="360"/>
+      </w:pPr>
+      <w:rPr>
+        <w:rFonts w:ascii="Symbol" w:hAnsi="Symbol" w:hint="default"/>
+      </w:rPr>
+    </w:lvl>
+    <w:lvl w:ilvl="4" w:tplc="04090003" w:tentative="1">
+      <w:start w:val="1"/>
+      <w:numFmt w:val="bullet"/>
+      <w:lvlText w:val="o"/>
+      <w:lvlJc w:val="left"/>
+      <w:pPr>
+        <w:ind w:left="3240" w:hanging="360"/>
+      </w:pPr>
+      <w:rPr>
+        <w:rFonts w:ascii="Courier New" w:hAnsi="Courier New" w:cs="Courier New" w:hint="default"/>
+      </w:rPr>
+    </w:lvl>
+    <w:lvl w:ilvl="5" w:tplc="04090005" w:tentative="1">
+      <w:start w:val="1"/>
+      <w:numFmt w:val="bullet"/>
+      <w:lvlText w:val=""/>
+      <w:lvlJc w:val="left"/>
+      <w:pPr>
+        <w:ind w:left="3960" w:hanging="360"/>
+      </w:pPr>
+      <w:rPr>
+        <w:rFonts w:ascii="Wingdings" w:hAnsi="Wingdings" w:hint="default"/>
+      </w:rPr>
+    </w:lvl>
+    <w:lvl w:ilvl="6" w:tplc="04090001" w:tentative="1">
+      <w:start w:val="1"/>
+      <w:numFmt w:val="bullet"/>
+      <w:lvlText w:val=""/>
+      <w:lvlJc w:val="left"/>
+      <w:pPr>
+        <w:ind w:left="4680" w:hanging="360"/>
+      </w:pPr>
+      <w:rPr>
+        <w:rFonts w:ascii="Symbol" w:hAnsi="Symbol" w:hint="default"/>
+      </w:rPr>
+    </w:lvl>
+    <w:lvl w:ilvl="7" w:tplc="04090003" w:tentative="1">
+      <w:start w:val="1"/>
+      <w:numFmt w:val="bullet"/>
+      <w:lvlText w:val="o"/>
+      <w:lvlJc w:val="left"/>
+      <w:pPr>
+        <w:ind w:left="5400" w:hanging="360"/>
+      </w:pPr>
+      <w:rPr>
+        <w:rFonts w:ascii="Courier New" w:hAnsi="Courier New" w:cs="Courier New" w:hint="default"/>
+      </w:rPr>
+    </w:lvl>
+    <w:lvl w:ilvl="8" w:tplc="04090005" w:tentative="1">
+      <w:start w:val="1"/>
+      <w:numFmt w:val="bullet"/>
+      <w:lvlText w:val=""/>
+      <w:lvlJc w:val="left"/>
+      <w:pPr>
+        <w:ind w:left="6120" w:hanging="360"/>
+      </w:pPr>
+      <w:rPr>
+        <w:rFonts w:ascii="Wingdings" w:hAnsi="Wingdings" w:hint="default"/>
+      </w:rPr>
+    </w:lvl>
+  </w:abstractNum>
   <w:num w:numId="1" w16cid:durableId="1398362067">
     <w:abstractNumId w:val="0"/>
+  </w:num>
+  <w:num w:numId="2" w16cid:durableId="1841695756">
+    <w:abstractNumId w:val="2"/>
+  </w:num>
+  <w:num w:numId="3" w16cid:durableId="75519073">
+    <w:abstractNumId w:val="1"/>
   </w:num>
 </w:numbering>
 </file>
 
 <file path=word/styles.xml><?xml version="1.0" encoding="utf-8"?>
-<w:styles xmlns:mc="http://schemas.openxmlformats.org/markup-compatibility/2006" xmlns:r="http://schemas.openxmlformats.org/officeDocument/2006/relationships" xmlns:w="http://schemas.openxmlformats.org/wordprocessingml/2006/main" xmlns:w14="http://schemas.microsoft.com/office/word/2010/wordml" xmlns:w15="http://schemas.microsoft.com/office/word/2012/wordml" xmlns:w16cex="http://schemas.microsoft.com/office/word/2018/wordml/cex" xmlns:w16cid="http://schemas.microsoft.com/office/word/2016/wordml/cid" xmlns:w16="http://schemas.microsoft.com/office/word/2018/wordml" xmlns:w16du="http://schemas.microsoft.com/office/word/2023/wordml/word16du" xmlns:w16sdtdh="http://schemas.microsoft.com/office/word/2020/wordml/sdtdatahash" xmlns:w16se="http://schemas.microsoft.com/office/word/2015/wordml/symex" mc:Ignorable="w14 w15 w16se w16cid w16 w16cex w16sdtdh w16du">
+<w:styles xmlns:mc="http://schemas.openxmlformats.org/markup-compatibility/2006" xmlns:r="http://schemas.openxmlformats.org/officeDocument/2006/relationships" xmlns:w="http://schemas.openxmlformats.org/wordprocessingml/2006/main" xmlns:w14="http://schemas.microsoft.com/office/word/2010/wordml" xmlns:w15="http://schemas.microsoft.com/office/word/2012/wordml" xmlns:w16cex="http://schemas.microsoft.com/office/word/2018/wordml/cex" xmlns:w16cid="http://schemas.microsoft.com/office/word/2016/wordml/cid" xmlns:w16="http://schemas.microsoft.com/office/word/2018/wordml" xmlns:w16sdtdh="http://schemas.microsoft.com/office/word/2020/wordml/sdtdatahash" xmlns:w16se="http://schemas.microsoft.com/office/word/2015/wordml/symex" mc:Ignorable="w14 w15 w16se w16cid w16 w16cex w16sdtdh">
   <w:docDefaults>
     <w:rPrDefault>
       <w:rPr>
@@ -2993,6 +5167,29 @@
       <w:spacing w:val="5"/>
     </w:rPr>
   </w:style>
+  <w:style w:type="character" w:styleId="Hyperlink">
+    <w:name w:val="Hyperlink"/>
+    <w:basedOn w:val="DefaultParagraphFont"/>
+    <w:uiPriority w:val="99"/>
+    <w:unhideWhenUsed/>
+    <w:rsid w:val="00F018CF"/>
+    <w:rPr>
+      <w:color w:val="467886" w:themeColor="hyperlink"/>
+      <w:u w:val="single"/>
+    </w:rPr>
+  </w:style>
+  <w:style w:type="character" w:styleId="UnresolvedMention">
+    <w:name w:val="Unresolved Mention"/>
+    <w:basedOn w:val="DefaultParagraphFont"/>
+    <w:uiPriority w:val="99"/>
+    <w:semiHidden/>
+    <w:unhideWhenUsed/>
+    <w:rsid w:val="00F018CF"/>
+    <w:rPr>
+      <w:color w:val="605E5C"/>
+      <w:shd w:val="clear" w:color="auto" w:fill="E1DFDD"/>
+    </w:rPr>
+  </w:style>
 </w:styles>
 </file>
 

</xml_diff>

<commit_message>
Added limitations and additional analysis pieces
</commit_message>
<xml_diff>
--- a/Project1_Analysis.docx
+++ b/Project1_Analysis.docx
@@ -204,15 +204,7 @@
           <w:color w:val="000000" w:themeColor="text1"/>
           <w:kern w:val="0"/>
         </w:rPr>
-        <w:t>We chose to do our project on the movie industry because we were all interested in it.</w:t>
-      </w:r>
-      <w:r>
-        <w:rPr>
-          <w:rFonts w:asciiTheme="minorBidi" w:hAnsiTheme="minorBidi"/>
-          <w:color w:val="000000" w:themeColor="text1"/>
-          <w:kern w:val="0"/>
-        </w:rPr>
-        <w:t xml:space="preserve"> Our group leveraged the class activities we’ve learned so far to complete the process—from importing the csv files to cleaning the data to completing the analysis and visualizations. We imported the following libraries for completing the code: matplotlib, </w:t>
+        <w:t xml:space="preserve">We chose to do our project on the movie industry because we were all interested in it. Our group leveraged the class activities we’ve learned so far to complete the process—from importing the csv files to cleaning the data to completing the analysis and visualizations. We imported the following libraries for completing the code: matplotlib, </w:t>
       </w:r>
       <w:proofErr w:type="spellStart"/>
       <w:r>
@@ -745,23 +737,7 @@
           <w:color w:val="000000" w:themeColor="text1"/>
           <w:kern w:val="0"/>
         </w:rPr>
-        <w:t>T</w:t>
-      </w:r>
-      <w:r>
-        <w:rPr>
-          <w:rFonts w:asciiTheme="minorBidi" w:hAnsiTheme="minorBidi"/>
-          <w:color w:val="000000" w:themeColor="text1"/>
-          <w:kern w:val="0"/>
-        </w:rPr>
-        <w:t>here is a strong correlation between a movie’s opening weekend sales and its overall worldwide sales</w:t>
-      </w:r>
-      <w:r>
-        <w:rPr>
-          <w:rFonts w:asciiTheme="minorBidi" w:hAnsiTheme="minorBidi"/>
-          <w:color w:val="000000" w:themeColor="text1"/>
-          <w:kern w:val="0"/>
-        </w:rPr>
-        <w:t xml:space="preserve"> (Null: There is no correlation between a movie’s opening weekend sales and its overall worldwide sales).</w:t>
+        <w:t>There is a strong correlation between a movie’s opening weekend sales and its overall worldwide sales (Null: There is no correlation between a movie’s opening weekend sales and its overall worldwide sales).</w:t>
       </w:r>
     </w:p>
     <w:p>
@@ -823,31 +799,7 @@
           <w:color w:val="000000" w:themeColor="text1"/>
           <w:kern w:val="0"/>
         </w:rPr>
-        <w:t>MPAA Rating significantly impacts worldwide sales</w:t>
-      </w:r>
-      <w:r>
-        <w:rPr>
-          <w:rFonts w:asciiTheme="minorBidi" w:hAnsiTheme="minorBidi"/>
-          <w:color w:val="000000" w:themeColor="text1"/>
-          <w:kern w:val="0"/>
-        </w:rPr>
-        <w:t xml:space="preserve"> (Null: T</w:t>
-      </w:r>
-      <w:r>
-        <w:rPr>
-          <w:rFonts w:asciiTheme="minorBidi" w:hAnsiTheme="minorBidi"/>
-          <w:color w:val="000000" w:themeColor="text1"/>
-          <w:kern w:val="0"/>
-        </w:rPr>
-        <w:t>here is no difference in worldwide sales when it comes to a movie’s MPAA Rating</w:t>
-      </w:r>
-      <w:r>
-        <w:rPr>
-          <w:rFonts w:asciiTheme="minorBidi" w:hAnsiTheme="minorBidi"/>
-          <w:color w:val="000000" w:themeColor="text1"/>
-          <w:kern w:val="0"/>
-        </w:rPr>
-        <w:t>).</w:t>
+        <w:t>MPAA Rating significantly impacts worldwide sales (Null: There is no difference in worldwide sales when it comes to a movie’s MPAA Rating).</w:t>
       </w:r>
     </w:p>
     <w:p>
@@ -1674,49 +1626,7 @@
         <w:rPr>
           <w:rFonts w:asciiTheme="minorBidi" w:hAnsiTheme="minorBidi"/>
         </w:rPr>
-        <w:t>T</w:t>
-      </w:r>
-      <w:r>
-        <w:rPr>
-          <w:rFonts w:asciiTheme="minorBidi" w:hAnsiTheme="minorBidi"/>
-        </w:rPr>
-        <w:t xml:space="preserve">he f-statistic measures the ratio of the variance explained by the model to the unexplained variance. We referenced an F distribution critical values chart to find that our critical value for the F-statistic is </w:t>
-      </w:r>
-      <w:r>
-        <w:rPr>
-          <w:rFonts w:asciiTheme="minorBidi" w:hAnsiTheme="minorBidi"/>
-        </w:rPr>
-        <w:t>1.938</w:t>
-      </w:r>
-      <w:r>
-        <w:rPr>
-          <w:rFonts w:asciiTheme="minorBidi" w:hAnsiTheme="minorBidi"/>
-        </w:rPr>
-        <w:t xml:space="preserve"> (we had </w:t>
-      </w:r>
-      <w:r>
-        <w:rPr>
-          <w:rFonts w:asciiTheme="minorBidi" w:hAnsiTheme="minorBidi"/>
-        </w:rPr>
-        <w:t>9</w:t>
-      </w:r>
-      <w:r>
-        <w:rPr>
-          <w:rFonts w:asciiTheme="minorBidi" w:hAnsiTheme="minorBidi"/>
-        </w:rPr>
-        <w:t xml:space="preserve"> groups and 460 observations). An F-statistic value of 4.89 in this instance suggests that the</w:t>
-      </w:r>
-      <w:r>
-        <w:rPr>
-          <w:rFonts w:asciiTheme="minorBidi" w:hAnsiTheme="minorBidi"/>
-        </w:rPr>
-        <w:t xml:space="preserve"> genre of a movie</w:t>
-      </w:r>
-      <w:r>
-        <w:rPr>
-          <w:rFonts w:asciiTheme="minorBidi" w:hAnsiTheme="minorBidi"/>
-        </w:rPr>
-        <w:t xml:space="preserve"> explains a meaningful portion of the variance in worldwide sales. </w:t>
+        <w:t xml:space="preserve">The f-statistic measures the ratio of the variance explained by the model to the unexplained variance. We referenced an F distribution critical values chart to find that our critical value for the F-statistic is 1.938 (we had 9 groups and 460 observations). An F-statistic value of 4.89 in this instance suggests that the genre of a movie explains a meaningful portion of the variance in worldwide sales. </w:t>
       </w:r>
       <w:r>
         <w:rPr>
@@ -2261,23 +2171,7 @@
           <w:color w:val="000000" w:themeColor="text1"/>
           <w:kern w:val="0"/>
         </w:rPr>
-        <w:t xml:space="preserve"> Our null hypothesis is that s</w:t>
-      </w:r>
-      <w:r>
-        <w:rPr>
-          <w:rFonts w:asciiTheme="minorBidi" w:hAnsiTheme="minorBidi"/>
-          <w:color w:val="000000" w:themeColor="text1"/>
-          <w:kern w:val="0"/>
-        </w:rPr>
-        <w:t>ummer movies do not have higher opening weekend sales compared to non-summer movies</w:t>
-      </w:r>
-      <w:r>
-        <w:rPr>
-          <w:rFonts w:asciiTheme="minorBidi" w:hAnsiTheme="minorBidi"/>
-          <w:color w:val="000000" w:themeColor="text1"/>
-          <w:kern w:val="0"/>
-        </w:rPr>
-        <w:t>.</w:t>
+        <w:t xml:space="preserve"> Our null hypothesis is that summer movies do not have higher opening weekend sales compared to non-summer movies.</w:t>
       </w:r>
     </w:p>
     <w:p>
@@ -2471,39 +2365,7 @@
           <w:color w:val="000000" w:themeColor="text1"/>
           <w:kern w:val="0"/>
         </w:rPr>
-        <w:t>w</w:t>
-      </w:r>
-      <w:r>
-        <w:rPr>
-          <w:rFonts w:asciiTheme="minorBidi" w:hAnsiTheme="minorBidi"/>
-          <w:color w:val="000000" w:themeColor="text1"/>
-          <w:kern w:val="0"/>
-        </w:rPr>
-        <w:t xml:space="preserve">e </w:t>
-      </w:r>
-      <w:r>
-        <w:rPr>
-          <w:rFonts w:asciiTheme="minorBidi" w:hAnsiTheme="minorBidi"/>
-          <w:color w:val="000000" w:themeColor="text1"/>
-          <w:kern w:val="0"/>
-        </w:rPr>
-        <w:t xml:space="preserve">also </w:t>
-      </w:r>
-      <w:r>
-        <w:rPr>
-          <w:rFonts w:asciiTheme="minorBidi" w:hAnsiTheme="minorBidi"/>
-          <w:color w:val="000000" w:themeColor="text1"/>
-          <w:kern w:val="0"/>
-        </w:rPr>
-        <w:t xml:space="preserve">conducted an independent t-test. </w:t>
-      </w:r>
-      <w:r>
-        <w:rPr>
-          <w:rFonts w:asciiTheme="minorBidi" w:hAnsiTheme="minorBidi"/>
-          <w:color w:val="000000" w:themeColor="text1"/>
-          <w:kern w:val="0"/>
-        </w:rPr>
-        <w:t>T</w:t>
+        <w:t>we also conducted an independent t-test. T</w:t>
       </w:r>
       <w:r>
         <w:rPr>
@@ -2929,19 +2791,7 @@
         <w:rPr>
           <w:rFonts w:asciiTheme="minorBidi" w:hAnsiTheme="minorBidi"/>
         </w:rPr>
-        <w:t xml:space="preserve">We </w:t>
-      </w:r>
-      <w:r>
-        <w:rPr>
-          <w:rFonts w:asciiTheme="minorBidi" w:hAnsiTheme="minorBidi"/>
-        </w:rPr>
-        <w:t xml:space="preserve">also </w:t>
-      </w:r>
-      <w:r>
-        <w:rPr>
-          <w:rFonts w:asciiTheme="minorBidi" w:hAnsiTheme="minorBidi"/>
-        </w:rPr>
-        <w:t xml:space="preserve">conducted an ANOVA test. </w:t>
+        <w:t xml:space="preserve">We also conducted an ANOVA test. </w:t>
       </w:r>
       <w:r>
         <w:rPr>
@@ -3761,43 +3611,7 @@
         </w:rPr>
       </w:pPr>
       <w:r>
-        <w:t xml:space="preserve">The significant influence of MPAA </w:t>
-      </w:r>
-      <w:r>
-        <w:t>R</w:t>
-      </w:r>
-      <w:r>
-        <w:t xml:space="preserve">ating on worldwide sales (p = 0.00234) </w:t>
-      </w:r>
-      <w:r>
-        <w:t>displays</w:t>
-      </w:r>
-      <w:r>
-        <w:t xml:space="preserve"> audience preferences and viewing demographics. G and PG-rated movies attract </w:t>
-      </w:r>
-      <w:r>
-        <w:t>wider</w:t>
-      </w:r>
-      <w:r>
-        <w:t xml:space="preserve"> audiences, including families and younger viewers, translating into higher ticket sales globally. This finding </w:t>
-      </w:r>
-      <w:r>
-        <w:t>stresses</w:t>
-      </w:r>
-      <w:r>
-        <w:t xml:space="preserve"> the importance of </w:t>
-      </w:r>
-      <w:r>
-        <w:t>matching</w:t>
-      </w:r>
-      <w:r>
-        <w:t xml:space="preserve"> content with audience expectations to maximize </w:t>
-      </w:r>
-      <w:r>
-        <w:t>revenue and reach</w:t>
-      </w:r>
-      <w:r>
-        <w:t>. Studios can leverage MPAA ratings as a strategic tool in content development and marketing, ensuring alignment with audience preferences to enhance commercial success.</w:t>
+        <w:t>The significant influence of MPAA Rating on worldwide sales (p = 0.00234) displays audience preferences and viewing demographics. G and PG-rated movies attract wider audiences, including families and younger viewers, translating into higher ticket sales globally. This finding stresses the importance of matching content with audience expectations to maximize revenue and reach. Studios can leverage MPAA ratings as a strategic tool in content development and marketing, ensuring alignment with audience preferences to enhance commercial success.</w:t>
       </w:r>
     </w:p>
     <w:p>
@@ -3832,6 +3646,54 @@
           <w:rFonts w:asciiTheme="minorBidi" w:hAnsiTheme="minorBidi"/>
         </w:rPr>
       </w:pPr>
+      <w:r>
+        <w:rPr>
+          <w:rFonts w:asciiTheme="minorBidi" w:hAnsiTheme="minorBidi"/>
+        </w:rPr>
+        <w:t>Our final movie_clean.csv dataset contained 460 data points. Working with a larger dataset would give us more insight into a wider variety of movies.</w:t>
+      </w:r>
+    </w:p>
+    <w:p>
+      <w:pPr>
+        <w:pStyle w:val="ListParagraph"/>
+        <w:numPr>
+          <w:ilvl w:val="0"/>
+          <w:numId w:val="3"/>
+        </w:numPr>
+        <w:rPr>
+          <w:rFonts w:asciiTheme="minorBidi" w:hAnsiTheme="minorBidi"/>
+        </w:rPr>
+      </w:pPr>
+      <w:r>
+        <w:rPr>
+          <w:rFonts w:asciiTheme="minorBidi" w:hAnsiTheme="minorBidi"/>
+        </w:rPr>
+        <w:t xml:space="preserve">Our initial datasets limited our scope of what movies we considered in our analysis as well. Starting with the top 500 movies by production budget only gave us insight into the big-time movies. What about the market behavior pertaining to smaller indie films? Also, looking at IMDB’s dataset limited us to one type of rating. What about other types of ratings like Rotten Tomatoes? </w:t>
+      </w:r>
+    </w:p>
+    <w:p>
+      <w:pPr>
+        <w:pStyle w:val="ListParagraph"/>
+        <w:numPr>
+          <w:ilvl w:val="0"/>
+          <w:numId w:val="3"/>
+        </w:numPr>
+        <w:rPr>
+          <w:rFonts w:asciiTheme="minorBidi" w:hAnsiTheme="minorBidi"/>
+        </w:rPr>
+      </w:pPr>
+      <w:r>
+        <w:rPr>
+          <w:rFonts w:asciiTheme="minorBidi" w:hAnsiTheme="minorBidi"/>
+        </w:rPr>
+        <w:t>The datasets did not offer breakdowns of worldwide sales and production cost. Better understanding the sources of revenue and where the production budget dollars were going could have deepened our analysis.</w:t>
+      </w:r>
+      <w:r>
+        <w:rPr>
+          <w:rFonts w:asciiTheme="minorBidi" w:hAnsiTheme="minorBidi"/>
+        </w:rPr>
+        <w:t xml:space="preserve"> </w:t>
+      </w:r>
     </w:p>
     <w:p>
       <w:pPr>
@@ -3869,6 +3731,7 @@
         <w:rPr>
           <w:rFonts w:asciiTheme="minorBidi" w:hAnsiTheme="minorBidi"/>
         </w:rPr>
+        <w:lastRenderedPageBreak/>
         <w:t xml:space="preserve">While worldwide sales are a great indicator of a movie’s financial success, movie executives and the people who profit from the movie are more concerned with profit margin. Most of our analysis focuses on worldwide sales, but if we were interested in optimizing a movie’s return on investment, we could add more to our analysis by including more graphs that use profit margin as the independent variable instead of worldwide sales. </w:t>
       </w:r>
     </w:p>
@@ -3885,6 +3748,38 @@
           <w:bCs/>
         </w:rPr>
       </w:pPr>
+      <w:r>
+        <w:rPr>
+          <w:rFonts w:asciiTheme="minorBidi" w:hAnsiTheme="minorBidi"/>
+        </w:rPr>
+        <w:t>We would be interested in examining performance broken down by location. It would be useful to better understanding market dynamics by continent or country. The success of a movie in one country may not always translate to success in other countries.</w:t>
+      </w:r>
+    </w:p>
+    <w:p>
+      <w:pPr>
+        <w:pStyle w:val="ListParagraph"/>
+        <w:numPr>
+          <w:ilvl w:val="0"/>
+          <w:numId w:val="1"/>
+        </w:numPr>
+        <w:rPr>
+          <w:rFonts w:asciiTheme="minorBidi" w:hAnsiTheme="minorBidi"/>
+          <w:b/>
+          <w:bCs/>
+        </w:rPr>
+      </w:pPr>
+      <w:r>
+        <w:rPr>
+          <w:rFonts w:asciiTheme="minorBidi" w:hAnsiTheme="minorBidi"/>
+        </w:rPr>
+        <w:t>Given we live in a streaming-centered world, it would be</w:t>
+      </w:r>
+      <w:r>
+        <w:rPr>
+          <w:rFonts w:asciiTheme="minorBidi" w:hAnsiTheme="minorBidi"/>
+        </w:rPr>
+        <w:t>nefit us to understand a movie’s performance on streaming services. We could answer the question of which movies or genres get the highest number of streams and ratings on services like Netflix, Hulu, Max, etc. This would help us better understand the movie industry’s economic and societal footprint.</w:t>
+      </w:r>
     </w:p>
     <w:sectPr>
       <w:pgSz w:w="12240" w:h="15840"/>

</xml_diff>

<commit_message>
Updated Analysis and README
</commit_message>
<xml_diff>
--- a/Project1_Analysis.docx
+++ b/Project1_Analysis.docx
@@ -1626,7 +1626,19 @@
         <w:rPr>
           <w:rFonts w:asciiTheme="minorBidi" w:hAnsiTheme="minorBidi"/>
         </w:rPr>
-        <w:t xml:space="preserve">The f-statistic measures the ratio of the variance explained by the model to the unexplained variance. We referenced an F distribution critical values chart to find that our critical value for the F-statistic is 1.938 (we had 9 groups and 460 observations). An F-statistic value of 4.89 in this instance suggests that the genre of a movie explains a meaningful portion of the variance in worldwide sales. </w:t>
+        <w:t xml:space="preserve">The f-statistic measures the ratio of the variance explained by the model to the unexplained variance. We referenced an F distribution critical values chart to find that our critical value for the F-statistic is 1.938 (we had 9 groups and 460 observations). An F-statistic value of </w:t>
+      </w:r>
+      <w:r>
+        <w:rPr>
+          <w:rFonts w:asciiTheme="minorBidi" w:hAnsiTheme="minorBidi"/>
+        </w:rPr>
+        <w:t>2.75</w:t>
+      </w:r>
+      <w:r>
+        <w:rPr>
+          <w:rFonts w:asciiTheme="minorBidi" w:hAnsiTheme="minorBidi"/>
+        </w:rPr>
+        <w:t xml:space="preserve"> in this instance suggests that the genre of a movie explains a meaningful portion of the variance in worldwide sales. </w:t>
       </w:r>
       <w:r>
         <w:rPr>
@@ -2214,7 +2226,7 @@
         </w:rPr>
         <w:lastRenderedPageBreak/>
         <w:drawing>
-          <wp:inline distT="0" distB="0" distL="0" distR="0" wp14:anchorId="69DC596C" wp14:editId="48698A47">
+          <wp:inline distT="0" distB="0" distL="0" distR="0" wp14:anchorId="69DC596C" wp14:editId="34BF1FE7">
             <wp:extent cx="5842000" cy="4381500"/>
             <wp:effectExtent l="0" t="0" r="0" b="0"/>
             <wp:docPr id="892183080" name="Picture 3" descr="A graph of a number of different seasons&#10;&#10;Description automatically generated with medium confidence"/>
@@ -2243,7 +2255,7 @@
                   <pic:spPr>
                     <a:xfrm>
                       <a:off x="0" y="0"/>
-                      <a:ext cx="5842000" cy="4381500"/>
+                      <a:ext cx="5884880" cy="4413660"/>
                     </a:xfrm>
                     <a:prstGeom prst="rect">
                       <a:avLst/>
@@ -2354,6 +2366,168 @@
       <w:r>
         <w:rPr>
           <w:rFonts w:asciiTheme="minorBidi" w:hAnsiTheme="minorBidi"/>
+          <w:noProof/>
+          <w:color w:val="000000" w:themeColor="text1"/>
+          <w:kern w:val="0"/>
+        </w:rPr>
+        <w:drawing>
+          <wp:inline distT="0" distB="0" distL="0" distR="0" wp14:anchorId="79CAFC51" wp14:editId="67A7EA82">
+            <wp:extent cx="5943600" cy="1107440"/>
+            <wp:effectExtent l="0" t="0" r="0" b="0"/>
+            <wp:docPr id="674761038" name="Picture 1" descr="A screenshot of a data&#10;&#10;Description automatically generated"/>
+            <wp:cNvGraphicFramePr>
+              <a:graphicFrameLocks xmlns:a="http://schemas.openxmlformats.org/drawingml/2006/main" noChangeAspect="1"/>
+            </wp:cNvGraphicFramePr>
+            <a:graphic xmlns:a="http://schemas.openxmlformats.org/drawingml/2006/main">
+              <a:graphicData uri="http://schemas.openxmlformats.org/drawingml/2006/picture">
+                <pic:pic xmlns:pic="http://schemas.openxmlformats.org/drawingml/2006/picture">
+                  <pic:nvPicPr>
+                    <pic:cNvPr id="674761038" name="Picture 1" descr="A screenshot of a data&#10;&#10;Description automatically generated"/>
+                    <pic:cNvPicPr/>
+                  </pic:nvPicPr>
+                  <pic:blipFill>
+                    <a:blip r:embed="rId11">
+                      <a:extLst>
+                        <a:ext uri="{28A0092B-C50C-407E-A947-70E740481C1C}">
+                          <a14:useLocalDpi xmlns:a14="http://schemas.microsoft.com/office/drawing/2010/main" val="0"/>
+                        </a:ext>
+                      </a:extLst>
+                    </a:blip>
+                    <a:stretch>
+                      <a:fillRect/>
+                    </a:stretch>
+                  </pic:blipFill>
+                  <pic:spPr>
+                    <a:xfrm>
+                      <a:off x="0" y="0"/>
+                      <a:ext cx="5943600" cy="1107440"/>
+                    </a:xfrm>
+                    <a:prstGeom prst="rect">
+                      <a:avLst/>
+                    </a:prstGeom>
+                  </pic:spPr>
+                </pic:pic>
+              </a:graphicData>
+            </a:graphic>
+          </wp:inline>
+        </w:drawing>
+      </w:r>
+    </w:p>
+    <w:p>
+      <w:pPr>
+        <w:tabs>
+          <w:tab w:val="left" w:pos="593"/>
+        </w:tabs>
+        <w:autoSpaceDE w:val="0"/>
+        <w:autoSpaceDN w:val="0"/>
+        <w:adjustRightInd w:val="0"/>
+        <w:spacing w:after="0" w:line="240" w:lineRule="auto"/>
+        <w:rPr>
+          <w:rFonts w:asciiTheme="minorBidi" w:hAnsiTheme="minorBidi"/>
+          <w:color w:val="000000" w:themeColor="text1"/>
+          <w:kern w:val="0"/>
+        </w:rPr>
+      </w:pPr>
+    </w:p>
+    <w:p>
+      <w:pPr>
+        <w:tabs>
+          <w:tab w:val="left" w:pos="593"/>
+        </w:tabs>
+        <w:autoSpaceDE w:val="0"/>
+        <w:autoSpaceDN w:val="0"/>
+        <w:adjustRightInd w:val="0"/>
+        <w:spacing w:after="0" w:line="240" w:lineRule="auto"/>
+        <w:rPr>
+          <w:rFonts w:asciiTheme="minorBidi" w:hAnsiTheme="minorBidi"/>
+          <w:color w:val="000000" w:themeColor="text1"/>
+          <w:kern w:val="0"/>
+        </w:rPr>
+      </w:pPr>
+      <w:r>
+        <w:rPr>
+          <w:rFonts w:asciiTheme="minorBidi" w:hAnsiTheme="minorBidi"/>
+          <w:noProof/>
+          <w:color w:val="000000" w:themeColor="text1"/>
+          <w:kern w:val="0"/>
+        </w:rPr>
+        <w:drawing>
+          <wp:inline distT="0" distB="0" distL="0" distR="0" wp14:anchorId="179CE678" wp14:editId="4CA73511">
+            <wp:extent cx="5943600" cy="648335"/>
+            <wp:effectExtent l="0" t="0" r="0" b="0"/>
+            <wp:docPr id="1586556070" name="Picture 3"/>
+            <wp:cNvGraphicFramePr>
+              <a:graphicFrameLocks xmlns:a="http://schemas.openxmlformats.org/drawingml/2006/main" noChangeAspect="1"/>
+            </wp:cNvGraphicFramePr>
+            <a:graphic xmlns:a="http://schemas.openxmlformats.org/drawingml/2006/main">
+              <a:graphicData uri="http://schemas.openxmlformats.org/drawingml/2006/picture">
+                <pic:pic xmlns:pic="http://schemas.openxmlformats.org/drawingml/2006/picture">
+                  <pic:nvPicPr>
+                    <pic:cNvPr id="1586556070" name="Picture 1586556070"/>
+                    <pic:cNvPicPr/>
+                  </pic:nvPicPr>
+                  <pic:blipFill>
+                    <a:blip r:embed="rId12">
+                      <a:extLst>
+                        <a:ext uri="{28A0092B-C50C-407E-A947-70E740481C1C}">
+                          <a14:useLocalDpi xmlns:a14="http://schemas.microsoft.com/office/drawing/2010/main" val="0"/>
+                        </a:ext>
+                      </a:extLst>
+                    </a:blip>
+                    <a:stretch>
+                      <a:fillRect/>
+                    </a:stretch>
+                  </pic:blipFill>
+                  <pic:spPr>
+                    <a:xfrm>
+                      <a:off x="0" y="0"/>
+                      <a:ext cx="5943600" cy="648335"/>
+                    </a:xfrm>
+                    <a:prstGeom prst="rect">
+                      <a:avLst/>
+                    </a:prstGeom>
+                  </pic:spPr>
+                </pic:pic>
+              </a:graphicData>
+            </a:graphic>
+          </wp:inline>
+        </w:drawing>
+      </w:r>
+    </w:p>
+    <w:p>
+      <w:pPr>
+        <w:tabs>
+          <w:tab w:val="left" w:pos="593"/>
+        </w:tabs>
+        <w:autoSpaceDE w:val="0"/>
+        <w:autoSpaceDN w:val="0"/>
+        <w:adjustRightInd w:val="0"/>
+        <w:spacing w:after="0" w:line="240" w:lineRule="auto"/>
+        <w:rPr>
+          <w:rFonts w:asciiTheme="minorBidi" w:hAnsiTheme="minorBidi"/>
+          <w:color w:val="000000" w:themeColor="text1"/>
+          <w:kern w:val="0"/>
+        </w:rPr>
+      </w:pPr>
+    </w:p>
+    <w:p>
+      <w:pPr>
+        <w:tabs>
+          <w:tab w:val="left" w:pos="593"/>
+        </w:tabs>
+        <w:autoSpaceDE w:val="0"/>
+        <w:autoSpaceDN w:val="0"/>
+        <w:adjustRightInd w:val="0"/>
+        <w:spacing w:after="0" w:line="240" w:lineRule="auto"/>
+        <w:rPr>
+          <w:rFonts w:asciiTheme="minorBidi" w:hAnsiTheme="minorBidi"/>
+          <w:color w:val="000000" w:themeColor="text1"/>
+          <w:kern w:val="0"/>
+        </w:rPr>
+      </w:pPr>
+      <w:r>
+        <w:rPr>
+          <w:rFonts w:asciiTheme="minorBidi" w:hAnsiTheme="minorBidi"/>
           <w:color w:val="000000" w:themeColor="text1"/>
           <w:kern w:val="0"/>
         </w:rPr>
@@ -2365,15 +2539,56 @@
           <w:color w:val="000000" w:themeColor="text1"/>
           <w:kern w:val="0"/>
         </w:rPr>
-        <w:t>we also conducted an independent t-test. T</w:t>
-      </w:r>
-      <w:r>
-        <w:rPr>
-          <w:rFonts w:asciiTheme="minorBidi" w:hAnsiTheme="minorBidi"/>
-          <w:color w:val="000000" w:themeColor="text1"/>
-          <w:kern w:val="0"/>
-        </w:rPr>
-        <w:t xml:space="preserve">he t-statistic of 1.65 and a p-value of 0.0994 indicate a trend that summer movies might have higher opening weekend sales compared to non-summer movies. This trend is approaching significance and may warrant further investigation with a larger sample size or additional data. </w:t>
+        <w:t xml:space="preserve">we also conducted an independent t-test. </w:t>
+      </w:r>
+      <w:r>
+        <w:rPr>
+          <w:rFonts w:asciiTheme="minorBidi" w:hAnsiTheme="minorBidi"/>
+          <w:color w:val="000000" w:themeColor="text1"/>
+          <w:kern w:val="0"/>
+        </w:rPr>
+        <w:t xml:space="preserve">The t-statistic value of 1.65 barely beat our t-critical value of 1.646. </w:t>
+      </w:r>
+      <w:r>
+        <w:rPr>
+          <w:rFonts w:asciiTheme="minorBidi" w:hAnsiTheme="minorBidi"/>
+          <w:color w:val="000000" w:themeColor="text1"/>
+          <w:kern w:val="0"/>
+        </w:rPr>
+        <w:t>T</w:t>
+      </w:r>
+      <w:r>
+        <w:rPr>
+          <w:rFonts w:asciiTheme="minorBidi" w:hAnsiTheme="minorBidi"/>
+          <w:color w:val="000000" w:themeColor="text1"/>
+          <w:kern w:val="0"/>
+        </w:rPr>
+        <w:t>he t-statistic of 1.</w:t>
+      </w:r>
+      <w:r>
+        <w:rPr>
+          <w:rFonts w:asciiTheme="minorBidi" w:hAnsiTheme="minorBidi"/>
+          <w:color w:val="000000" w:themeColor="text1"/>
+          <w:kern w:val="0"/>
+        </w:rPr>
+        <w:t>65</w:t>
+      </w:r>
+      <w:r>
+        <w:rPr>
+          <w:rFonts w:asciiTheme="minorBidi" w:hAnsiTheme="minorBidi"/>
+          <w:color w:val="000000" w:themeColor="text1"/>
+          <w:kern w:val="0"/>
+        </w:rPr>
+        <w:t xml:space="preserve"> and a p-value of 0.0994 indicate a trend that summer movies might have higher opening weekend sales compared to non-summer movies. This trend is approaching </w:t>
+      </w:r>
+      <w:r>
+        <w:rPr>
+          <w:rFonts w:asciiTheme="minorBidi" w:hAnsiTheme="minorBidi"/>
+          <w:color w:val="000000" w:themeColor="text1"/>
+          <w:kern w:val="0"/>
+        </w:rPr>
+        <w:lastRenderedPageBreak/>
+        <w:t xml:space="preserve">significance and may warrant further investigation with a larger sample size or additional data. </w:t>
       </w:r>
     </w:p>
     <w:p>
@@ -2570,7 +2785,6 @@
           <w:color w:val="000000" w:themeColor="text1"/>
           <w:kern w:val="0"/>
         </w:rPr>
-        <w:lastRenderedPageBreak/>
         <w:t xml:space="preserve">  </w:t>
       </w:r>
       <w:r>
@@ -2596,7 +2810,7 @@
                     <pic:cNvPicPr/>
                   </pic:nvPicPr>
                   <pic:blipFill>
-                    <a:blip r:embed="rId11">
+                    <a:blip r:embed="rId13">
                       <a:extLst>
                         <a:ext uri="{28A0092B-C50C-407E-A947-70E740481C1C}">
                           <a14:useLocalDpi xmlns:a14="http://schemas.microsoft.com/office/drawing/2010/main" val="0"/>
@@ -2684,6 +2898,7 @@
           <w:rFonts w:asciiTheme="minorBidi" w:hAnsiTheme="minorBidi"/>
           <w:noProof/>
         </w:rPr>
+        <w:lastRenderedPageBreak/>
         <w:drawing>
           <wp:inline distT="0" distB="0" distL="0" distR="0" wp14:anchorId="576CE4FB" wp14:editId="4DB45A56">
             <wp:extent cx="6010940" cy="1219200"/>
@@ -2700,7 +2915,7 @@
                     <pic:cNvPicPr/>
                   </pic:nvPicPr>
                   <pic:blipFill>
-                    <a:blip r:embed="rId12">
+                    <a:blip r:embed="rId14">
                       <a:extLst>
                         <a:ext uri="{28A0092B-C50C-407E-A947-70E740481C1C}">
                           <a14:useLocalDpi xmlns:a14="http://schemas.microsoft.com/office/drawing/2010/main" val="0"/>
@@ -2754,7 +2969,7 @@
                     <pic:cNvPicPr/>
                   </pic:nvPicPr>
                   <pic:blipFill>
-                    <a:blip r:embed="rId13">
+                    <a:blip r:embed="rId15">
                       <a:extLst>
                         <a:ext uri="{28A0092B-C50C-407E-A947-70E740481C1C}">
                           <a14:useLocalDpi xmlns:a14="http://schemas.microsoft.com/office/drawing/2010/main" val="0"/>
@@ -2821,14 +3036,7 @@
         <w:rPr>
           <w:rFonts w:asciiTheme="minorBidi" w:hAnsiTheme="minorBidi"/>
         </w:rPr>
-        <w:t xml:space="preserve"> </w:t>
-      </w:r>
-      <w:r>
-        <w:rPr>
-          <w:rFonts w:asciiTheme="minorBidi" w:hAnsiTheme="minorBidi"/>
-        </w:rPr>
-        <w:lastRenderedPageBreak/>
-        <w:t>(we had 4 groups and 460 observations). An F-statistic</w:t>
+        <w:t xml:space="preserve"> (we had 4 groups and 460 observations). An F-statistic</w:t>
       </w:r>
       <w:r>
         <w:rPr>
@@ -2912,6 +3120,7 @@
           <w:rFonts w:asciiTheme="minorBidi" w:hAnsiTheme="minorBidi"/>
           <w:noProof/>
         </w:rPr>
+        <w:lastRenderedPageBreak/>
         <w:drawing>
           <wp:inline distT="0" distB="0" distL="0" distR="0" wp14:anchorId="4C29DE4A" wp14:editId="18ED547F">
             <wp:extent cx="5943600" cy="3566160"/>
@@ -2928,7 +3137,7 @@
                     <pic:cNvPicPr/>
                   </pic:nvPicPr>
                   <pic:blipFill>
-                    <a:blip r:embed="rId14">
+                    <a:blip r:embed="rId16">
                       <a:extLst>
                         <a:ext uri="{28A0092B-C50C-407E-A947-70E740481C1C}">
                           <a14:useLocalDpi xmlns:a14="http://schemas.microsoft.com/office/drawing/2010/main" val="0"/>
@@ -3030,6 +3239,7 @@
           <w:rFonts w:asciiTheme="minorBidi" w:hAnsiTheme="minorBidi"/>
           <w:noProof/>
         </w:rPr>
+        <w:lastRenderedPageBreak/>
         <w:drawing>
           <wp:inline distT="0" distB="0" distL="0" distR="0" wp14:anchorId="265A4EA7" wp14:editId="0E3FEA48">
             <wp:extent cx="5842000" cy="4381500"/>
@@ -3043,231 +3253,6 @@
                 <pic:pic xmlns:pic="http://schemas.openxmlformats.org/drawingml/2006/picture">
                   <pic:nvPicPr>
                     <pic:cNvPr id="2138065970" name="Picture 7" descr="A graph of blue dots and a red line&#10;&#10;Description automatically generated"/>
-                    <pic:cNvPicPr/>
-                  </pic:nvPicPr>
-                  <pic:blipFill>
-                    <a:blip r:embed="rId15">
-                      <a:extLst>
-                        <a:ext uri="{28A0092B-C50C-407E-A947-70E740481C1C}">
-                          <a14:useLocalDpi xmlns:a14="http://schemas.microsoft.com/office/drawing/2010/main" val="0"/>
-                        </a:ext>
-                      </a:extLst>
-                    </a:blip>
-                    <a:stretch>
-                      <a:fillRect/>
-                    </a:stretch>
-                  </pic:blipFill>
-                  <pic:spPr>
-                    <a:xfrm>
-                      <a:off x="0" y="0"/>
-                      <a:ext cx="5842000" cy="4381500"/>
-                    </a:xfrm>
-                    <a:prstGeom prst="rect">
-                      <a:avLst/>
-                    </a:prstGeom>
-                  </pic:spPr>
-                </pic:pic>
-              </a:graphicData>
-            </a:graphic>
-          </wp:inline>
-        </w:drawing>
-      </w:r>
-    </w:p>
-    <w:p>
-      <w:pPr>
-        <w:rPr>
-          <w:rFonts w:asciiTheme="minorBidi" w:hAnsiTheme="minorBidi"/>
-        </w:rPr>
-      </w:pPr>
-      <w:r>
-        <w:rPr>
-          <w:rFonts w:asciiTheme="minorBidi" w:hAnsiTheme="minorBidi"/>
-          <w:noProof/>
-        </w:rPr>
-        <w:lastRenderedPageBreak/>
-        <w:drawing>
-          <wp:inline distT="0" distB="0" distL="0" distR="0" wp14:anchorId="246E7360" wp14:editId="5CBFC942">
-            <wp:extent cx="5842000" cy="4381500"/>
-            <wp:effectExtent l="0" t="0" r="0" b="0"/>
-            <wp:docPr id="1234837292" name="Picture 8" descr="A graph with yellow dots and a purple line&#10;&#10;Description automatically generated"/>
-            <wp:cNvGraphicFramePr>
-              <a:graphicFrameLocks xmlns:a="http://schemas.openxmlformats.org/drawingml/2006/main" noChangeAspect="1"/>
-            </wp:cNvGraphicFramePr>
-            <a:graphic xmlns:a="http://schemas.openxmlformats.org/drawingml/2006/main">
-              <a:graphicData uri="http://schemas.openxmlformats.org/drawingml/2006/picture">
-                <pic:pic xmlns:pic="http://schemas.openxmlformats.org/drawingml/2006/picture">
-                  <pic:nvPicPr>
-                    <pic:cNvPr id="1234837292" name="Picture 8" descr="A graph with yellow dots and a purple line&#10;&#10;Description automatically generated"/>
-                    <pic:cNvPicPr/>
-                  </pic:nvPicPr>
-                  <pic:blipFill>
-                    <a:blip r:embed="rId16">
-                      <a:extLst>
-                        <a:ext uri="{28A0092B-C50C-407E-A947-70E740481C1C}">
-                          <a14:useLocalDpi xmlns:a14="http://schemas.microsoft.com/office/drawing/2010/main" val="0"/>
-                        </a:ext>
-                      </a:extLst>
-                    </a:blip>
-                    <a:stretch>
-                      <a:fillRect/>
-                    </a:stretch>
-                  </pic:blipFill>
-                  <pic:spPr>
-                    <a:xfrm>
-                      <a:off x="0" y="0"/>
-                      <a:ext cx="5842000" cy="4381500"/>
-                    </a:xfrm>
-                    <a:prstGeom prst="rect">
-                      <a:avLst/>
-                    </a:prstGeom>
-                  </pic:spPr>
-                </pic:pic>
-              </a:graphicData>
-            </a:graphic>
-          </wp:inline>
-        </w:drawing>
-      </w:r>
-    </w:p>
-    <w:p>
-      <w:pPr>
-        <w:rPr>
-          <w:rFonts w:asciiTheme="minorBidi" w:hAnsiTheme="minorBidi"/>
-        </w:rPr>
-      </w:pPr>
-      <w:r>
-        <w:rPr>
-          <w:rFonts w:asciiTheme="minorBidi" w:hAnsiTheme="minorBidi"/>
-        </w:rPr>
-        <w:t xml:space="preserve">Both duration graphs have statistically significant p-values, which tell us that the duration of </w:t>
-      </w:r>
-      <w:r>
-        <w:rPr>
-          <w:rFonts w:asciiTheme="minorBidi" w:hAnsiTheme="minorBidi"/>
-        </w:rPr>
-        <w:t>a film does have a positive correlation with it</w:t>
-      </w:r>
-      <w:r>
-        <w:rPr>
-          <w:rFonts w:asciiTheme="minorBidi" w:hAnsiTheme="minorBidi"/>
-        </w:rPr>
-        <w:t>s financial success and popularity.</w:t>
-      </w:r>
-    </w:p>
-    <w:p>
-      <w:pPr>
-        <w:rPr>
-          <w:rFonts w:asciiTheme="minorBidi" w:hAnsiTheme="minorBidi"/>
-        </w:rPr>
-      </w:pPr>
-      <w:r>
-        <w:rPr>
-          <w:rFonts w:asciiTheme="minorBidi" w:hAnsiTheme="minorBidi"/>
-        </w:rPr>
-        <w:t xml:space="preserve">We could use this information to conduct additional analysis for many of the questions that we have above. As duration is positively related to worldwide sales, it is also positively related to opening weekend sales as opening weekend sales has already been proven to be related to worldwide sales. We can also use this to </w:t>
-      </w:r>
-      <w:r>
-        <w:rPr>
-          <w:rFonts w:asciiTheme="minorBidi" w:hAnsiTheme="minorBidi"/>
-        </w:rPr>
-        <w:t>explain further</w:t>
-      </w:r>
-      <w:r>
-        <w:rPr>
-          <w:rFonts w:asciiTheme="minorBidi" w:hAnsiTheme="minorBidi"/>
-        </w:rPr>
-        <w:t xml:space="preserve"> the relationship between a movie’s MPAA rating and worldwide sales</w:t>
-      </w:r>
-      <w:r>
-        <w:rPr>
-          <w:rFonts w:asciiTheme="minorBidi" w:hAnsiTheme="minorBidi"/>
-        </w:rPr>
-        <w:t>, as well as its IMDB rating.</w:t>
-      </w:r>
-    </w:p>
-    <w:p>
-      <w:pPr>
-        <w:rPr>
-          <w:rFonts w:asciiTheme="minorBidi" w:hAnsiTheme="minorBidi"/>
-        </w:rPr>
-      </w:pPr>
-    </w:p>
-    <w:p>
-      <w:pPr>
-        <w:rPr>
-          <w:rFonts w:asciiTheme="minorBidi" w:hAnsiTheme="minorBidi"/>
-        </w:rPr>
-      </w:pPr>
-    </w:p>
-    <w:p>
-      <w:pPr>
-        <w:rPr>
-          <w:rFonts w:asciiTheme="minorBidi" w:hAnsiTheme="minorBidi"/>
-        </w:rPr>
-      </w:pPr>
-    </w:p>
-    <w:p>
-      <w:pPr>
-        <w:rPr>
-          <w:rFonts w:asciiTheme="minorBidi" w:hAnsiTheme="minorBidi"/>
-        </w:rPr>
-      </w:pPr>
-    </w:p>
-    <w:p>
-      <w:pPr>
-        <w:rPr>
-          <w:rFonts w:asciiTheme="minorBidi" w:hAnsiTheme="minorBidi"/>
-        </w:rPr>
-      </w:pPr>
-    </w:p>
-    <w:p>
-      <w:pPr>
-        <w:rPr>
-          <w:rFonts w:asciiTheme="minorBidi" w:hAnsiTheme="minorBidi"/>
-        </w:rPr>
-      </w:pPr>
-    </w:p>
-    <w:p>
-      <w:pPr>
-        <w:pStyle w:val="ListParagraph"/>
-        <w:numPr>
-          <w:ilvl w:val="0"/>
-          <w:numId w:val="1"/>
-        </w:numPr>
-        <w:rPr>
-          <w:rFonts w:asciiTheme="minorBidi" w:hAnsiTheme="minorBidi"/>
-        </w:rPr>
-      </w:pPr>
-      <w:r>
-        <w:rPr>
-          <w:rFonts w:asciiTheme="minorBidi" w:hAnsiTheme="minorBidi"/>
-        </w:rPr>
-        <w:t>Profit Margin vs. IMDB Rating</w:t>
-      </w:r>
-    </w:p>
-    <w:p>
-      <w:pPr>
-        <w:rPr>
-          <w:rFonts w:asciiTheme="minorBidi" w:hAnsiTheme="minorBidi"/>
-        </w:rPr>
-      </w:pPr>
-      <w:r>
-        <w:rPr>
-          <w:rFonts w:asciiTheme="minorBidi" w:hAnsiTheme="minorBidi"/>
-          <w:noProof/>
-        </w:rPr>
-        <w:drawing>
-          <wp:inline distT="0" distB="0" distL="0" distR="0" wp14:anchorId="4502DD3D" wp14:editId="19EE4521">
-            <wp:extent cx="5842000" cy="4381500"/>
-            <wp:effectExtent l="0" t="0" r="0" b="0"/>
-            <wp:docPr id="1518999271" name="Picture 9" descr="A green and purple line graph&#10;&#10;Description automatically generated"/>
-            <wp:cNvGraphicFramePr>
-              <a:graphicFrameLocks xmlns:a="http://schemas.openxmlformats.org/drawingml/2006/main" noChangeAspect="1"/>
-            </wp:cNvGraphicFramePr>
-            <a:graphic xmlns:a="http://schemas.openxmlformats.org/drawingml/2006/main">
-              <a:graphicData uri="http://schemas.openxmlformats.org/drawingml/2006/picture">
-                <pic:pic xmlns:pic="http://schemas.openxmlformats.org/drawingml/2006/picture">
-                  <pic:nvPicPr>
-                    <pic:cNvPr id="1518999271" name="Picture 9" descr="A green and purple line graph&#10;&#10;Description automatically generated"/>
                     <pic:cNvPicPr/>
                   </pic:nvPicPr>
                   <pic:blipFill>
@@ -3304,65 +3289,164 @@
           <w:rFonts w:asciiTheme="minorBidi" w:hAnsiTheme="minorBidi"/>
         </w:rPr>
       </w:pPr>
-    </w:p>
-    <w:p>
-      <w:pPr>
-        <w:rPr>
-          <w:rFonts w:asciiTheme="minorBidi" w:hAnsiTheme="minorBidi"/>
-        </w:rPr>
-      </w:pPr>
-      <w:r>
-        <w:rPr>
-          <w:rFonts w:asciiTheme="minorBidi" w:hAnsiTheme="minorBidi"/>
-        </w:rPr>
-        <w:t xml:space="preserve">In the graph above, </w:t>
-      </w:r>
-      <w:r>
-        <w:rPr>
-          <w:rFonts w:asciiTheme="minorBidi" w:hAnsiTheme="minorBidi"/>
-        </w:rPr>
-        <w:t>IMDB ratings are a good indicator of a movie'</w:t>
-      </w:r>
-      <w:r>
-        <w:rPr>
-          <w:rFonts w:asciiTheme="minorBidi" w:hAnsiTheme="minorBidi"/>
-        </w:rPr>
-        <w:t>s profit margin. A p-value of 4.82e-17 proves that this relationship is statistically significant.</w:t>
-      </w:r>
-      <w:r>
-        <w:rPr>
-          <w:rFonts w:asciiTheme="minorBidi" w:hAnsiTheme="minorBidi"/>
-        </w:rPr>
-        <w:t xml:space="preserve"> This tells movie executives that it’s important to leverage streaming platforms and press reviews to ensure their movie is seen by as many people as possible to maintain popularity and subsequently profits. When someone sees a movie on one of the streaming platforms after hearing a movie reporter talk about it, they are more likely to express their opinion on it and rate it favorably on IMDB.</w:t>
-      </w:r>
-    </w:p>
-    <w:p>
-      <w:pPr>
-        <w:rPr>
-          <w:rFonts w:asciiTheme="minorBidi" w:hAnsiTheme="minorBidi"/>
-        </w:rPr>
-      </w:pPr>
-    </w:p>
-    <w:p>
-      <w:pPr>
-        <w:rPr>
-          <w:rFonts w:asciiTheme="minorBidi" w:hAnsiTheme="minorBidi"/>
-          <w:b/>
-          <w:bCs/>
-          <w:sz w:val="28"/>
-          <w:szCs w:val="28"/>
-        </w:rPr>
-      </w:pPr>
-      <w:r>
-        <w:rPr>
-          <w:rFonts w:asciiTheme="minorBidi" w:hAnsiTheme="minorBidi"/>
-          <w:b/>
-          <w:bCs/>
-          <w:sz w:val="28"/>
-          <w:szCs w:val="28"/>
-        </w:rPr>
-        <w:t>Conclusion</w:t>
-      </w:r>
+      <w:r>
+        <w:rPr>
+          <w:rFonts w:asciiTheme="minorBidi" w:hAnsiTheme="minorBidi"/>
+          <w:noProof/>
+        </w:rPr>
+        <w:lastRenderedPageBreak/>
+        <w:drawing>
+          <wp:inline distT="0" distB="0" distL="0" distR="0" wp14:anchorId="246E7360" wp14:editId="5CBFC942">
+            <wp:extent cx="5842000" cy="4381500"/>
+            <wp:effectExtent l="0" t="0" r="0" b="0"/>
+            <wp:docPr id="1234837292" name="Picture 8" descr="A graph with yellow dots and a purple line&#10;&#10;Description automatically generated"/>
+            <wp:cNvGraphicFramePr>
+              <a:graphicFrameLocks xmlns:a="http://schemas.openxmlformats.org/drawingml/2006/main" noChangeAspect="1"/>
+            </wp:cNvGraphicFramePr>
+            <a:graphic xmlns:a="http://schemas.openxmlformats.org/drawingml/2006/main">
+              <a:graphicData uri="http://schemas.openxmlformats.org/drawingml/2006/picture">
+                <pic:pic xmlns:pic="http://schemas.openxmlformats.org/drawingml/2006/picture">
+                  <pic:nvPicPr>
+                    <pic:cNvPr id="1234837292" name="Picture 8" descr="A graph with yellow dots and a purple line&#10;&#10;Description automatically generated"/>
+                    <pic:cNvPicPr/>
+                  </pic:nvPicPr>
+                  <pic:blipFill>
+                    <a:blip r:embed="rId18">
+                      <a:extLst>
+                        <a:ext uri="{28A0092B-C50C-407E-A947-70E740481C1C}">
+                          <a14:useLocalDpi xmlns:a14="http://schemas.microsoft.com/office/drawing/2010/main" val="0"/>
+                        </a:ext>
+                      </a:extLst>
+                    </a:blip>
+                    <a:stretch>
+                      <a:fillRect/>
+                    </a:stretch>
+                  </pic:blipFill>
+                  <pic:spPr>
+                    <a:xfrm>
+                      <a:off x="0" y="0"/>
+                      <a:ext cx="5842000" cy="4381500"/>
+                    </a:xfrm>
+                    <a:prstGeom prst="rect">
+                      <a:avLst/>
+                    </a:prstGeom>
+                  </pic:spPr>
+                </pic:pic>
+              </a:graphicData>
+            </a:graphic>
+          </wp:inline>
+        </w:drawing>
+      </w:r>
+    </w:p>
+    <w:p>
+      <w:pPr>
+        <w:rPr>
+          <w:rFonts w:asciiTheme="minorBidi" w:hAnsiTheme="minorBidi"/>
+        </w:rPr>
+      </w:pPr>
+      <w:r>
+        <w:rPr>
+          <w:rFonts w:asciiTheme="minorBidi" w:hAnsiTheme="minorBidi"/>
+        </w:rPr>
+        <w:t>Both duration graphs have statistically significant p-values</w:t>
+      </w:r>
+      <w:r>
+        <w:rPr>
+          <w:rFonts w:asciiTheme="minorBidi" w:hAnsiTheme="minorBidi"/>
+        </w:rPr>
+        <w:t xml:space="preserve"> (Duration vs. Worldwide Sales p-value is 6.8e-06 and Duration vs. IMDB Viewer Rating p-value is 3.17e-10)</w:t>
+      </w:r>
+      <w:r>
+        <w:rPr>
+          <w:rFonts w:asciiTheme="minorBidi" w:hAnsiTheme="minorBidi"/>
+        </w:rPr>
+        <w:t xml:space="preserve">, which tell us that the duration of </w:t>
+      </w:r>
+      <w:r>
+        <w:rPr>
+          <w:rFonts w:asciiTheme="minorBidi" w:hAnsiTheme="minorBidi"/>
+        </w:rPr>
+        <w:t>a film does have a positive correlation with it</w:t>
+      </w:r>
+      <w:r>
+        <w:rPr>
+          <w:rFonts w:asciiTheme="minorBidi" w:hAnsiTheme="minorBidi"/>
+        </w:rPr>
+        <w:t>s financial success and popularity.</w:t>
+      </w:r>
+    </w:p>
+    <w:p>
+      <w:pPr>
+        <w:rPr>
+          <w:rFonts w:asciiTheme="minorBidi" w:hAnsiTheme="minorBidi"/>
+        </w:rPr>
+      </w:pPr>
+      <w:r>
+        <w:rPr>
+          <w:rFonts w:asciiTheme="minorBidi" w:hAnsiTheme="minorBidi"/>
+        </w:rPr>
+        <w:t xml:space="preserve">We could use this information to conduct additional analysis for many of the questions that we have above. As duration is positively related to worldwide sales, it is also positively related to opening weekend sales as opening weekend sales has already been proven to be related to worldwide sales. We can also use this to </w:t>
+      </w:r>
+      <w:r>
+        <w:rPr>
+          <w:rFonts w:asciiTheme="minorBidi" w:hAnsiTheme="minorBidi"/>
+        </w:rPr>
+        <w:t>explain further</w:t>
+      </w:r>
+      <w:r>
+        <w:rPr>
+          <w:rFonts w:asciiTheme="minorBidi" w:hAnsiTheme="minorBidi"/>
+        </w:rPr>
+        <w:t xml:space="preserve"> the relationship between a movie’s MPAA rating and worldwide sales</w:t>
+      </w:r>
+      <w:r>
+        <w:rPr>
+          <w:rFonts w:asciiTheme="minorBidi" w:hAnsiTheme="minorBidi"/>
+        </w:rPr>
+        <w:t>, as well as its IMDB rating.</w:t>
+      </w:r>
+    </w:p>
+    <w:p>
+      <w:pPr>
+        <w:rPr>
+          <w:rFonts w:asciiTheme="minorBidi" w:hAnsiTheme="minorBidi"/>
+        </w:rPr>
+      </w:pPr>
+    </w:p>
+    <w:p>
+      <w:pPr>
+        <w:rPr>
+          <w:rFonts w:asciiTheme="minorBidi" w:hAnsiTheme="minorBidi"/>
+        </w:rPr>
+      </w:pPr>
+    </w:p>
+    <w:p>
+      <w:pPr>
+        <w:rPr>
+          <w:rFonts w:asciiTheme="minorBidi" w:hAnsiTheme="minorBidi"/>
+        </w:rPr>
+      </w:pPr>
+    </w:p>
+    <w:p>
+      <w:pPr>
+        <w:rPr>
+          <w:rFonts w:asciiTheme="minorBidi" w:hAnsiTheme="minorBidi"/>
+        </w:rPr>
+      </w:pPr>
+    </w:p>
+    <w:p>
+      <w:pPr>
+        <w:rPr>
+          <w:rFonts w:asciiTheme="minorBidi" w:hAnsiTheme="minorBidi"/>
+        </w:rPr>
+      </w:pPr>
+    </w:p>
+    <w:p>
+      <w:pPr>
+        <w:rPr>
+          <w:rFonts w:asciiTheme="minorBidi" w:hAnsiTheme="minorBidi"/>
+        </w:rPr>
+      </w:pPr>
     </w:p>
     <w:p>
       <w:pPr>
@@ -3379,6 +3463,198 @@
         <w:rPr>
           <w:rFonts w:asciiTheme="minorBidi" w:hAnsiTheme="minorBidi"/>
         </w:rPr>
+        <w:t>Profit Margin vs. IMDB Rating</w:t>
+      </w:r>
+    </w:p>
+    <w:p>
+      <w:pPr>
+        <w:rPr>
+          <w:rFonts w:asciiTheme="minorBidi" w:hAnsiTheme="minorBidi"/>
+        </w:rPr>
+      </w:pPr>
+      <w:r>
+        <w:rPr>
+          <w:rFonts w:asciiTheme="minorBidi" w:hAnsiTheme="minorBidi"/>
+          <w:noProof/>
+        </w:rPr>
+        <w:drawing>
+          <wp:inline distT="0" distB="0" distL="0" distR="0" wp14:anchorId="4502DD3D" wp14:editId="19EE4521">
+            <wp:extent cx="5842000" cy="4381500"/>
+            <wp:effectExtent l="0" t="0" r="0" b="0"/>
+            <wp:docPr id="1518999271" name="Picture 9" descr="A green and purple line graph&#10;&#10;Description automatically generated"/>
+            <wp:cNvGraphicFramePr>
+              <a:graphicFrameLocks xmlns:a="http://schemas.openxmlformats.org/drawingml/2006/main" noChangeAspect="1"/>
+            </wp:cNvGraphicFramePr>
+            <a:graphic xmlns:a="http://schemas.openxmlformats.org/drawingml/2006/main">
+              <a:graphicData uri="http://schemas.openxmlformats.org/drawingml/2006/picture">
+                <pic:pic xmlns:pic="http://schemas.openxmlformats.org/drawingml/2006/picture">
+                  <pic:nvPicPr>
+                    <pic:cNvPr id="1518999271" name="Picture 9" descr="A green and purple line graph&#10;&#10;Description automatically generated"/>
+                    <pic:cNvPicPr/>
+                  </pic:nvPicPr>
+                  <pic:blipFill>
+                    <a:blip r:embed="rId19">
+                      <a:extLst>
+                        <a:ext uri="{28A0092B-C50C-407E-A947-70E740481C1C}">
+                          <a14:useLocalDpi xmlns:a14="http://schemas.microsoft.com/office/drawing/2010/main" val="0"/>
+                        </a:ext>
+                      </a:extLst>
+                    </a:blip>
+                    <a:stretch>
+                      <a:fillRect/>
+                    </a:stretch>
+                  </pic:blipFill>
+                  <pic:spPr>
+                    <a:xfrm>
+                      <a:off x="0" y="0"/>
+                      <a:ext cx="5842000" cy="4381500"/>
+                    </a:xfrm>
+                    <a:prstGeom prst="rect">
+                      <a:avLst/>
+                    </a:prstGeom>
+                  </pic:spPr>
+                </pic:pic>
+              </a:graphicData>
+            </a:graphic>
+          </wp:inline>
+        </w:drawing>
+      </w:r>
+    </w:p>
+    <w:p>
+      <w:pPr>
+        <w:rPr>
+          <w:rFonts w:asciiTheme="minorBidi" w:hAnsiTheme="minorBidi"/>
+        </w:rPr>
+      </w:pPr>
+    </w:p>
+    <w:p>
+      <w:pPr>
+        <w:rPr>
+          <w:rFonts w:asciiTheme="minorBidi" w:hAnsiTheme="minorBidi"/>
+        </w:rPr>
+      </w:pPr>
+      <w:r>
+        <w:rPr>
+          <w:rFonts w:asciiTheme="minorBidi" w:hAnsiTheme="minorBidi"/>
+        </w:rPr>
+        <w:t xml:space="preserve">In the graph above, </w:t>
+      </w:r>
+      <w:r>
+        <w:rPr>
+          <w:rFonts w:asciiTheme="minorBidi" w:hAnsiTheme="minorBidi"/>
+        </w:rPr>
+        <w:t>IMDB ratings are a good indicator of a movie'</w:t>
+      </w:r>
+      <w:r>
+        <w:rPr>
+          <w:rFonts w:asciiTheme="minorBidi" w:hAnsiTheme="minorBidi"/>
+        </w:rPr>
+        <w:t>s profit margin. A p-value of 4.82e-17 proves that this relationship is statistically significant.</w:t>
+      </w:r>
+      <w:r>
+        <w:rPr>
+          <w:rFonts w:asciiTheme="minorBidi" w:hAnsiTheme="minorBidi"/>
+        </w:rPr>
+        <w:t xml:space="preserve"> This tells movie executives that it’s important to leverage streaming platforms and press reviews to ensure their movie is</w:t>
+      </w:r>
+      <w:r>
+        <w:rPr>
+          <w:rFonts w:asciiTheme="minorBidi" w:hAnsiTheme="minorBidi"/>
+        </w:rPr>
+        <w:t xml:space="preserve"> talked about favorably and</w:t>
+      </w:r>
+      <w:r>
+        <w:rPr>
+          <w:rFonts w:asciiTheme="minorBidi" w:hAnsiTheme="minorBidi"/>
+        </w:rPr>
+        <w:t xml:space="preserve"> seen by as many people as possible to maintain popularity and subsequently profits. When someone sees a movie on one of the streaming platforms after hearing a movie reporter talk about it</w:t>
+      </w:r>
+      <w:r>
+        <w:rPr>
+          <w:rFonts w:asciiTheme="minorBidi" w:hAnsiTheme="minorBidi"/>
+        </w:rPr>
+        <w:t xml:space="preserve"> positively</w:t>
+      </w:r>
+      <w:r>
+        <w:rPr>
+          <w:rFonts w:asciiTheme="minorBidi" w:hAnsiTheme="minorBidi"/>
+        </w:rPr>
+        <w:t xml:space="preserve">, they are more likely to express their </w:t>
+      </w:r>
+      <w:r>
+        <w:rPr>
+          <w:rFonts w:asciiTheme="minorBidi" w:hAnsiTheme="minorBidi"/>
+        </w:rPr>
+        <w:t xml:space="preserve">positive </w:t>
+      </w:r>
+      <w:r>
+        <w:rPr>
+          <w:rFonts w:asciiTheme="minorBidi" w:hAnsiTheme="minorBidi"/>
+        </w:rPr>
+        <w:t>opinion on it and rate it favorably on IMDB</w:t>
+      </w:r>
+      <w:r>
+        <w:rPr>
+          <w:rFonts w:asciiTheme="minorBidi" w:hAnsiTheme="minorBidi"/>
+        </w:rPr>
+        <w:t xml:space="preserve"> after seeing it</w:t>
+      </w:r>
+      <w:r>
+        <w:rPr>
+          <w:rFonts w:asciiTheme="minorBidi" w:hAnsiTheme="minorBidi"/>
+        </w:rPr>
+        <w:t>.</w:t>
+      </w:r>
+      <w:r>
+        <w:rPr>
+          <w:rFonts w:asciiTheme="minorBidi" w:hAnsiTheme="minorBidi"/>
+        </w:rPr>
+        <w:t xml:space="preserve"> This leads to more people watching it and higher profit margins.</w:t>
+      </w:r>
+    </w:p>
+    <w:p>
+      <w:pPr>
+        <w:rPr>
+          <w:rFonts w:asciiTheme="minorBidi" w:hAnsiTheme="minorBidi"/>
+        </w:rPr>
+      </w:pPr>
+    </w:p>
+    <w:p>
+      <w:pPr>
+        <w:rPr>
+          <w:rFonts w:asciiTheme="minorBidi" w:hAnsiTheme="minorBidi"/>
+          <w:b/>
+          <w:bCs/>
+          <w:sz w:val="28"/>
+          <w:szCs w:val="28"/>
+        </w:rPr>
+      </w:pPr>
+      <w:r>
+        <w:rPr>
+          <w:rFonts w:asciiTheme="minorBidi" w:hAnsiTheme="minorBidi"/>
+          <w:b/>
+          <w:bCs/>
+          <w:sz w:val="28"/>
+          <w:szCs w:val="28"/>
+        </w:rPr>
+        <w:t>Conclusion</w:t>
+      </w:r>
+    </w:p>
+    <w:p>
+      <w:pPr>
+        <w:pStyle w:val="ListParagraph"/>
+        <w:numPr>
+          <w:ilvl w:val="0"/>
+          <w:numId w:val="1"/>
+        </w:numPr>
+        <w:rPr>
+          <w:rFonts w:asciiTheme="minorBidi" w:hAnsiTheme="minorBidi"/>
+        </w:rPr>
+      </w:pPr>
+      <w:r>
+        <w:rPr>
+          <w:rFonts w:asciiTheme="minorBidi" w:hAnsiTheme="minorBidi"/>
+        </w:rPr>
         <w:t>Opening Weekend and Genre</w:t>
       </w:r>
     </w:p>
@@ -3397,20 +3673,14 @@
         <w:rPr>
           <w:rFonts w:asciiTheme="minorBidi" w:hAnsiTheme="minorBidi"/>
         </w:rPr>
+        <w:lastRenderedPageBreak/>
         <w:t>The strong correlation (r</w:t>
       </w:r>
       <w:r>
         <w:rPr>
           <w:rFonts w:asciiTheme="minorBidi" w:hAnsiTheme="minorBidi"/>
         </w:rPr>
-        <w:t xml:space="preserve"> = .81) between a movie’s opening weekend and its total worldwide sales demonstrated the importance of a profitable opening </w:t>
-      </w:r>
-      <w:r>
-        <w:rPr>
-          <w:rFonts w:asciiTheme="minorBidi" w:hAnsiTheme="minorBidi"/>
-        </w:rPr>
-        <w:lastRenderedPageBreak/>
-        <w:t>weekend. At the same time, genres like Comedy, Action, Adventure, and Dark Comedy have higher profits. Movie execs should therefore leverage this information to focus on producing movies in these genres and ensure they market them in a way the secures successful opening weekends.</w:t>
+        <w:t xml:space="preserve"> = .81) between a movie’s opening weekend and its total worldwide sales demonstrated the importance of a profitable opening weekend. At the same time, genres like Comedy, Action, Adventure, and Dark Comedy have higher profits. Movie execs should therefore leverage this information to focus on producing movies in these genres and ensure they market them in a way the secures successful opening weekends.</w:t>
       </w:r>
     </w:p>
     <w:p>
@@ -3705,7 +3975,9 @@
           <w:szCs w:val="28"/>
         </w:rPr>
       </w:pPr>
-      <w:r>
+    </w:p>
+    <w:p>
+      <w:pPr>
         <w:rPr>
           <w:rFonts w:asciiTheme="minorBidi" w:hAnsiTheme="minorBidi"/>
           <w:b/>
@@ -3713,6 +3985,16 @@
           <w:sz w:val="28"/>
           <w:szCs w:val="28"/>
         </w:rPr>
+      </w:pPr>
+      <w:r>
+        <w:rPr>
+          <w:rFonts w:asciiTheme="minorBidi" w:hAnsiTheme="minorBidi"/>
+          <w:b/>
+          <w:bCs/>
+          <w:sz w:val="28"/>
+          <w:szCs w:val="28"/>
+        </w:rPr>
+        <w:lastRenderedPageBreak/>
         <w:t>Additional Analysis if we had more time</w:t>
       </w:r>
     </w:p>
@@ -3731,7 +4013,6 @@
         <w:rPr>
           <w:rFonts w:asciiTheme="minorBidi" w:hAnsiTheme="minorBidi"/>
         </w:rPr>
-        <w:lastRenderedPageBreak/>
         <w:t xml:space="preserve">While worldwide sales are a great indicator of a movie’s financial success, movie executives and the people who profit from the movie are more concerned with profit margin. Most of our analysis focuses on worldwide sales, but if we were interested in optimizing a movie’s return on investment, we could add more to our analysis by including more graphs that use profit margin as the independent variable instead of worldwide sales. </w:t>
       </w:r>
     </w:p>

</xml_diff>